<commit_message>
Added the disability information to the report
</commit_message>
<xml_diff>
--- a/REPORT ON THE REMOBILIZATION SURVEY FOR THE KOFKRO PROJECT.docx
+++ b/REPORT ON THE REMOBILIZATION SURVEY FOR THE KOFKRO PROJECT.docx
@@ -781,12 +781,96 @@
       <w:pPr>
         <w:jc w:val="both"/>
         <w:rPr>
-          <w:b/>
-          <w:bCs/>
-          <w:sz w:val="24"/>
-          <w:szCs w:val="24"/>
-        </w:rPr>
-      </w:pPr>
+          <w:sz w:val="24"/>
+          <w:szCs w:val="24"/>
+        </w:rPr>
+      </w:pPr>
+      <w:r>
+        <w:rPr>
+          <w:sz w:val="24"/>
+          <w:szCs w:val="24"/>
+        </w:rPr>
+        <w:t>The distribution of the various types of disabilities the respondents had is shown in Figure 3. Of all persons with disabilities interviewed, the most dominant type of disability is physical disability followed by hearing impairment and visual impairment. As we can see from the graph, they are some individuals with more than one type of disability.</w:t>
+      </w:r>
+    </w:p>
+    <w:p>
+      <w:pPr>
+        <w:keepNext/>
+        <w:jc w:val="center"/>
+      </w:pPr>
+      <w:r>
+        <w:rPr>
+          <w:noProof/>
+          <w:sz w:val="24"/>
+          <w:szCs w:val="24"/>
+        </w:rPr>
+        <w:lastRenderedPageBreak/>
+        <w:drawing>
+          <wp:inline distT="0" distB="0" distL="0" distR="0" wp14:anchorId="57F8A803" wp14:editId="7EA0D054">
+            <wp:extent cx="4448175" cy="3223522"/>
+            <wp:effectExtent l="0" t="0" r="0" b="0"/>
+            <wp:docPr id="4" name="Picture 4"/>
+            <wp:cNvGraphicFramePr>
+              <a:graphicFrameLocks xmlns:a="http://schemas.openxmlformats.org/drawingml/2006/main" noChangeAspect="1"/>
+            </wp:cNvGraphicFramePr>
+            <a:graphic xmlns:a="http://schemas.openxmlformats.org/drawingml/2006/main">
+              <a:graphicData uri="http://schemas.openxmlformats.org/drawingml/2006/picture">
+                <pic:pic xmlns:pic="http://schemas.openxmlformats.org/drawingml/2006/picture">
+                  <pic:nvPicPr>
+                    <pic:cNvPr id="4" name="Picture 4"/>
+                    <pic:cNvPicPr/>
+                  </pic:nvPicPr>
+                  <pic:blipFill>
+                    <a:blip r:embed="rId8" cstate="print">
+                      <a:extLst>
+                        <a:ext uri="{28A0092B-C50C-407E-A947-70E740481C1C}">
+                          <a14:useLocalDpi xmlns:a14="http://schemas.microsoft.com/office/drawing/2010/main" val="0"/>
+                        </a:ext>
+                      </a:extLst>
+                    </a:blip>
+                    <a:stretch>
+                      <a:fillRect/>
+                    </a:stretch>
+                  </pic:blipFill>
+                  <pic:spPr>
+                    <a:xfrm>
+                      <a:off x="0" y="0"/>
+                      <a:ext cx="4460488" cy="3232445"/>
+                    </a:xfrm>
+                    <a:prstGeom prst="rect">
+                      <a:avLst/>
+                    </a:prstGeom>
+                  </pic:spPr>
+                </pic:pic>
+              </a:graphicData>
+            </a:graphic>
+          </wp:inline>
+        </w:drawing>
+      </w:r>
+    </w:p>
+    <w:p>
+      <w:pPr>
+        <w:pStyle w:val="Caption"/>
+        <w:jc w:val="center"/>
+        <w:rPr>
+          <w:sz w:val="24"/>
+          <w:szCs w:val="24"/>
+        </w:rPr>
+      </w:pPr>
+      <w:r>
+        <w:t xml:space="preserve">Figure </w:t>
+      </w:r>
+      <w:fldSimple w:instr=" SEQ Figure \* ARABIC ">
+        <w:r>
+          <w:rPr>
+            <w:noProof/>
+          </w:rPr>
+          <w:t>3</w:t>
+        </w:r>
+      </w:fldSimple>
+      <w:r>
+        <w:t>: Types of disability</w:t>
+      </w:r>
     </w:p>
     <w:p>
       <w:pPr>
@@ -2509,7 +2593,7 @@
 </file>
 
 <file path=customXml/itemProps1.xml><?xml version="1.0" encoding="utf-8"?>
-<ds:datastoreItem xmlns:ds="http://schemas.openxmlformats.org/officeDocument/2006/customXml" ds:itemID="{F71993AD-155A-42E3-B4C3-27F946AF15C0}">
+<ds:datastoreItem xmlns:ds="http://schemas.openxmlformats.org/officeDocument/2006/customXml" ds:itemID="{89725A30-788B-4013-B762-C9F931B5FB8D}">
   <ds:schemaRefs>
     <ds:schemaRef ds:uri="http://schemas.openxmlformats.org/officeDocument/2006/bibliography"/>
   </ds:schemaRefs>

</xml_diff>

<commit_message>
Updated the report and added the plot for the nature of employment
</commit_message>
<xml_diff>
--- a/REPORT ON THE REMOBILIZATION SURVEY FOR THE KOFKRO PROJECT.docx
+++ b/REPORT ON THE REMOBILIZATION SURVEY FOR THE KOFKRO PROJECT.docx
@@ -6,6 +6,7 @@
       <w:pPr>
         <w:jc w:val="center"/>
         <w:rPr>
+          <w:rFonts w:ascii="Times New Roman" w:hAnsi="Times New Roman" w:cs="Times New Roman"/>
           <w:b/>
           <w:bCs/>
           <w:sz w:val="32"/>
@@ -15,6 +16,7 @@
       </w:pPr>
       <w:r>
         <w:rPr>
+          <w:rFonts w:ascii="Times New Roman" w:hAnsi="Times New Roman" w:cs="Times New Roman"/>
           <w:b/>
           <w:bCs/>
           <w:sz w:val="32"/>
@@ -28,6 +30,7 @@
       <w:pPr>
         <w:jc w:val="center"/>
         <w:rPr>
+          <w:rFonts w:ascii="Times New Roman" w:hAnsi="Times New Roman" w:cs="Times New Roman"/>
           <w:b/>
           <w:bCs/>
           <w:sz w:val="32"/>
@@ -36,6 +39,7 @@
       </w:pPr>
       <w:r>
         <w:rPr>
+          <w:rFonts w:ascii="Times New Roman" w:hAnsi="Times New Roman" w:cs="Times New Roman"/>
           <w:b/>
           <w:bCs/>
           <w:sz w:val="32"/>
@@ -48,6 +52,7 @@
       <w:pPr>
         <w:jc w:val="center"/>
         <w:rPr>
+          <w:rFonts w:ascii="Times New Roman" w:hAnsi="Times New Roman" w:cs="Times New Roman"/>
           <w:b/>
           <w:bCs/>
           <w:sz w:val="32"/>
@@ -56,6 +61,7 @@
       </w:pPr>
       <w:r>
         <w:rPr>
+          <w:rFonts w:ascii="Times New Roman" w:hAnsi="Times New Roman" w:cs="Times New Roman"/>
           <w:b/>
           <w:bCs/>
           <w:sz w:val="32"/>
@@ -68,6 +74,7 @@
       <w:pPr>
         <w:jc w:val="center"/>
         <w:rPr>
+          <w:rFonts w:ascii="Times New Roman" w:hAnsi="Times New Roman" w:cs="Times New Roman"/>
           <w:b/>
           <w:bCs/>
           <w:sz w:val="32"/>
@@ -76,6 +83,7 @@
       </w:pPr>
       <w:r>
         <w:rPr>
+          <w:rFonts w:ascii="Times New Roman" w:hAnsi="Times New Roman" w:cs="Times New Roman"/>
           <w:b/>
           <w:bCs/>
           <w:sz w:val="32"/>
@@ -85,6 +93,7 @@
       </w:r>
       <w:r>
         <w:rPr>
+          <w:rFonts w:ascii="Times New Roman" w:hAnsi="Times New Roman" w:cs="Times New Roman"/>
           <w:b/>
           <w:bCs/>
           <w:sz w:val="32"/>
@@ -95,6 +104,7 @@
       </w:r>
       <w:r>
         <w:rPr>
+          <w:rFonts w:ascii="Times New Roman" w:hAnsi="Times New Roman" w:cs="Times New Roman"/>
           <w:b/>
           <w:bCs/>
           <w:sz w:val="32"/>
@@ -110,6 +120,7 @@
         </w:pBdr>
         <w:jc w:val="both"/>
         <w:rPr>
+          <w:rFonts w:ascii="Times New Roman" w:hAnsi="Times New Roman" w:cs="Times New Roman"/>
           <w:b/>
           <w:bCs/>
           <w:sz w:val="32"/>
@@ -118,6 +129,7 @@
       </w:pPr>
       <w:r>
         <w:rPr>
+          <w:rFonts w:ascii="Times New Roman" w:hAnsi="Times New Roman" w:cs="Times New Roman"/>
           <w:b/>
           <w:bCs/>
           <w:sz w:val="32"/>
@@ -127,6 +139,7 @@
       </w:r>
       <w:r>
         <w:rPr>
+          <w:rFonts w:ascii="Times New Roman" w:hAnsi="Times New Roman" w:cs="Times New Roman"/>
           <w:b/>
           <w:bCs/>
           <w:sz w:val="32"/>
@@ -139,14 +152,12 @@
       <w:pPr>
         <w:jc w:val="both"/>
         <w:rPr>
-          <w:sz w:val="24"/>
-          <w:szCs w:val="24"/>
-        </w:rPr>
-      </w:pPr>
-      <w:r>
-        <w:rPr>
-          <w:sz w:val="24"/>
-          <w:szCs w:val="24"/>
+          <w:rFonts w:ascii="Times New Roman" w:hAnsi="Times New Roman" w:cs="Times New Roman"/>
+        </w:rPr>
+      </w:pPr>
+      <w:r>
+        <w:rPr>
+          <w:rFonts w:ascii="Times New Roman" w:hAnsi="Times New Roman" w:cs="Times New Roman"/>
         </w:rPr>
         <w:t xml:space="preserve">The youth represent the most vibrant part of the New Juaben South Municipality (NJMS), hence there is the need to mainstream the challenges they face in their communities that acts as barriers to their participation in youth governance. Again, as they hold the promise of the future, we must explore avenues to help them address these challenges and engage them in meaningfully in the decision-making process. This survey seeks to ascertain </w:t>
       </w:r>
@@ -160,14 +171,12 @@
         </w:numPr>
         <w:jc w:val="both"/>
         <w:rPr>
-          <w:sz w:val="24"/>
-          <w:szCs w:val="24"/>
-        </w:rPr>
-      </w:pPr>
-      <w:r>
-        <w:rPr>
-          <w:sz w:val="24"/>
-          <w:szCs w:val="24"/>
+          <w:rFonts w:ascii="Times New Roman" w:hAnsi="Times New Roman" w:cs="Times New Roman"/>
+        </w:rPr>
+      </w:pPr>
+      <w:r>
+        <w:rPr>
+          <w:rFonts w:ascii="Times New Roman" w:hAnsi="Times New Roman" w:cs="Times New Roman"/>
         </w:rPr>
         <w:t>The participation of the youth in governance</w:t>
       </w:r>
@@ -181,14 +190,12 @@
         </w:numPr>
         <w:jc w:val="both"/>
         <w:rPr>
-          <w:sz w:val="24"/>
-          <w:szCs w:val="24"/>
-        </w:rPr>
-      </w:pPr>
-      <w:r>
-        <w:rPr>
-          <w:sz w:val="24"/>
-          <w:szCs w:val="24"/>
+          <w:rFonts w:ascii="Times New Roman" w:hAnsi="Times New Roman" w:cs="Times New Roman"/>
+        </w:rPr>
+      </w:pPr>
+      <w:r>
+        <w:rPr>
+          <w:rFonts w:ascii="Times New Roman" w:hAnsi="Times New Roman" w:cs="Times New Roman"/>
         </w:rPr>
         <w:t>The demographics and social status of the youth in Koforidua</w:t>
       </w:r>
@@ -202,14 +209,12 @@
         </w:numPr>
         <w:jc w:val="both"/>
         <w:rPr>
-          <w:sz w:val="24"/>
-          <w:szCs w:val="24"/>
-        </w:rPr>
-      </w:pPr>
-      <w:r>
-        <w:rPr>
-          <w:sz w:val="24"/>
-          <w:szCs w:val="24"/>
+          <w:rFonts w:ascii="Times New Roman" w:hAnsi="Times New Roman" w:cs="Times New Roman"/>
+        </w:rPr>
+      </w:pPr>
+      <w:r>
+        <w:rPr>
+          <w:rFonts w:ascii="Times New Roman" w:hAnsi="Times New Roman" w:cs="Times New Roman"/>
         </w:rPr>
         <w:t>The challenges they face in their communities</w:t>
       </w:r>
@@ -223,14 +228,12 @@
         </w:numPr>
         <w:jc w:val="both"/>
         <w:rPr>
-          <w:sz w:val="24"/>
-          <w:szCs w:val="24"/>
-        </w:rPr>
-      </w:pPr>
-      <w:r>
-        <w:rPr>
-          <w:sz w:val="24"/>
-          <w:szCs w:val="24"/>
+          <w:rFonts w:ascii="Times New Roman" w:hAnsi="Times New Roman" w:cs="Times New Roman"/>
+        </w:rPr>
+      </w:pPr>
+      <w:r>
+        <w:rPr>
+          <w:rFonts w:ascii="Times New Roman" w:hAnsi="Times New Roman" w:cs="Times New Roman"/>
         </w:rPr>
         <w:t>The interests of the youth</w:t>
       </w:r>
@@ -244,14 +247,12 @@
         </w:numPr>
         <w:jc w:val="both"/>
         <w:rPr>
-          <w:sz w:val="24"/>
-          <w:szCs w:val="24"/>
-        </w:rPr>
-      </w:pPr>
-      <w:r>
-        <w:rPr>
-          <w:sz w:val="24"/>
-          <w:szCs w:val="24"/>
+          <w:rFonts w:ascii="Times New Roman" w:hAnsi="Times New Roman" w:cs="Times New Roman"/>
+        </w:rPr>
+      </w:pPr>
+      <w:r>
+        <w:rPr>
+          <w:rFonts w:ascii="Times New Roman" w:hAnsi="Times New Roman" w:cs="Times New Roman"/>
         </w:rPr>
         <w:t>The avenues for youth development.</w:t>
       </w:r>
@@ -260,21 +261,18 @@
       <w:pPr>
         <w:jc w:val="both"/>
         <w:rPr>
-          <w:sz w:val="24"/>
-          <w:szCs w:val="24"/>
-        </w:rPr>
-      </w:pPr>
-      <w:r>
-        <w:rPr>
-          <w:sz w:val="24"/>
-          <w:szCs w:val="24"/>
+          <w:rFonts w:ascii="Times New Roman" w:hAnsi="Times New Roman" w:cs="Times New Roman"/>
+        </w:rPr>
+      </w:pPr>
+      <w:r>
+        <w:rPr>
+          <w:rFonts w:ascii="Times New Roman" w:hAnsi="Times New Roman" w:cs="Times New Roman"/>
         </w:rPr>
         <w:t>The survey covers the New Juaben South district across 34 electoral areas</w:t>
       </w:r>
       <w:r>
         <w:rPr>
-          <w:sz w:val="24"/>
-          <w:szCs w:val="24"/>
+          <w:rFonts w:ascii="Times New Roman" w:hAnsi="Times New Roman" w:cs="Times New Roman"/>
         </w:rPr>
         <w:t xml:space="preserve"> on youth aged 15 – 35. For the remobilization, there was a particular focus on marginalised groups such as Persons with Disabilities (PWDs), Ghetto, Street and Zongo youth.</w:t>
       </w:r>
@@ -283,6 +281,7 @@
       <w:pPr>
         <w:jc w:val="both"/>
         <w:rPr>
+          <w:rFonts w:ascii="Times New Roman" w:hAnsi="Times New Roman" w:cs="Times New Roman"/>
           <w:sz w:val="24"/>
           <w:szCs w:val="24"/>
         </w:rPr>
@@ -295,6 +294,7 @@
         </w:pBdr>
         <w:jc w:val="both"/>
         <w:rPr>
+          <w:rFonts w:ascii="Times New Roman" w:hAnsi="Times New Roman" w:cs="Times New Roman"/>
           <w:b/>
           <w:bCs/>
           <w:sz w:val="32"/>
@@ -303,6 +303,7 @@
       </w:pPr>
       <w:r>
         <w:rPr>
+          <w:rFonts w:ascii="Times New Roman" w:hAnsi="Times New Roman" w:cs="Times New Roman"/>
           <w:b/>
           <w:bCs/>
           <w:sz w:val="32"/>
@@ -312,6 +313,7 @@
       </w:r>
       <w:r>
         <w:rPr>
+          <w:rFonts w:ascii="Times New Roman" w:hAnsi="Times New Roman" w:cs="Times New Roman"/>
           <w:b/>
           <w:bCs/>
           <w:sz w:val="32"/>
@@ -324,6 +326,7 @@
       <w:pPr>
         <w:jc w:val="both"/>
         <w:rPr>
+          <w:rFonts w:ascii="Times New Roman" w:hAnsi="Times New Roman" w:cs="Times New Roman"/>
           <w:b/>
           <w:bCs/>
           <w:sz w:val="28"/>
@@ -332,6 +335,7 @@
       </w:pPr>
       <w:r>
         <w:rPr>
+          <w:rFonts w:ascii="Times New Roman" w:hAnsi="Times New Roman" w:cs="Times New Roman"/>
           <w:b/>
           <w:bCs/>
           <w:sz w:val="28"/>
@@ -344,144 +348,158 @@
       <w:pPr>
         <w:jc w:val="both"/>
         <w:rPr>
+          <w:rFonts w:ascii="Times New Roman" w:hAnsi="Times New Roman" w:cs="Times New Roman"/>
+        </w:rPr>
+      </w:pPr>
+      <w:r>
+        <w:rPr>
+          <w:rFonts w:ascii="Times New Roman" w:hAnsi="Times New Roman" w:cs="Times New Roman"/>
+        </w:rPr>
+        <w:t xml:space="preserve">The survey consisted of 45 unique questions under the thematic areas of demographics, contact information, employment status, interest and needs, and participation in governance. </w:t>
+      </w:r>
+    </w:p>
+    <w:p>
+      <w:pPr>
+        <w:jc w:val="both"/>
+        <w:rPr>
+          <w:rFonts w:ascii="Times New Roman" w:hAnsi="Times New Roman" w:cs="Times New Roman"/>
           <w:sz w:val="24"/>
           <w:szCs w:val="24"/>
         </w:rPr>
       </w:pPr>
-      <w:r>
-        <w:rPr>
+    </w:p>
+    <w:p>
+      <w:pPr>
+        <w:jc w:val="both"/>
+        <w:rPr>
+          <w:rFonts w:ascii="Times New Roman" w:hAnsi="Times New Roman" w:cs="Times New Roman"/>
+          <w:b/>
+          <w:bCs/>
+          <w:sz w:val="28"/>
+          <w:szCs w:val="28"/>
+        </w:rPr>
+      </w:pPr>
+      <w:r>
+        <w:rPr>
+          <w:rFonts w:ascii="Times New Roman" w:hAnsi="Times New Roman" w:cs="Times New Roman"/>
+          <w:b/>
+          <w:bCs/>
+          <w:sz w:val="28"/>
+          <w:szCs w:val="28"/>
+        </w:rPr>
+        <w:t>Sampling Technique</w:t>
+      </w:r>
+    </w:p>
+    <w:p>
+      <w:pPr>
+        <w:jc w:val="both"/>
+        <w:rPr>
+          <w:rFonts w:ascii="Times New Roman" w:hAnsi="Times New Roman" w:cs="Times New Roman"/>
+        </w:rPr>
+      </w:pPr>
+      <w:r>
+        <w:rPr>
+          <w:rFonts w:ascii="Times New Roman" w:hAnsi="Times New Roman" w:cs="Times New Roman"/>
+        </w:rPr>
+        <w:t xml:space="preserve">To address our aim of reaching marginalised groups (especially in the case of PWDs), we used the snowballing technique. At the end of the survey, we had </w:t>
+      </w:r>
+      <w:r>
+        <w:rPr>
+          <w:rFonts w:ascii="Times New Roman" w:hAnsi="Times New Roman" w:cs="Times New Roman"/>
+        </w:rPr>
+        <w:t>2932, of whom 39.6% were females.</w:t>
+      </w:r>
+    </w:p>
+    <w:p>
+      <w:pPr>
+        <w:jc w:val="both"/>
+        <w:rPr>
+          <w:rFonts w:ascii="Times New Roman" w:hAnsi="Times New Roman" w:cs="Times New Roman"/>
           <w:sz w:val="24"/>
           <w:szCs w:val="24"/>
         </w:rPr>
-        <w:t xml:space="preserve">The survey consisted of 45 unique questions under the thematic areas of demographics, contact information, employment status, interest and needs, and participation in governance. </w:t>
-      </w:r>
-    </w:p>
-    <w:p>
-      <w:pPr>
-        <w:jc w:val="both"/>
-        <w:rPr>
+      </w:pPr>
+    </w:p>
+    <w:p>
+      <w:pPr>
+        <w:jc w:val="both"/>
+        <w:rPr>
+          <w:rFonts w:ascii="Times New Roman" w:hAnsi="Times New Roman" w:cs="Times New Roman"/>
+          <w:b/>
+          <w:bCs/>
           <w:sz w:val="24"/>
           <w:szCs w:val="24"/>
         </w:rPr>
       </w:pPr>
-    </w:p>
-    <w:p>
-      <w:pPr>
-        <w:jc w:val="both"/>
-        <w:rPr>
+      <w:r>
+        <w:rPr>
+          <w:rFonts w:ascii="Times New Roman" w:hAnsi="Times New Roman" w:cs="Times New Roman"/>
           <w:b/>
           <w:bCs/>
           <w:sz w:val="28"/>
           <w:szCs w:val="28"/>
         </w:rPr>
-      </w:pPr>
-      <w:r>
-        <w:rPr>
+        <w:t>Data Collection Process</w:t>
+      </w:r>
+    </w:p>
+    <w:p>
+      <w:pPr>
+        <w:jc w:val="both"/>
+        <w:rPr>
+          <w:rFonts w:ascii="Times New Roman" w:hAnsi="Times New Roman" w:cs="Times New Roman"/>
+        </w:rPr>
+      </w:pPr>
+      <w:r>
+        <w:rPr>
+          <w:rFonts w:ascii="Times New Roman" w:hAnsi="Times New Roman" w:cs="Times New Roman"/>
+        </w:rPr>
+        <w:t>The data collection was carried out by 30 enumerators from the AFES – Ghana group over a two weeks period in October 2024. It was collected using an online questionnaire.</w:t>
+      </w:r>
+    </w:p>
+    <w:p>
+      <w:pPr>
+        <w:jc w:val="both"/>
+        <w:rPr>
+          <w:rFonts w:ascii="Times New Roman" w:hAnsi="Times New Roman" w:cs="Times New Roman"/>
+          <w:b/>
+          <w:bCs/>
+          <w:sz w:val="24"/>
+          <w:szCs w:val="24"/>
+        </w:rPr>
+      </w:pPr>
+    </w:p>
+    <w:p>
+      <w:pPr>
+        <w:jc w:val="both"/>
+        <w:rPr>
+          <w:rFonts w:ascii="Times New Roman" w:hAnsi="Times New Roman" w:cs="Times New Roman"/>
+          <w:b/>
+          <w:bCs/>
+          <w:sz w:val="24"/>
+          <w:szCs w:val="24"/>
+        </w:rPr>
+      </w:pPr>
+    </w:p>
+    <w:p>
+      <w:pPr>
+        <w:jc w:val="both"/>
+        <w:rPr>
+          <w:rFonts w:ascii="Times New Roman" w:hAnsi="Times New Roman" w:cs="Times New Roman"/>
           <w:b/>
           <w:bCs/>
           <w:sz w:val="28"/>
           <w:szCs w:val="28"/>
         </w:rPr>
-        <w:t>Sampling Technique</w:t>
-      </w:r>
-    </w:p>
-    <w:p>
-      <w:pPr>
-        <w:jc w:val="both"/>
-        <w:rPr>
-          <w:sz w:val="24"/>
-          <w:szCs w:val="24"/>
-        </w:rPr>
-      </w:pPr>
-      <w:r>
-        <w:rPr>
-          <w:sz w:val="24"/>
-          <w:szCs w:val="24"/>
-        </w:rPr>
-        <w:t xml:space="preserve">To address our aim of reaching marginalised groups (especially in the case of PWDs), we used the snowballing technique. At the end of the survey, we had </w:t>
-      </w:r>
-      <w:r>
-        <w:rPr>
-          <w:sz w:val="24"/>
-          <w:szCs w:val="24"/>
-        </w:rPr>
-        <w:t>2932, of whom 39.6% were females.</w:t>
-      </w:r>
-    </w:p>
-    <w:p>
-      <w:pPr>
-        <w:jc w:val="both"/>
-        <w:rPr>
-          <w:sz w:val="24"/>
-          <w:szCs w:val="24"/>
-        </w:rPr>
-      </w:pPr>
-    </w:p>
-    <w:p>
-      <w:pPr>
-        <w:jc w:val="both"/>
-        <w:rPr>
-          <w:b/>
-          <w:bCs/>
-          <w:sz w:val="24"/>
-          <w:szCs w:val="24"/>
-        </w:rPr>
-      </w:pPr>
-      <w:r>
-        <w:rPr>
+      </w:pPr>
+      <w:r>
+        <w:rPr>
+          <w:rFonts w:ascii="Times New Roman" w:hAnsi="Times New Roman" w:cs="Times New Roman"/>
           <w:b/>
           <w:bCs/>
           <w:sz w:val="28"/>
           <w:szCs w:val="28"/>
         </w:rPr>
-        <w:t>Data Collection Process</w:t>
-      </w:r>
-    </w:p>
-    <w:p>
-      <w:pPr>
-        <w:jc w:val="both"/>
-        <w:rPr>
-          <w:sz w:val="24"/>
-          <w:szCs w:val="24"/>
-        </w:rPr>
-      </w:pPr>
-      <w:r>
-        <w:rPr>
-          <w:sz w:val="24"/>
-          <w:szCs w:val="24"/>
-        </w:rPr>
         <w:lastRenderedPageBreak/>
-        <w:t>The data collection was carried out by 30 enumerators from the AFES – Ghana group over a two weeks period in October 2024. It was collected using an online questionnaire.</w:t>
-      </w:r>
-    </w:p>
-    <w:p>
-      <w:pPr>
-        <w:jc w:val="both"/>
-        <w:rPr>
-          <w:b/>
-          <w:bCs/>
-          <w:sz w:val="24"/>
-          <w:szCs w:val="24"/>
-        </w:rPr>
-      </w:pPr>
-    </w:p>
-    <w:p>
-      <w:pPr>
-        <w:jc w:val="both"/>
-        <w:rPr>
-          <w:b/>
-          <w:bCs/>
-          <w:sz w:val="28"/>
-          <w:szCs w:val="28"/>
-        </w:rPr>
-      </w:pPr>
-      <w:r>
-        <w:rPr>
-          <w:b/>
-          <w:bCs/>
-          <w:sz w:val="28"/>
-          <w:szCs w:val="28"/>
-        </w:rPr>
         <w:t>Data Analysis</w:t>
       </w:r>
     </w:p>
@@ -489,23 +507,20 @@
       <w:pPr>
         <w:jc w:val="both"/>
         <w:rPr>
-          <w:b/>
-          <w:bCs/>
-          <w:sz w:val="24"/>
-          <w:szCs w:val="24"/>
-        </w:rPr>
-      </w:pPr>
-      <w:r>
-        <w:rPr>
-          <w:sz w:val="24"/>
-          <w:szCs w:val="24"/>
+          <w:rFonts w:ascii="Times New Roman" w:hAnsi="Times New Roman" w:cs="Times New Roman"/>
+          <w:b/>
+          <w:bCs/>
+        </w:rPr>
+      </w:pPr>
+      <w:r>
+        <w:rPr>
+          <w:rFonts w:ascii="Times New Roman" w:hAnsi="Times New Roman" w:cs="Times New Roman"/>
         </w:rPr>
         <w:t>We employed univariate and multivariate analysis to ascertain the distribution of variables of interest such as education status, employment status, gender, age, participation in election, challenges and interest of the youth.</w:t>
       </w:r>
       <w:r>
         <w:rPr>
-          <w:sz w:val="24"/>
-          <w:szCs w:val="24"/>
+          <w:rFonts w:ascii="Times New Roman" w:hAnsi="Times New Roman" w:cs="Times New Roman"/>
         </w:rPr>
         <w:t xml:space="preserve"> </w:t>
       </w:r>
@@ -514,6 +529,7 @@
       <w:pPr>
         <w:jc w:val="both"/>
         <w:rPr>
+          <w:rFonts w:ascii="Times New Roman" w:hAnsi="Times New Roman" w:cs="Times New Roman"/>
           <w:b/>
           <w:bCs/>
           <w:sz w:val="24"/>
@@ -528,6 +544,7 @@
         </w:pBdr>
         <w:jc w:val="both"/>
         <w:rPr>
+          <w:rFonts w:ascii="Times New Roman" w:hAnsi="Times New Roman" w:cs="Times New Roman"/>
           <w:b/>
           <w:bCs/>
           <w:sz w:val="32"/>
@@ -536,6 +553,7 @@
       </w:pPr>
       <w:r>
         <w:rPr>
+          <w:rFonts w:ascii="Times New Roman" w:hAnsi="Times New Roman" w:cs="Times New Roman"/>
           <w:b/>
           <w:bCs/>
           <w:sz w:val="32"/>
@@ -545,6 +563,7 @@
       </w:r>
       <w:r>
         <w:rPr>
+          <w:rFonts w:ascii="Times New Roman" w:hAnsi="Times New Roman" w:cs="Times New Roman"/>
           <w:b/>
           <w:bCs/>
           <w:sz w:val="32"/>
@@ -557,6 +576,7 @@
       <w:pPr>
         <w:jc w:val="both"/>
         <w:rPr>
+          <w:rFonts w:ascii="Times New Roman" w:hAnsi="Times New Roman" w:cs="Times New Roman"/>
           <w:b/>
           <w:bCs/>
           <w:sz w:val="28"/>
@@ -565,6 +585,7 @@
       </w:pPr>
       <w:r>
         <w:rPr>
+          <w:rFonts w:ascii="Times New Roman" w:hAnsi="Times New Roman" w:cs="Times New Roman"/>
           <w:b/>
           <w:bCs/>
           <w:sz w:val="28"/>
@@ -574,6 +595,7 @@
       </w:r>
       <w:r>
         <w:rPr>
+          <w:rFonts w:ascii="Times New Roman" w:hAnsi="Times New Roman" w:cs="Times New Roman"/>
           <w:b/>
           <w:bCs/>
           <w:sz w:val="28"/>
@@ -586,50 +608,64 @@
       <w:pPr>
         <w:jc w:val="both"/>
         <w:rPr>
+          <w:rFonts w:ascii="Times New Roman" w:hAnsi="Times New Roman" w:cs="Times New Roman"/>
+          <w:noProof/>
+        </w:rPr>
+      </w:pPr>
+      <w:r>
+        <w:rPr>
+          <w:rFonts w:ascii="Times New Roman" w:hAnsi="Times New Roman" w:cs="Times New Roman"/>
+          <w:noProof/>
+        </w:rPr>
+        <w:t xml:space="preserve">In the analysis, we found that 37.2% of the respondents were with the age range of 21 – 25, 30.9% in 15 – 20, 21.7% between 26 – 30 and 10.2% in 31 – 35 with a gender distribution of 60.4% males and 39.6% females. About 9% of the respondents were married. We had that about 5% of the respondents had various disabilities. </w:t>
+      </w:r>
+      <w:r>
+        <w:rPr>
+          <w:rFonts w:ascii="Times New Roman" w:hAnsi="Times New Roman" w:cs="Times New Roman"/>
+          <w:noProof/>
+        </w:rPr>
+        <w:t>Regarding the educational background of the respondents, about 65% said they had attended school in the past, 30.8% are currently schooling whiles 3.8% had never attended school.</w:t>
+      </w:r>
+      <w:r>
+        <w:rPr>
+          <w:rFonts w:ascii="Times New Roman" w:hAnsi="Times New Roman" w:cs="Times New Roman"/>
+          <w:noProof/>
+        </w:rPr>
+        <w:t xml:space="preserve"> </w:t>
+      </w:r>
+      <w:r>
+        <w:rPr>
+          <w:rFonts w:ascii="Times New Roman" w:hAnsi="Times New Roman" w:cs="Times New Roman"/>
+          <w:noProof/>
+        </w:rPr>
+        <w:t xml:space="preserve">Figure 1 </w:t>
+      </w:r>
+      <w:r>
+        <w:rPr>
+          <w:rFonts w:ascii="Times New Roman" w:hAnsi="Times New Roman" w:cs="Times New Roman"/>
+          <w:noProof/>
+        </w:rPr>
+        <w:t>shows the educational levels for the respondents who are currently schooling and those who attended in the past respectively.</w:t>
+      </w:r>
+    </w:p>
+    <w:p>
+      <w:pPr>
+        <w:keepNext/>
+        <w:jc w:val="center"/>
+        <w:rPr>
+          <w:rFonts w:ascii="Times New Roman" w:hAnsi="Times New Roman" w:cs="Times New Roman"/>
+        </w:rPr>
+      </w:pPr>
+      <w:r>
+        <w:rPr>
+          <w:rFonts w:ascii="Times New Roman" w:hAnsi="Times New Roman" w:cs="Times New Roman"/>
           <w:noProof/>
           <w:sz w:val="24"/>
           <w:szCs w:val="24"/>
         </w:rPr>
-      </w:pPr>
-      <w:r>
-        <w:rPr>
-          <w:noProof/>
-          <w:sz w:val="24"/>
-          <w:szCs w:val="24"/>
-        </w:rPr>
-        <w:t xml:space="preserve">In the analysis, we found that 37.2% of the respondents were with the age range of 21 – 25, 30.9% in 15 – 20, 21.7% between 26 – 30 and 10.2% in 31 – 35 with a gender distribution of 60.4% males and 39.6% females. About 9% of the respondents were married. We had that about 5% of the respondents had various disabilities. </w:t>
-      </w:r>
-      <w:r>
-        <w:rPr>
-          <w:noProof/>
-          <w:sz w:val="24"/>
-          <w:szCs w:val="24"/>
-        </w:rPr>
-        <w:t>Regarding the educational background of the respondents, about 65% said they had attended school in the past, 30.8% are currently schooling whiles 3.8% had never attended school.</w:t>
-      </w:r>
-      <w:r>
-        <w:rPr>
-          <w:noProof/>
-          <w:sz w:val="24"/>
-          <w:szCs w:val="24"/>
-        </w:rPr>
-        <w:t xml:space="preserve"> Figure 1 and 2 shows the educational levels for the respondents who are currently schooling and those who attended in the past respectively.</w:t>
-      </w:r>
-    </w:p>
-    <w:p>
-      <w:pPr>
-        <w:keepNext/>
-        <w:jc w:val="both"/>
-      </w:pPr>
-      <w:r>
-        <w:rPr>
-          <w:noProof/>
-          <w:sz w:val="24"/>
-          <w:szCs w:val="24"/>
-        </w:rPr>
         <w:drawing>
-          <wp:inline distT="0" distB="0" distL="0" distR="0" wp14:anchorId="6EB1D757" wp14:editId="3D6DFD20">
-            <wp:extent cx="2895600" cy="2895600"/>
+          <wp:inline distT="0" distB="0" distL="0" distR="0" wp14:anchorId="6EB1D757" wp14:editId="31BACE84">
+            <wp:extent cx="2695575" cy="2749848"/>
             <wp:effectExtent l="0" t="0" r="0" b="0"/>
             <wp:docPr id="2" name="Picture 2"/>
             <wp:cNvGraphicFramePr>
@@ -657,7 +693,7 @@
                   <pic:spPr>
                     <a:xfrm>
                       <a:off x="0" y="0"/>
-                      <a:ext cx="2895600" cy="2895600"/>
+                      <a:ext cx="2702723" cy="2757140"/>
                     </a:xfrm>
                     <a:prstGeom prst="rect">
                       <a:avLst/>
@@ -671,11 +707,12 @@
       </w:r>
       <w:r>
         <w:rPr>
+          <w:rFonts w:ascii="Times New Roman" w:hAnsi="Times New Roman" w:cs="Times New Roman"/>
           <w:noProof/>
         </w:rPr>
         <w:drawing>
-          <wp:inline distT="0" distB="0" distL="0" distR="0" wp14:anchorId="6A7F52E8" wp14:editId="1091FB0C">
-            <wp:extent cx="2809875" cy="2809875"/>
+          <wp:inline distT="0" distB="0" distL="0" distR="0" wp14:anchorId="6A7F52E8" wp14:editId="5181D05C">
+            <wp:extent cx="2657475" cy="2657475"/>
             <wp:effectExtent l="0" t="0" r="9525" b="9525"/>
             <wp:docPr id="3" name="Picture 3"/>
             <wp:cNvGraphicFramePr>
@@ -703,7 +740,7 @@
                   <pic:spPr>
                     <a:xfrm>
                       <a:off x="0" y="0"/>
-                      <a:ext cx="2809875" cy="2809875"/>
+                      <a:ext cx="2657475" cy="2657475"/>
                     </a:xfrm>
                     <a:prstGeom prst="rect">
                       <a:avLst/>
@@ -719,87 +756,92 @@
     <w:p>
       <w:pPr>
         <w:pStyle w:val="Caption"/>
-        <w:jc w:val="both"/>
-      </w:pPr>
-      <w:r>
+        <w:jc w:val="center"/>
+        <w:rPr>
+          <w:rFonts w:ascii="Times New Roman" w:hAnsi="Times New Roman" w:cs="Times New Roman"/>
+        </w:rPr>
+      </w:pPr>
+      <w:r>
+        <w:rPr>
+          <w:rFonts w:ascii="Times New Roman" w:hAnsi="Times New Roman" w:cs="Times New Roman"/>
+        </w:rPr>
         <w:t xml:space="preserve">Figure </w:t>
       </w:r>
-      <w:fldSimple w:instr=" SEQ Figure \* ARABIC ">
-        <w:r>
-          <w:rPr>
-            <w:noProof/>
-          </w:rPr>
-          <w:t>1</w:t>
-        </w:r>
-      </w:fldSimple>
-      <w:r>
-        <w:t xml:space="preserve">: </w:t>
-      </w:r>
-      <w:r>
-        <w:t xml:space="preserve">current </w:t>
-      </w:r>
-      <w:r>
-        <w:t>educational level</w:t>
-      </w:r>
-      <w:r>
-        <w:tab/>
-      </w:r>
-      <w:r>
-        <w:tab/>
-      </w:r>
-      <w:r>
-        <w:tab/>
-      </w:r>
-      <w:r>
-        <w:tab/>
-      </w:r>
-      <w:r>
-        <w:tab/>
-      </w:r>
-      <w:r>
-        <w:t xml:space="preserve">Figure </w:t>
-      </w:r>
-      <w:fldSimple w:instr=" SEQ Figure \* ARABIC ">
-        <w:r>
-          <w:rPr>
-            <w:noProof/>
-          </w:rPr>
-          <w:t>2</w:t>
-        </w:r>
-      </w:fldSimple>
-      <w:r>
-        <w:t xml:space="preserve">: </w:t>
-      </w:r>
-      <w:r>
-        <w:t>Highest</w:t>
-      </w:r>
-      <w:r>
-        <w:t xml:space="preserve"> educational level</w:t>
-      </w:r>
-    </w:p>
-    <w:p>
-      <w:pPr>
-        <w:jc w:val="both"/>
-        <w:rPr>
-          <w:sz w:val="24"/>
-          <w:szCs w:val="24"/>
-        </w:rPr>
-      </w:pPr>
-      <w:r>
-        <w:rPr>
-          <w:sz w:val="24"/>
-          <w:szCs w:val="24"/>
-        </w:rPr>
-        <w:t>The distribution of the various types of disabilities the respondents had is shown in Figure 3. Of all persons with disabilities interviewed, the most dominant type of disability is physical disability followed by hearing impairment and visual impairment. As we can see from the graph, they are some individuals with more than one type of disability.</w:t>
+      <w:r>
+        <w:rPr>
+          <w:rFonts w:ascii="Times New Roman" w:hAnsi="Times New Roman" w:cs="Times New Roman"/>
+        </w:rPr>
+        <w:fldChar w:fldCharType="begin"/>
+      </w:r>
+      <w:r>
+        <w:rPr>
+          <w:rFonts w:ascii="Times New Roman" w:hAnsi="Times New Roman" w:cs="Times New Roman"/>
+        </w:rPr>
+        <w:instrText xml:space="preserve"> SEQ Figure \* ARABIC </w:instrText>
+      </w:r>
+      <w:r>
+        <w:rPr>
+          <w:rFonts w:ascii="Times New Roman" w:hAnsi="Times New Roman" w:cs="Times New Roman"/>
+        </w:rPr>
+        <w:fldChar w:fldCharType="separate"/>
+      </w:r>
+      <w:r>
+        <w:rPr>
+          <w:rFonts w:ascii="Times New Roman" w:hAnsi="Times New Roman" w:cs="Times New Roman"/>
+          <w:noProof/>
+        </w:rPr>
+        <w:t>1</w:t>
+      </w:r>
+      <w:r>
+        <w:rPr>
+          <w:rFonts w:ascii="Times New Roman" w:hAnsi="Times New Roman" w:cs="Times New Roman"/>
+        </w:rPr>
+        <w:fldChar w:fldCharType="end"/>
+      </w:r>
+      <w:r>
+        <w:rPr>
+          <w:rFonts w:ascii="Times New Roman" w:hAnsi="Times New Roman" w:cs="Times New Roman"/>
+        </w:rPr>
+        <w:t>: Respective educational level for respondents currently schooling and those who attended in the past</w:t>
+      </w:r>
+    </w:p>
+    <w:p>
+      <w:pPr>
+        <w:jc w:val="both"/>
+        <w:rPr>
+          <w:rFonts w:ascii="Times New Roman" w:hAnsi="Times New Roman" w:cs="Times New Roman"/>
+        </w:rPr>
+      </w:pPr>
+      <w:r>
+        <w:rPr>
+          <w:rFonts w:ascii="Times New Roman" w:hAnsi="Times New Roman" w:cs="Times New Roman"/>
+        </w:rPr>
+        <w:t xml:space="preserve">The distribution of the various types of disabilities the respondents had is shown in Figure </w:t>
+      </w:r>
+      <w:r>
+        <w:rPr>
+          <w:rFonts w:ascii="Times New Roman" w:hAnsi="Times New Roman" w:cs="Times New Roman"/>
+        </w:rPr>
+        <w:t>2</w:t>
+      </w:r>
+      <w:r>
+        <w:rPr>
+          <w:rFonts w:ascii="Times New Roman" w:hAnsi="Times New Roman" w:cs="Times New Roman"/>
+        </w:rPr>
+        <w:t>. Of all persons with disabilities interviewed, the most dominant type of disability is physical disability followed by hearing impairment and visual impairment. As we can see from the graph, they are some individuals with more than one type of disability.</w:t>
       </w:r>
     </w:p>
     <w:p>
       <w:pPr>
         <w:keepNext/>
         <w:jc w:val="center"/>
-      </w:pPr>
-      <w:r>
-        <w:rPr>
+        <w:rPr>
+          <w:rFonts w:ascii="Times New Roman" w:hAnsi="Times New Roman" w:cs="Times New Roman"/>
+        </w:rPr>
+      </w:pPr>
+      <w:r>
+        <w:rPr>
+          <w:rFonts w:ascii="Times New Roman" w:hAnsi="Times New Roman" w:cs="Times New Roman"/>
           <w:noProof/>
           <w:sz w:val="24"/>
           <w:szCs w:val="24"/>
@@ -853,9 +895,712 @@
         <w:pStyle w:val="Caption"/>
         <w:jc w:val="center"/>
         <w:rPr>
+          <w:rFonts w:ascii="Times New Roman" w:hAnsi="Times New Roman" w:cs="Times New Roman"/>
           <w:sz w:val="24"/>
           <w:szCs w:val="24"/>
         </w:rPr>
+      </w:pPr>
+      <w:r>
+        <w:rPr>
+          <w:rFonts w:ascii="Times New Roman" w:hAnsi="Times New Roman" w:cs="Times New Roman"/>
+        </w:rPr>
+        <w:t xml:space="preserve">Figure </w:t>
+      </w:r>
+      <w:r>
+        <w:rPr>
+          <w:rFonts w:ascii="Times New Roman" w:hAnsi="Times New Roman" w:cs="Times New Roman"/>
+        </w:rPr>
+        <w:fldChar w:fldCharType="begin"/>
+      </w:r>
+      <w:r>
+        <w:rPr>
+          <w:rFonts w:ascii="Times New Roman" w:hAnsi="Times New Roman" w:cs="Times New Roman"/>
+        </w:rPr>
+        <w:instrText xml:space="preserve"> SEQ Figure \* ARABIC </w:instrText>
+      </w:r>
+      <w:r>
+        <w:rPr>
+          <w:rFonts w:ascii="Times New Roman" w:hAnsi="Times New Roman" w:cs="Times New Roman"/>
+        </w:rPr>
+        <w:fldChar w:fldCharType="separate"/>
+      </w:r>
+      <w:r>
+        <w:rPr>
+          <w:rFonts w:ascii="Times New Roman" w:hAnsi="Times New Roman" w:cs="Times New Roman"/>
+          <w:noProof/>
+        </w:rPr>
+        <w:t>2</w:t>
+      </w:r>
+      <w:r>
+        <w:rPr>
+          <w:rFonts w:ascii="Times New Roman" w:hAnsi="Times New Roman" w:cs="Times New Roman"/>
+          <w:noProof/>
+        </w:rPr>
+        <w:fldChar w:fldCharType="end"/>
+      </w:r>
+      <w:r>
+        <w:rPr>
+          <w:rFonts w:ascii="Times New Roman" w:hAnsi="Times New Roman" w:cs="Times New Roman"/>
+        </w:rPr>
+        <w:t>: Types of disability</w:t>
+      </w:r>
+    </w:p>
+    <w:p>
+      <w:pPr>
+        <w:jc w:val="both"/>
+        <w:rPr>
+          <w:rFonts w:ascii="Times New Roman" w:hAnsi="Times New Roman" w:cs="Times New Roman"/>
+          <w:b/>
+          <w:bCs/>
+          <w:sz w:val="24"/>
+          <w:szCs w:val="24"/>
+        </w:rPr>
+      </w:pPr>
+    </w:p>
+    <w:p>
+      <w:pPr>
+        <w:jc w:val="both"/>
+        <w:rPr>
+          <w:rFonts w:ascii="Times New Roman" w:hAnsi="Times New Roman" w:cs="Times New Roman"/>
+        </w:rPr>
+      </w:pPr>
+      <w:r>
+        <w:rPr>
+          <w:rFonts w:ascii="Times New Roman" w:hAnsi="Times New Roman" w:cs="Times New Roman"/>
+        </w:rPr>
+        <w:t xml:space="preserve">As mentioned earlier, the survey was conducted across all 34 electoral areas in NJMS. The distribution of the number of respondents in each electoral area is shown in Figure 3. </w:t>
+      </w:r>
+      <w:r>
+        <w:rPr>
+          <w:rFonts w:ascii="Times New Roman" w:hAnsi="Times New Roman" w:cs="Times New Roman"/>
+        </w:rPr>
+        <w:t xml:space="preserve">As we can see, the </w:t>
+      </w:r>
+      <w:r>
+        <w:rPr>
+          <w:rFonts w:ascii="Times New Roman" w:hAnsi="Times New Roman" w:cs="Times New Roman"/>
+          <w:i/>
+          <w:iCs/>
+        </w:rPr>
+        <w:t xml:space="preserve">Nsukwaoso </w:t>
+      </w:r>
+      <w:r>
+        <w:rPr>
+          <w:rFonts w:ascii="Times New Roman" w:hAnsi="Times New Roman" w:cs="Times New Roman"/>
+        </w:rPr>
+        <w:t>electoral area appears to have the highest number of respondents.</w:t>
+      </w:r>
+    </w:p>
+    <w:p>
+      <w:pPr>
+        <w:keepNext/>
+        <w:jc w:val="center"/>
+        <w:rPr>
+          <w:rFonts w:ascii="Times New Roman" w:hAnsi="Times New Roman" w:cs="Times New Roman"/>
+        </w:rPr>
+      </w:pPr>
+      <w:r>
+        <w:rPr>
+          <w:rFonts w:ascii="Times New Roman" w:hAnsi="Times New Roman" w:cs="Times New Roman"/>
+          <w:noProof/>
+        </w:rPr>
+        <w:drawing>
+          <wp:inline distT="0" distB="0" distL="0" distR="0" wp14:anchorId="33020524" wp14:editId="5A732A35">
+            <wp:extent cx="3943350" cy="3943350"/>
+            <wp:effectExtent l="0" t="0" r="0" b="0"/>
+            <wp:docPr id="5" name="Picture 5"/>
+            <wp:cNvGraphicFramePr>
+              <a:graphicFrameLocks xmlns:a="http://schemas.openxmlformats.org/drawingml/2006/main" noChangeAspect="1"/>
+            </wp:cNvGraphicFramePr>
+            <a:graphic xmlns:a="http://schemas.openxmlformats.org/drawingml/2006/main">
+              <a:graphicData uri="http://schemas.openxmlformats.org/drawingml/2006/picture">
+                <pic:pic xmlns:pic="http://schemas.openxmlformats.org/drawingml/2006/picture">
+                  <pic:nvPicPr>
+                    <pic:cNvPr id="5" name="Picture 5"/>
+                    <pic:cNvPicPr/>
+                  </pic:nvPicPr>
+                  <pic:blipFill>
+                    <a:blip r:embed="rId9" cstate="print">
+                      <a:extLst>
+                        <a:ext uri="{28A0092B-C50C-407E-A947-70E740481C1C}">
+                          <a14:useLocalDpi xmlns:a14="http://schemas.microsoft.com/office/drawing/2010/main" val="0"/>
+                        </a:ext>
+                      </a:extLst>
+                    </a:blip>
+                    <a:stretch>
+                      <a:fillRect/>
+                    </a:stretch>
+                  </pic:blipFill>
+                  <pic:spPr>
+                    <a:xfrm>
+                      <a:off x="0" y="0"/>
+                      <a:ext cx="3943350" cy="3943350"/>
+                    </a:xfrm>
+                    <a:prstGeom prst="rect">
+                      <a:avLst/>
+                    </a:prstGeom>
+                  </pic:spPr>
+                </pic:pic>
+              </a:graphicData>
+            </a:graphic>
+          </wp:inline>
+        </w:drawing>
+      </w:r>
+    </w:p>
+    <w:p>
+      <w:pPr>
+        <w:pStyle w:val="Caption"/>
+        <w:jc w:val="center"/>
+        <w:rPr>
+          <w:rFonts w:ascii="Times New Roman" w:hAnsi="Times New Roman" w:cs="Times New Roman"/>
+          <w:sz w:val="24"/>
+          <w:szCs w:val="24"/>
+        </w:rPr>
+      </w:pPr>
+      <w:r>
+        <w:rPr>
+          <w:rFonts w:ascii="Times New Roman" w:hAnsi="Times New Roman" w:cs="Times New Roman"/>
+        </w:rPr>
+        <w:t xml:space="preserve">Figure </w:t>
+      </w:r>
+      <w:r>
+        <w:rPr>
+          <w:rFonts w:ascii="Times New Roman" w:hAnsi="Times New Roman" w:cs="Times New Roman"/>
+        </w:rPr>
+        <w:fldChar w:fldCharType="begin"/>
+      </w:r>
+      <w:r>
+        <w:rPr>
+          <w:rFonts w:ascii="Times New Roman" w:hAnsi="Times New Roman" w:cs="Times New Roman"/>
+        </w:rPr>
+        <w:instrText xml:space="preserve"> SEQ Figure \* ARABIC </w:instrText>
+      </w:r>
+      <w:r>
+        <w:rPr>
+          <w:rFonts w:ascii="Times New Roman" w:hAnsi="Times New Roman" w:cs="Times New Roman"/>
+        </w:rPr>
+        <w:fldChar w:fldCharType="separate"/>
+      </w:r>
+      <w:r>
+        <w:rPr>
+          <w:rFonts w:ascii="Times New Roman" w:hAnsi="Times New Roman" w:cs="Times New Roman"/>
+          <w:noProof/>
+        </w:rPr>
+        <w:t>3</w:t>
+      </w:r>
+      <w:r>
+        <w:rPr>
+          <w:rFonts w:ascii="Times New Roman" w:hAnsi="Times New Roman" w:cs="Times New Roman"/>
+        </w:rPr>
+        <w:fldChar w:fldCharType="end"/>
+      </w:r>
+      <w:r>
+        <w:rPr>
+          <w:rFonts w:ascii="Times New Roman" w:hAnsi="Times New Roman" w:cs="Times New Roman"/>
+        </w:rPr>
+        <w:t>: Percentage of respondents from each electoral area</w:t>
+      </w:r>
+    </w:p>
+    <w:p>
+      <w:pPr>
+        <w:jc w:val="both"/>
+        <w:rPr>
+          <w:rFonts w:ascii="Times New Roman" w:hAnsi="Times New Roman" w:cs="Times New Roman"/>
+        </w:rPr>
+      </w:pPr>
+      <w:r>
+        <w:rPr>
+          <w:rFonts w:ascii="Times New Roman" w:hAnsi="Times New Roman" w:cs="Times New Roman"/>
+        </w:rPr>
+        <w:lastRenderedPageBreak/>
+        <w:t>To ascertain which can be categorised as ghetto, street or Zongo youth, we made a distribution of the places they spend most of their time during the day and at night</w:t>
+      </w:r>
+      <w:r>
+        <w:rPr>
+          <w:rFonts w:ascii="Times New Roman" w:hAnsi="Times New Roman" w:cs="Times New Roman"/>
+        </w:rPr>
+        <w:t>, which is shown in Figure 4.</w:t>
+      </w:r>
+    </w:p>
+    <w:p>
+      <w:pPr>
+        <w:keepNext/>
+        <w:jc w:val="center"/>
+        <w:rPr>
+          <w:rFonts w:ascii="Times New Roman" w:hAnsi="Times New Roman" w:cs="Times New Roman"/>
+          <w:sz w:val="24"/>
+          <w:szCs w:val="24"/>
+        </w:rPr>
+      </w:pPr>
+      <w:r>
+        <w:rPr>
+          <w:rFonts w:ascii="Times New Roman" w:hAnsi="Times New Roman" w:cs="Times New Roman"/>
+          <w:noProof/>
+          <w:sz w:val="24"/>
+          <w:szCs w:val="24"/>
+        </w:rPr>
+        <w:drawing>
+          <wp:inline distT="0" distB="0" distL="0" distR="0" wp14:anchorId="6D41D89A" wp14:editId="3F6AEC2F">
+            <wp:extent cx="2730144" cy="2838128"/>
+            <wp:effectExtent l="0" t="0" r="0" b="635"/>
+            <wp:docPr id="8" name="Picture 8"/>
+            <wp:cNvGraphicFramePr>
+              <a:graphicFrameLocks xmlns:a="http://schemas.openxmlformats.org/drawingml/2006/main" noChangeAspect="1"/>
+            </wp:cNvGraphicFramePr>
+            <a:graphic xmlns:a="http://schemas.openxmlformats.org/drawingml/2006/main">
+              <a:graphicData uri="http://schemas.openxmlformats.org/drawingml/2006/picture">
+                <pic:pic xmlns:pic="http://schemas.openxmlformats.org/drawingml/2006/picture">
+                  <pic:nvPicPr>
+                    <pic:cNvPr id="8" name="Picture 8"/>
+                    <pic:cNvPicPr/>
+                  </pic:nvPicPr>
+                  <pic:blipFill>
+                    <a:blip r:embed="rId10" cstate="print">
+                      <a:extLst>
+                        <a:ext uri="{28A0092B-C50C-407E-A947-70E740481C1C}">
+                          <a14:useLocalDpi xmlns:a14="http://schemas.microsoft.com/office/drawing/2010/main" val="0"/>
+                        </a:ext>
+                      </a:extLst>
+                    </a:blip>
+                    <a:stretch>
+                      <a:fillRect/>
+                    </a:stretch>
+                  </pic:blipFill>
+                  <pic:spPr>
+                    <a:xfrm>
+                      <a:off x="0" y="0"/>
+                      <a:ext cx="2759861" cy="2869020"/>
+                    </a:xfrm>
+                    <a:prstGeom prst="rect">
+                      <a:avLst/>
+                    </a:prstGeom>
+                  </pic:spPr>
+                </pic:pic>
+              </a:graphicData>
+            </a:graphic>
+          </wp:inline>
+        </w:drawing>
+      </w:r>
+      <w:r>
+        <w:rPr>
+          <w:rFonts w:ascii="Times New Roman" w:hAnsi="Times New Roman" w:cs="Times New Roman"/>
+          <w:noProof/>
+          <w:sz w:val="24"/>
+          <w:szCs w:val="24"/>
+        </w:rPr>
+        <w:drawing>
+          <wp:inline distT="0" distB="0" distL="0" distR="0" wp14:anchorId="37B42816" wp14:editId="62C318D4">
+            <wp:extent cx="2724150" cy="2831897"/>
+            <wp:effectExtent l="0" t="0" r="0" b="6985"/>
+            <wp:docPr id="9" name="Picture 9"/>
+            <wp:cNvGraphicFramePr>
+              <a:graphicFrameLocks xmlns:a="http://schemas.openxmlformats.org/drawingml/2006/main" noChangeAspect="1"/>
+            </wp:cNvGraphicFramePr>
+            <a:graphic xmlns:a="http://schemas.openxmlformats.org/drawingml/2006/main">
+              <a:graphicData uri="http://schemas.openxmlformats.org/drawingml/2006/picture">
+                <pic:pic xmlns:pic="http://schemas.openxmlformats.org/drawingml/2006/picture">
+                  <pic:nvPicPr>
+                    <pic:cNvPr id="9" name="Picture 9"/>
+                    <pic:cNvPicPr/>
+                  </pic:nvPicPr>
+                  <pic:blipFill>
+                    <a:blip r:embed="rId11" cstate="print">
+                      <a:extLst>
+                        <a:ext uri="{28A0092B-C50C-407E-A947-70E740481C1C}">
+                          <a14:useLocalDpi xmlns:a14="http://schemas.microsoft.com/office/drawing/2010/main" val="0"/>
+                        </a:ext>
+                      </a:extLst>
+                    </a:blip>
+                    <a:stretch>
+                      <a:fillRect/>
+                    </a:stretch>
+                  </pic:blipFill>
+                  <pic:spPr>
+                    <a:xfrm>
+                      <a:off x="0" y="0"/>
+                      <a:ext cx="2768674" cy="2878182"/>
+                    </a:xfrm>
+                    <a:prstGeom prst="rect">
+                      <a:avLst/>
+                    </a:prstGeom>
+                  </pic:spPr>
+                </pic:pic>
+              </a:graphicData>
+            </a:graphic>
+          </wp:inline>
+        </w:drawing>
+      </w:r>
+    </w:p>
+    <w:p>
+      <w:pPr>
+        <w:pStyle w:val="Caption"/>
+        <w:jc w:val="center"/>
+        <w:rPr>
+          <w:rFonts w:ascii="Times New Roman" w:hAnsi="Times New Roman" w:cs="Times New Roman"/>
+        </w:rPr>
+      </w:pPr>
+      <w:r>
+        <w:rPr>
+          <w:rFonts w:ascii="Times New Roman" w:hAnsi="Times New Roman" w:cs="Times New Roman"/>
+        </w:rPr>
+        <w:t xml:space="preserve">Figure </w:t>
+      </w:r>
+      <w:r>
+        <w:rPr>
+          <w:rFonts w:ascii="Times New Roman" w:hAnsi="Times New Roman" w:cs="Times New Roman"/>
+        </w:rPr>
+        <w:fldChar w:fldCharType="begin"/>
+      </w:r>
+      <w:r>
+        <w:rPr>
+          <w:rFonts w:ascii="Times New Roman" w:hAnsi="Times New Roman" w:cs="Times New Roman"/>
+        </w:rPr>
+        <w:instrText xml:space="preserve"> SEQ Figure \* ARABIC </w:instrText>
+      </w:r>
+      <w:r>
+        <w:rPr>
+          <w:rFonts w:ascii="Times New Roman" w:hAnsi="Times New Roman" w:cs="Times New Roman"/>
+        </w:rPr>
+        <w:fldChar w:fldCharType="separate"/>
+      </w:r>
+      <w:r>
+        <w:rPr>
+          <w:rFonts w:ascii="Times New Roman" w:hAnsi="Times New Roman" w:cs="Times New Roman"/>
+          <w:noProof/>
+        </w:rPr>
+        <w:t>4</w:t>
+      </w:r>
+      <w:r>
+        <w:rPr>
+          <w:rFonts w:ascii="Times New Roman" w:hAnsi="Times New Roman" w:cs="Times New Roman"/>
+        </w:rPr>
+        <w:fldChar w:fldCharType="end"/>
+      </w:r>
+      <w:r>
+        <w:rPr>
+          <w:rFonts w:ascii="Times New Roman" w:hAnsi="Times New Roman" w:cs="Times New Roman"/>
+        </w:rPr>
+        <w:t>: Location where most time is spent during the day and night</w:t>
+      </w:r>
+    </w:p>
+    <w:p>
+      <w:pPr>
+        <w:rPr>
+          <w:rFonts w:ascii="Times New Roman" w:hAnsi="Times New Roman" w:cs="Times New Roman"/>
+        </w:rPr>
+      </w:pPr>
+      <w:r>
+        <w:rPr>
+          <w:rFonts w:ascii="Times New Roman" w:hAnsi="Times New Roman" w:cs="Times New Roman"/>
+        </w:rPr>
+        <w:t>In the evenings, we have most of the respondents staying home (over 90%). To narrow it down to the marginalised groups we are interested in (street, ghetto and zongo youth), a special distribution was made separately for these locations.</w:t>
+      </w:r>
+    </w:p>
+    <w:p>
+      <w:pPr>
+        <w:keepNext/>
+        <w:jc w:val="center"/>
+        <w:rPr>
+          <w:rFonts w:ascii="Times New Roman" w:hAnsi="Times New Roman" w:cs="Times New Roman"/>
+        </w:rPr>
+      </w:pPr>
+      <w:r>
+        <w:rPr>
+          <w:rFonts w:ascii="Times New Roman" w:hAnsi="Times New Roman" w:cs="Times New Roman"/>
+          <w:noProof/>
+        </w:rPr>
+        <w:drawing>
+          <wp:inline distT="0" distB="0" distL="0" distR="0" wp14:anchorId="57E5666C" wp14:editId="4C18C056">
+            <wp:extent cx="2825073" cy="2260121"/>
+            <wp:effectExtent l="0" t="0" r="0" b="6985"/>
+            <wp:docPr id="11" name="Picture 11"/>
+            <wp:cNvGraphicFramePr>
+              <a:graphicFrameLocks xmlns:a="http://schemas.openxmlformats.org/drawingml/2006/main" noChangeAspect="1"/>
+            </wp:cNvGraphicFramePr>
+            <a:graphic xmlns:a="http://schemas.openxmlformats.org/drawingml/2006/main">
+              <a:graphicData uri="http://schemas.openxmlformats.org/drawingml/2006/picture">
+                <pic:pic xmlns:pic="http://schemas.openxmlformats.org/drawingml/2006/picture">
+                  <pic:nvPicPr>
+                    <pic:cNvPr id="11" name="Picture 11"/>
+                    <pic:cNvPicPr/>
+                  </pic:nvPicPr>
+                  <pic:blipFill>
+                    <a:blip r:embed="rId12" cstate="print">
+                      <a:extLst>
+                        <a:ext uri="{28A0092B-C50C-407E-A947-70E740481C1C}">
+                          <a14:useLocalDpi xmlns:a14="http://schemas.microsoft.com/office/drawing/2010/main" val="0"/>
+                        </a:ext>
+                      </a:extLst>
+                    </a:blip>
+                    <a:stretch>
+                      <a:fillRect/>
+                    </a:stretch>
+                  </pic:blipFill>
+                  <pic:spPr>
+                    <a:xfrm>
+                      <a:off x="0" y="0"/>
+                      <a:ext cx="2840417" cy="2272397"/>
+                    </a:xfrm>
+                    <a:prstGeom prst="rect">
+                      <a:avLst/>
+                    </a:prstGeom>
+                  </pic:spPr>
+                </pic:pic>
+              </a:graphicData>
+            </a:graphic>
+          </wp:inline>
+        </w:drawing>
+      </w:r>
+      <w:r>
+        <w:rPr>
+          <w:rFonts w:ascii="Times New Roman" w:hAnsi="Times New Roman" w:cs="Times New Roman"/>
+          <w:noProof/>
+        </w:rPr>
+        <w:drawing>
+          <wp:inline distT="0" distB="0" distL="0" distR="0" wp14:anchorId="1D630885" wp14:editId="0D07AC2C">
+            <wp:extent cx="2824308" cy="2259509"/>
+            <wp:effectExtent l="0" t="0" r="0" b="7620"/>
+            <wp:docPr id="12" name="Picture 12"/>
+            <wp:cNvGraphicFramePr>
+              <a:graphicFrameLocks xmlns:a="http://schemas.openxmlformats.org/drawingml/2006/main" noChangeAspect="1"/>
+            </wp:cNvGraphicFramePr>
+            <a:graphic xmlns:a="http://schemas.openxmlformats.org/drawingml/2006/main">
+              <a:graphicData uri="http://schemas.openxmlformats.org/drawingml/2006/picture">
+                <pic:pic xmlns:pic="http://schemas.openxmlformats.org/drawingml/2006/picture">
+                  <pic:nvPicPr>
+                    <pic:cNvPr id="12" name="Picture 12"/>
+                    <pic:cNvPicPr/>
+                  </pic:nvPicPr>
+                  <pic:blipFill>
+                    <a:blip r:embed="rId13" cstate="print">
+                      <a:extLst>
+                        <a:ext uri="{28A0092B-C50C-407E-A947-70E740481C1C}">
+                          <a14:useLocalDpi xmlns:a14="http://schemas.microsoft.com/office/drawing/2010/main" val="0"/>
+                        </a:ext>
+                      </a:extLst>
+                    </a:blip>
+                    <a:stretch>
+                      <a:fillRect/>
+                    </a:stretch>
+                  </pic:blipFill>
+                  <pic:spPr>
+                    <a:xfrm>
+                      <a:off x="0" y="0"/>
+                      <a:ext cx="2868726" cy="2295045"/>
+                    </a:xfrm>
+                    <a:prstGeom prst="rect">
+                      <a:avLst/>
+                    </a:prstGeom>
+                  </pic:spPr>
+                </pic:pic>
+              </a:graphicData>
+            </a:graphic>
+          </wp:inline>
+        </w:drawing>
+      </w:r>
+    </w:p>
+    <w:p>
+      <w:pPr>
+        <w:pStyle w:val="Caption"/>
+        <w:jc w:val="center"/>
+        <w:rPr>
+          <w:rFonts w:ascii="Times New Roman" w:hAnsi="Times New Roman" w:cs="Times New Roman"/>
+        </w:rPr>
+      </w:pPr>
+      <w:r>
+        <w:rPr>
+          <w:rFonts w:ascii="Times New Roman" w:hAnsi="Times New Roman" w:cs="Times New Roman"/>
+        </w:rPr>
+        <w:t xml:space="preserve">Figure </w:t>
+      </w:r>
+      <w:r>
+        <w:rPr>
+          <w:rFonts w:ascii="Times New Roman" w:hAnsi="Times New Roman" w:cs="Times New Roman"/>
+        </w:rPr>
+        <w:fldChar w:fldCharType="begin"/>
+      </w:r>
+      <w:r>
+        <w:rPr>
+          <w:rFonts w:ascii="Times New Roman" w:hAnsi="Times New Roman" w:cs="Times New Roman"/>
+        </w:rPr>
+        <w:instrText xml:space="preserve"> SEQ Figure \* ARABIC </w:instrText>
+      </w:r>
+      <w:r>
+        <w:rPr>
+          <w:rFonts w:ascii="Times New Roman" w:hAnsi="Times New Roman" w:cs="Times New Roman"/>
+        </w:rPr>
+        <w:fldChar w:fldCharType="separate"/>
+      </w:r>
+      <w:r>
+        <w:rPr>
+          <w:rFonts w:ascii="Times New Roman" w:hAnsi="Times New Roman" w:cs="Times New Roman"/>
+          <w:noProof/>
+        </w:rPr>
+        <w:t>5</w:t>
+      </w:r>
+      <w:r>
+        <w:rPr>
+          <w:rFonts w:ascii="Times New Roman" w:hAnsi="Times New Roman" w:cs="Times New Roman"/>
+        </w:rPr>
+        <w:fldChar w:fldCharType="end"/>
+      </w:r>
+      <w:r>
+        <w:rPr>
+          <w:rFonts w:ascii="Times New Roman" w:hAnsi="Times New Roman" w:cs="Times New Roman"/>
+        </w:rPr>
+        <w:t>: Distribution for respondents who spend most of their time in ghettos, zongo or on the street.</w:t>
+      </w:r>
+    </w:p>
+    <w:p>
+      <w:pPr>
+        <w:rPr>
+          <w:rFonts w:ascii="Times New Roman" w:hAnsi="Times New Roman" w:cs="Times New Roman"/>
+        </w:rPr>
+      </w:pPr>
+      <w:r>
+        <w:rPr>
+          <w:rFonts w:ascii="Times New Roman" w:hAnsi="Times New Roman" w:cs="Times New Roman"/>
+        </w:rPr>
+        <w:t xml:space="preserve">From Figure 5, we can see that we have more street youth than ghetto or zongo youth. Especially during the day, we have only one respondent who spends most of the time in Zongo. </w:t>
+      </w:r>
+    </w:p>
+    <w:p>
+      <w:pPr>
+        <w:rPr>
+          <w:rFonts w:ascii="Times New Roman" w:hAnsi="Times New Roman" w:cs="Times New Roman"/>
+        </w:rPr>
+      </w:pPr>
+    </w:p>
+    <w:p>
+      <w:pPr>
+        <w:jc w:val="both"/>
+        <w:rPr>
+          <w:rFonts w:ascii="Times New Roman" w:hAnsi="Times New Roman" w:cs="Times New Roman"/>
+          <w:b/>
+          <w:bCs/>
+          <w:sz w:val="28"/>
+          <w:szCs w:val="28"/>
+        </w:rPr>
+      </w:pPr>
+      <w:r>
+        <w:rPr>
+          <w:rFonts w:ascii="Times New Roman" w:hAnsi="Times New Roman" w:cs="Times New Roman"/>
+          <w:b/>
+          <w:bCs/>
+          <w:sz w:val="28"/>
+          <w:szCs w:val="28"/>
+        </w:rPr>
+        <w:t>Employment Status</w:t>
+      </w:r>
+    </w:p>
+    <w:p>
+      <w:pPr>
+        <w:jc w:val="both"/>
+        <w:rPr>
+          <w:rFonts w:ascii="Times New Roman" w:hAnsi="Times New Roman" w:cs="Times New Roman"/>
+        </w:rPr>
+      </w:pPr>
+      <w:r>
+        <w:rPr>
+          <w:rFonts w:ascii="Times New Roman" w:hAnsi="Times New Roman" w:cs="Times New Roman"/>
+        </w:rPr>
+        <w:t>Questions about the employment status of respondents helps to ascertain the social welfare and possibly hint on their wellbeing. Out of all the respondents, 60% were unemployed, 15.9% were employed and 24</w:t>
+      </w:r>
+      <w:r>
+        <w:rPr>
+          <w:rFonts w:ascii="Times New Roman" w:hAnsi="Times New Roman" w:cs="Times New Roman"/>
+        </w:rPr>
+        <w:t>.1</w:t>
+      </w:r>
+      <w:r>
+        <w:rPr>
+          <w:rFonts w:ascii="Times New Roman" w:hAnsi="Times New Roman" w:cs="Times New Roman"/>
+        </w:rPr>
+        <w:t xml:space="preserve">% were self-employed. This hints to the huge problem of unemployment facing the youth in the NJSM. Again, larger proportion of workers who are self-employed compared to those employed by others asserts to the entrepreneurial spirit of the youth. It stands to reason that provided with the </w:t>
+      </w:r>
+      <w:r>
+        <w:rPr>
+          <w:rFonts w:ascii="Times New Roman" w:hAnsi="Times New Roman" w:cs="Times New Roman"/>
+        </w:rPr>
+        <w:lastRenderedPageBreak/>
+        <w:t xml:space="preserve">resources and support, most of the youth might venture into entrepreneurship, thereby providing employments for themselves and others. Figure </w:t>
+      </w:r>
+      <w:r>
+        <w:rPr>
+          <w:rFonts w:ascii="Times New Roman" w:hAnsi="Times New Roman" w:cs="Times New Roman"/>
+        </w:rPr>
+        <w:t xml:space="preserve">6 </w:t>
+      </w:r>
+      <w:r>
+        <w:rPr>
+          <w:rFonts w:ascii="Times New Roman" w:hAnsi="Times New Roman" w:cs="Times New Roman"/>
+        </w:rPr>
+        <w:t>gives a distribution of the various works the working proportion of the youth are engaged in.</w:t>
+      </w:r>
+      <w:r>
+        <w:rPr>
+          <w:rFonts w:ascii="Times New Roman" w:hAnsi="Times New Roman" w:cs="Times New Roman"/>
+        </w:rPr>
+        <w:t xml:space="preserve"> From Figure 6, it has been established that most of the youth are involved in sales and a significant number specialize in ventures where they offer services.</w:t>
+      </w:r>
+    </w:p>
+    <w:p>
+      <w:pPr>
+        <w:keepNext/>
+        <w:jc w:val="center"/>
+      </w:pPr>
+      <w:r>
+        <w:rPr>
+          <w:rFonts w:ascii="Times New Roman" w:hAnsi="Times New Roman" w:cs="Times New Roman"/>
+          <w:noProof/>
+        </w:rPr>
+        <w:drawing>
+          <wp:inline distT="0" distB="0" distL="0" distR="0" wp14:anchorId="59D58C0B" wp14:editId="0BD00093">
+            <wp:extent cx="4261449" cy="3814342"/>
+            <wp:effectExtent l="0" t="0" r="6350" b="0"/>
+            <wp:docPr id="13" name="Picture 13"/>
+            <wp:cNvGraphicFramePr>
+              <a:graphicFrameLocks xmlns:a="http://schemas.openxmlformats.org/drawingml/2006/main" noChangeAspect="1"/>
+            </wp:cNvGraphicFramePr>
+            <a:graphic xmlns:a="http://schemas.openxmlformats.org/drawingml/2006/main">
+              <a:graphicData uri="http://schemas.openxmlformats.org/drawingml/2006/picture">
+                <pic:pic xmlns:pic="http://schemas.openxmlformats.org/drawingml/2006/picture">
+                  <pic:nvPicPr>
+                    <pic:cNvPr id="13" name="Picture 13"/>
+                    <pic:cNvPicPr/>
+                  </pic:nvPicPr>
+                  <pic:blipFill>
+                    <a:blip r:embed="rId14" cstate="print">
+                      <a:extLst>
+                        <a:ext uri="{28A0092B-C50C-407E-A947-70E740481C1C}">
+                          <a14:useLocalDpi xmlns:a14="http://schemas.microsoft.com/office/drawing/2010/main" val="0"/>
+                        </a:ext>
+                      </a:extLst>
+                    </a:blip>
+                    <a:stretch>
+                      <a:fillRect/>
+                    </a:stretch>
+                  </pic:blipFill>
+                  <pic:spPr>
+                    <a:xfrm>
+                      <a:off x="0" y="0"/>
+                      <a:ext cx="4269096" cy="3821186"/>
+                    </a:xfrm>
+                    <a:prstGeom prst="rect">
+                      <a:avLst/>
+                    </a:prstGeom>
+                  </pic:spPr>
+                </pic:pic>
+              </a:graphicData>
+            </a:graphic>
+          </wp:inline>
+        </w:drawing>
+      </w:r>
+    </w:p>
+    <w:p>
+      <w:pPr>
+        <w:pStyle w:val="Caption"/>
+        <w:jc w:val="center"/>
       </w:pPr>
       <w:r>
         <w:t xml:space="preserve">Figure </w:t>
@@ -865,43 +1610,61 @@
           <w:rPr>
             <w:noProof/>
           </w:rPr>
-          <w:t>3</w:t>
+          <w:t>6</w:t>
         </w:r>
       </w:fldSimple>
       <w:r>
-        <w:t>: Types of disability</w:t>
-      </w:r>
-    </w:p>
-    <w:p>
-      <w:pPr>
-        <w:jc w:val="both"/>
-        <w:rPr>
-          <w:b/>
-          <w:bCs/>
-          <w:sz w:val="24"/>
-          <w:szCs w:val="24"/>
-        </w:rPr>
-      </w:pPr>
-    </w:p>
-    <w:p>
-      <w:pPr>
-        <w:jc w:val="both"/>
-        <w:rPr>
-          <w:b/>
-          <w:bCs/>
-          <w:sz w:val="24"/>
-          <w:szCs w:val="24"/>
-        </w:rPr>
-      </w:pPr>
-    </w:p>
-    <w:p>
-      <w:pPr>
-        <w:jc w:val="both"/>
-        <w:rPr>
-          <w:b/>
-          <w:bCs/>
-          <w:sz w:val="24"/>
-          <w:szCs w:val="24"/>
+        <w:t>: Nature of employment by the working population of the respondents.</w:t>
+      </w:r>
+    </w:p>
+    <w:p/>
+    <w:p>
+      <w:pPr>
+        <w:rPr>
+          <w:rFonts w:ascii="Times New Roman" w:hAnsi="Times New Roman" w:cs="Times New Roman"/>
+          <w:b/>
+          <w:bCs/>
+          <w:sz w:val="28"/>
+          <w:szCs w:val="28"/>
+        </w:rPr>
+      </w:pPr>
+      <w:r>
+        <w:rPr>
+          <w:rFonts w:ascii="Times New Roman" w:hAnsi="Times New Roman" w:cs="Times New Roman"/>
+          <w:b/>
+          <w:bCs/>
+          <w:sz w:val="28"/>
+          <w:szCs w:val="28"/>
+        </w:rPr>
+        <w:t>Access to Social Amenities</w:t>
+      </w:r>
+    </w:p>
+    <w:p>
+      <w:pPr>
+        <w:rPr>
+          <w:rFonts w:ascii="Times New Roman" w:hAnsi="Times New Roman" w:cs="Times New Roman"/>
+          <w:b/>
+          <w:bCs/>
+          <w:sz w:val="28"/>
+          <w:szCs w:val="28"/>
+        </w:rPr>
+      </w:pPr>
+    </w:p>
+    <w:p>
+      <w:pPr>
+        <w:rPr>
+          <w:rFonts w:ascii="Times New Roman" w:hAnsi="Times New Roman" w:cs="Times New Roman"/>
+          <w:b/>
+          <w:bCs/>
+          <w:sz w:val="28"/>
+          <w:szCs w:val="28"/>
+        </w:rPr>
+      </w:pPr>
+    </w:p>
+    <w:p>
+      <w:pPr>
+        <w:rPr>
+          <w:rFonts w:ascii="Times New Roman" w:hAnsi="Times New Roman" w:cs="Times New Roman"/>
         </w:rPr>
       </w:pPr>
     </w:p>
@@ -912,6 +1675,7 @@
         </w:pBdr>
         <w:jc w:val="both"/>
         <w:rPr>
+          <w:rFonts w:ascii="Times New Roman" w:hAnsi="Times New Roman" w:cs="Times New Roman"/>
           <w:b/>
           <w:bCs/>
           <w:sz w:val="32"/>
@@ -920,6 +1684,7 @@
       </w:pPr>
       <w:r>
         <w:rPr>
+          <w:rFonts w:ascii="Times New Roman" w:hAnsi="Times New Roman" w:cs="Times New Roman"/>
           <w:b/>
           <w:bCs/>
           <w:sz w:val="32"/>
@@ -929,6 +1694,7 @@
       </w:r>
       <w:r>
         <w:rPr>
+          <w:rFonts w:ascii="Times New Roman" w:hAnsi="Times New Roman" w:cs="Times New Roman"/>
           <w:b/>
           <w:bCs/>
           <w:sz w:val="32"/>
@@ -941,6 +1707,7 @@
       <w:pPr>
         <w:jc w:val="both"/>
         <w:rPr>
+          <w:rFonts w:ascii="Times New Roman" w:hAnsi="Times New Roman" w:cs="Times New Roman"/>
           <w:b/>
           <w:bCs/>
           <w:sz w:val="24"/>
@@ -952,6 +1719,7 @@
       <w:pPr>
         <w:jc w:val="both"/>
         <w:rPr>
+          <w:rFonts w:ascii="Times New Roman" w:hAnsi="Times New Roman" w:cs="Times New Roman"/>
           <w:b/>
           <w:bCs/>
           <w:sz w:val="24"/>

</xml_diff>

<commit_message>
Updated the report and added a plot of the activities
</commit_message>
<xml_diff>
--- a/REPORT ON THE REMOBILIZATION SURVEY FOR THE KOFKRO PROJECT.docx
+++ b/REPORT ON THE REMOBILIZATION SURVEY FOR THE KOFKRO PROJECT.docx
@@ -976,13 +976,23 @@
         </w:rPr>
         <w:t xml:space="preserve">As we can see, the </w:t>
       </w:r>
+      <w:proofErr w:type="spellStart"/>
       <w:r>
         <w:rPr>
           <w:rFonts w:ascii="Times New Roman" w:hAnsi="Times New Roman" w:cs="Times New Roman"/>
           <w:i/>
           <w:iCs/>
         </w:rPr>
-        <w:t xml:space="preserve">Nsukwaoso </w:t>
+        <w:t>Nsukwaoso</w:t>
+      </w:r>
+      <w:proofErr w:type="spellEnd"/>
+      <w:r>
+        <w:rPr>
+          <w:rFonts w:ascii="Times New Roman" w:hAnsi="Times New Roman" w:cs="Times New Roman"/>
+          <w:i/>
+          <w:iCs/>
+        </w:rPr>
+        <w:t xml:space="preserve"> </w:t>
       </w:r>
       <w:r>
         <w:rPr>
@@ -1285,15 +1295,30 @@
     </w:p>
     <w:p>
       <w:pPr>
-        <w:rPr>
-          <w:rFonts w:ascii="Times New Roman" w:hAnsi="Times New Roman" w:cs="Times New Roman"/>
-        </w:rPr>
-      </w:pPr>
-      <w:r>
-        <w:rPr>
-          <w:rFonts w:ascii="Times New Roman" w:hAnsi="Times New Roman" w:cs="Times New Roman"/>
-        </w:rPr>
-        <w:t>In the evenings, we have most of the respondents staying home (over 90%). To narrow it down to the marginalised groups we are interested in (street, ghetto and zongo youth), a special distribution was made separately for these locations.</w:t>
+        <w:jc w:val="both"/>
+        <w:rPr>
+          <w:rFonts w:ascii="Times New Roman" w:hAnsi="Times New Roman" w:cs="Times New Roman"/>
+        </w:rPr>
+      </w:pPr>
+      <w:r>
+        <w:rPr>
+          <w:rFonts w:ascii="Times New Roman" w:hAnsi="Times New Roman" w:cs="Times New Roman"/>
+        </w:rPr>
+        <w:t xml:space="preserve">In the evenings, we have most of the respondents staying home (over 90%). To narrow it down to the marginalised groups we are interested in (street, ghetto and </w:t>
+      </w:r>
+      <w:proofErr w:type="spellStart"/>
+      <w:r>
+        <w:rPr>
+          <w:rFonts w:ascii="Times New Roman" w:hAnsi="Times New Roman" w:cs="Times New Roman"/>
+        </w:rPr>
+        <w:t>zongo</w:t>
+      </w:r>
+      <w:proofErr w:type="spellEnd"/>
+      <w:r>
+        <w:rPr>
+          <w:rFonts w:ascii="Times New Roman" w:hAnsi="Times New Roman" w:cs="Times New Roman"/>
+        </w:rPr>
+        <w:t xml:space="preserve"> youth), a special distribution was made separately for these locations.</w:t>
       </w:r>
     </w:p>
     <w:p>
@@ -1448,24 +1473,54 @@
         <w:rPr>
           <w:rFonts w:ascii="Times New Roman" w:hAnsi="Times New Roman" w:cs="Times New Roman"/>
         </w:rPr>
-        <w:t>: Distribution for respondents who spend most of their time in ghettos, zongo or on the street.</w:t>
-      </w:r>
-    </w:p>
-    <w:p>
-      <w:pPr>
-        <w:rPr>
-          <w:rFonts w:ascii="Times New Roman" w:hAnsi="Times New Roman" w:cs="Times New Roman"/>
-        </w:rPr>
-      </w:pPr>
-      <w:r>
-        <w:rPr>
-          <w:rFonts w:ascii="Times New Roman" w:hAnsi="Times New Roman" w:cs="Times New Roman"/>
-        </w:rPr>
-        <w:t xml:space="preserve">From Figure 5, we can see that we have more street youth than ghetto or zongo youth. Especially during the day, we have only one respondent who spends most of the time in Zongo. </w:t>
-      </w:r>
-    </w:p>
-    <w:p>
-      <w:pPr>
+        <w:t xml:space="preserve">: Distribution for respondents who spend most of their time in ghettos, </w:t>
+      </w:r>
+      <w:proofErr w:type="spellStart"/>
+      <w:r>
+        <w:rPr>
+          <w:rFonts w:ascii="Times New Roman" w:hAnsi="Times New Roman" w:cs="Times New Roman"/>
+        </w:rPr>
+        <w:t>zongo</w:t>
+      </w:r>
+      <w:proofErr w:type="spellEnd"/>
+      <w:r>
+        <w:rPr>
+          <w:rFonts w:ascii="Times New Roman" w:hAnsi="Times New Roman" w:cs="Times New Roman"/>
+        </w:rPr>
+        <w:t xml:space="preserve"> or on the street.</w:t>
+      </w:r>
+    </w:p>
+    <w:p>
+      <w:pPr>
+        <w:jc w:val="both"/>
+        <w:rPr>
+          <w:rFonts w:ascii="Times New Roman" w:hAnsi="Times New Roman" w:cs="Times New Roman"/>
+        </w:rPr>
+      </w:pPr>
+      <w:r>
+        <w:rPr>
+          <w:rFonts w:ascii="Times New Roman" w:hAnsi="Times New Roman" w:cs="Times New Roman"/>
+        </w:rPr>
+        <w:t xml:space="preserve">From Figure 5, we can see that we have more street youth than ghetto or </w:t>
+      </w:r>
+      <w:proofErr w:type="spellStart"/>
+      <w:r>
+        <w:rPr>
+          <w:rFonts w:ascii="Times New Roman" w:hAnsi="Times New Roman" w:cs="Times New Roman"/>
+        </w:rPr>
+        <w:t>zongo</w:t>
+      </w:r>
+      <w:proofErr w:type="spellEnd"/>
+      <w:r>
+        <w:rPr>
+          <w:rFonts w:ascii="Times New Roman" w:hAnsi="Times New Roman" w:cs="Times New Roman"/>
+        </w:rPr>
+        <w:t xml:space="preserve"> youth. Especially during the day, we have only one respondent who spends most of the time in Zongo. </w:t>
+      </w:r>
+    </w:p>
+    <w:p>
+      <w:pPr>
+        <w:jc w:val="both"/>
         <w:rPr>
           <w:rFonts w:ascii="Times New Roman" w:hAnsi="Times New Roman" w:cs="Times New Roman"/>
         </w:rPr>
@@ -1510,7 +1565,13 @@
         <w:rPr>
           <w:rFonts w:ascii="Times New Roman" w:hAnsi="Times New Roman" w:cs="Times New Roman"/>
         </w:rPr>
-        <w:t>.1</w:t>
+        <w:t>.</w:t>
+      </w:r>
+      <w:r>
+        <w:rPr>
+          <w:rFonts w:ascii="Times New Roman" w:hAnsi="Times New Roman" w:cs="Times New Roman"/>
+        </w:rPr>
+        <w:t>2</w:t>
       </w:r>
       <w:r>
         <w:rPr>
@@ -1605,21 +1666,184 @@
       <w:r>
         <w:t xml:space="preserve">Figure </w:t>
       </w:r>
+      <w:r>
+        <w:fldChar w:fldCharType="begin"/>
+      </w:r>
+      <w:r>
+        <w:instrText xml:space="preserve"> SEQ Figure \* ARABIC </w:instrText>
+      </w:r>
+      <w:r>
+        <w:fldChar w:fldCharType="separate"/>
+      </w:r>
+      <w:r>
+        <w:rPr>
+          <w:noProof/>
+        </w:rPr>
+        <w:t>6</w:t>
+      </w:r>
+      <w:r>
+        <w:rPr>
+          <w:noProof/>
+        </w:rPr>
+        <w:fldChar w:fldCharType="end"/>
+      </w:r>
+      <w:r>
+        <w:t>: Nature of employment by the working population of the respondents.</w:t>
+      </w:r>
+    </w:p>
+    <w:p>
+      <w:pPr>
+        <w:jc w:val="both"/>
+      </w:pPr>
+    </w:p>
+    <w:p>
+      <w:pPr>
+        <w:jc w:val="both"/>
+        <w:rPr>
+          <w:rFonts w:ascii="Times New Roman" w:hAnsi="Times New Roman" w:cs="Times New Roman"/>
+          <w:b/>
+          <w:bCs/>
+          <w:sz w:val="28"/>
+          <w:szCs w:val="28"/>
+        </w:rPr>
+      </w:pPr>
+      <w:r>
+        <w:rPr>
+          <w:rFonts w:ascii="Times New Roman" w:hAnsi="Times New Roman" w:cs="Times New Roman"/>
+          <w:b/>
+          <w:bCs/>
+          <w:sz w:val="28"/>
+          <w:szCs w:val="28"/>
+        </w:rPr>
+        <w:t>Access to Social Amenities</w:t>
+      </w:r>
+    </w:p>
+    <w:p>
+      <w:pPr>
+        <w:jc w:val="both"/>
+        <w:rPr>
+          <w:rFonts w:ascii="Times New Roman" w:hAnsi="Times New Roman" w:cs="Times New Roman"/>
+        </w:rPr>
+      </w:pPr>
+      <w:r>
+        <w:rPr>
+          <w:rFonts w:ascii="Times New Roman" w:hAnsi="Times New Roman" w:cs="Times New Roman"/>
+        </w:rPr>
+        <w:t>About 90.5% of all respondents had access to basic social amenities. In the survey, the amenities considered were; water, electricity, hospitals, schools and toilet facilities. A significant proportion (about 7.6%) reported they do not have access to these social amenities. Figure</w:t>
+      </w:r>
+      <w:r>
+        <w:rPr>
+          <w:rFonts w:ascii="Times New Roman" w:hAnsi="Times New Roman" w:cs="Times New Roman"/>
+        </w:rPr>
+        <w:t xml:space="preserve"> 7 </w:t>
+      </w:r>
+      <w:r>
+        <w:rPr>
+          <w:rFonts w:ascii="Times New Roman" w:hAnsi="Times New Roman" w:cs="Times New Roman"/>
+        </w:rPr>
+        <w:t xml:space="preserve">shows the percentage of respondents which had access to each of the amenities listed above. </w:t>
+      </w:r>
+    </w:p>
+    <w:p>
+      <w:pPr>
+        <w:keepNext/>
+        <w:jc w:val="center"/>
+        <w:rPr>
+          <w:rFonts w:ascii="Times New Roman" w:hAnsi="Times New Roman" w:cs="Times New Roman"/>
+        </w:rPr>
+      </w:pPr>
+      <w:r>
+        <w:rPr>
+          <w:rFonts w:ascii="Times New Roman" w:hAnsi="Times New Roman" w:cs="Times New Roman"/>
+          <w:noProof/>
+        </w:rPr>
+        <w:drawing>
+          <wp:inline distT="0" distB="0" distL="0" distR="0" wp14:anchorId="20A21B73" wp14:editId="63B0EBCC">
+            <wp:extent cx="3663816" cy="2198451"/>
+            <wp:effectExtent l="0" t="0" r="0" b="0"/>
+            <wp:docPr id="1" name="Picture 1"/>
+            <wp:cNvGraphicFramePr>
+              <a:graphicFrameLocks xmlns:a="http://schemas.openxmlformats.org/drawingml/2006/main" noChangeAspect="1"/>
+            </wp:cNvGraphicFramePr>
+            <a:graphic xmlns:a="http://schemas.openxmlformats.org/drawingml/2006/main">
+              <a:graphicData uri="http://schemas.openxmlformats.org/drawingml/2006/picture">
+                <pic:pic xmlns:pic="http://schemas.openxmlformats.org/drawingml/2006/picture">
+                  <pic:nvPicPr>
+                    <pic:cNvPr id="1" name="Picture 1"/>
+                    <pic:cNvPicPr/>
+                  </pic:nvPicPr>
+                  <pic:blipFill>
+                    <a:blip r:embed="rId15" cstate="print">
+                      <a:extLst>
+                        <a:ext uri="{28A0092B-C50C-407E-A947-70E740481C1C}">
+                          <a14:useLocalDpi xmlns:a14="http://schemas.microsoft.com/office/drawing/2010/main" val="0"/>
+                        </a:ext>
+                      </a:extLst>
+                    </a:blip>
+                    <a:stretch>
+                      <a:fillRect/>
+                    </a:stretch>
+                  </pic:blipFill>
+                  <pic:spPr>
+                    <a:xfrm>
+                      <a:off x="0" y="0"/>
+                      <a:ext cx="3784191" cy="2270682"/>
+                    </a:xfrm>
+                    <a:prstGeom prst="rect">
+                      <a:avLst/>
+                    </a:prstGeom>
+                  </pic:spPr>
+                </pic:pic>
+              </a:graphicData>
+            </a:graphic>
+          </wp:inline>
+        </w:drawing>
+      </w:r>
+    </w:p>
+    <w:p>
+      <w:pPr>
+        <w:pStyle w:val="Caption"/>
+        <w:jc w:val="center"/>
+      </w:pPr>
+      <w:r>
+        <w:t xml:space="preserve">Figure </w:t>
+      </w:r>
       <w:fldSimple w:instr=" SEQ Figure \* ARABIC ">
         <w:r>
           <w:rPr>
             <w:noProof/>
           </w:rPr>
-          <w:t>6</w:t>
+          <w:t>7</w:t>
         </w:r>
       </w:fldSimple>
       <w:r>
-        <w:t>: Nature of employment by the working population of the respondents.</w:t>
-      </w:r>
-    </w:p>
-    <w:p/>
-    <w:p>
-      <w:pPr>
+        <w:t>: Access to basic social amenities</w:t>
+      </w:r>
+    </w:p>
+    <w:p>
+      <w:pPr>
+        <w:jc w:val="both"/>
+        <w:rPr>
+          <w:rFonts w:ascii="Times New Roman" w:hAnsi="Times New Roman" w:cs="Times New Roman"/>
+        </w:rPr>
+      </w:pPr>
+      <w:r>
+        <w:rPr>
+          <w:rFonts w:ascii="Times New Roman" w:hAnsi="Times New Roman" w:cs="Times New Roman"/>
+        </w:rPr>
+        <w:lastRenderedPageBreak/>
+        <w:t xml:space="preserve">We can establish that most of the residents in the NJSM have access to electricity compared to other amenities. </w:t>
+      </w:r>
+      <w:r>
+        <w:rPr>
+          <w:rFonts w:ascii="Times New Roman" w:hAnsi="Times New Roman" w:cs="Times New Roman"/>
+        </w:rPr>
+        <w:t>Again, 89.2% of the respondents said they had the National Health Insurance Scheme (NHIS) card, which hinted on their access to healthcare. About 9.9% had no insurance card and 0.9% where no sure whether they had a health insurance card or not. This response could be associated with issues such as expired insurance cards.</w:t>
+      </w:r>
+    </w:p>
+    <w:p>
+      <w:pPr>
+        <w:jc w:val="both"/>
         <w:rPr>
           <w:rFonts w:ascii="Times New Roman" w:hAnsi="Times New Roman" w:cs="Times New Roman"/>
           <w:b/>
@@ -1636,11 +1860,9 @@
           <w:sz w:val="28"/>
           <w:szCs w:val="28"/>
         </w:rPr>
-        <w:t>Access to Social Amenities</w:t>
-      </w:r>
-    </w:p>
-    <w:p>
-      <w:pPr>
+        <w:t>Youth Participation in Governance</w:t>
+      </w:r>
+      <w:r>
         <w:rPr>
           <w:rFonts w:ascii="Times New Roman" w:hAnsi="Times New Roman" w:cs="Times New Roman"/>
           <w:b/>
@@ -1648,10 +1870,127 @@
           <w:sz w:val="28"/>
           <w:szCs w:val="28"/>
         </w:rPr>
-      </w:pPr>
-    </w:p>
-    <w:p>
-      <w:pPr>
+        <w:t xml:space="preserve"> and development</w:t>
+      </w:r>
+    </w:p>
+    <w:p>
+      <w:pPr>
+        <w:jc w:val="both"/>
+      </w:pPr>
+      <w:r>
+        <w:t xml:space="preserve">Over 80% of the respondents had registered for the voter’s ID card, 19.5% did not possess the voter’s ID while about 0.3% were not sure whether they had the card or not. Interestingly, only 73.1% of those who had voter’s ID had voted </w:t>
+      </w:r>
+      <w:r>
+        <w:t>b</w:t>
+      </w:r>
+      <w:r>
+        <w:t>efore</w:t>
+      </w:r>
+      <w:r>
+        <w:t xml:space="preserve">, 25.5% had never voted despite possessing voter’s ID cards. Perhaps individuals who just came off voting age maybe dominant in this category. To ascertain their willingness to participate in the upcoming general elections, we had 65.2% responding positively toward voting, an appreciable percentage of 20.5% had not yet decided whether they would vote or not, and about 14.3% vehemently said they will not be voting in the upcoming general elections. </w:t>
+      </w:r>
+      <w:r>
+        <w:t xml:space="preserve">Most of the respondents had never participated in any town hall meeting before (80.5% to be exact) while only 17.3% had taken part in town hall meetings. </w:t>
+      </w:r>
+      <w:r>
+        <w:t>It could be as a result of inadequate advertisement or broadcasting of town hall meetings early enough.</w:t>
+      </w:r>
+      <w:r>
+        <w:t xml:space="preserve"> </w:t>
+      </w:r>
+      <w:r>
+        <w:t>Regarding youth participation in developmental projects, 72.1% reported that they had taken part in communal activities. The</w:t>
+      </w:r>
+      <w:r>
+        <w:t xml:space="preserve"> activities they usually partake in is shown in Figure 8.</w:t>
+      </w:r>
+      <w:r>
+        <w:t xml:space="preserve"> </w:t>
+      </w:r>
+    </w:p>
+    <w:p>
+      <w:pPr>
+        <w:keepNext/>
+        <w:jc w:val="center"/>
+      </w:pPr>
+      <w:r>
+        <w:rPr>
+          <w:noProof/>
+        </w:rPr>
+        <w:drawing>
+          <wp:inline distT="0" distB="0" distL="0" distR="0" wp14:anchorId="59891FDF" wp14:editId="58287F7D">
+            <wp:extent cx="4173166" cy="3449589"/>
+            <wp:effectExtent l="0" t="0" r="0" b="0"/>
+            <wp:docPr id="7" name="Picture 7"/>
+            <wp:cNvGraphicFramePr>
+              <a:graphicFrameLocks xmlns:a="http://schemas.openxmlformats.org/drawingml/2006/main" noChangeAspect="1"/>
+            </wp:cNvGraphicFramePr>
+            <a:graphic xmlns:a="http://schemas.openxmlformats.org/drawingml/2006/main">
+              <a:graphicData uri="http://schemas.openxmlformats.org/drawingml/2006/picture">
+                <pic:pic xmlns:pic="http://schemas.openxmlformats.org/drawingml/2006/picture">
+                  <pic:nvPicPr>
+                    <pic:cNvPr id="7" name="Picture 7"/>
+                    <pic:cNvPicPr/>
+                  </pic:nvPicPr>
+                  <pic:blipFill>
+                    <a:blip r:embed="rId16">
+                      <a:extLst>
+                        <a:ext uri="{28A0092B-C50C-407E-A947-70E740481C1C}">
+                          <a14:useLocalDpi xmlns:a14="http://schemas.microsoft.com/office/drawing/2010/main" val="0"/>
+                        </a:ext>
+                      </a:extLst>
+                    </a:blip>
+                    <a:stretch>
+                      <a:fillRect/>
+                    </a:stretch>
+                  </pic:blipFill>
+                  <pic:spPr>
+                    <a:xfrm>
+                      <a:off x="0" y="0"/>
+                      <a:ext cx="4178681" cy="3454148"/>
+                    </a:xfrm>
+                    <a:prstGeom prst="rect">
+                      <a:avLst/>
+                    </a:prstGeom>
+                  </pic:spPr>
+                </pic:pic>
+              </a:graphicData>
+            </a:graphic>
+          </wp:inline>
+        </w:drawing>
+      </w:r>
+    </w:p>
+    <w:p>
+      <w:pPr>
+        <w:pStyle w:val="Caption"/>
+        <w:jc w:val="center"/>
+      </w:pPr>
+      <w:r>
+        <w:t xml:space="preserve">Figure </w:t>
+      </w:r>
+      <w:fldSimple w:instr=" SEQ Figure \* ARABIC ">
+        <w:r>
+          <w:rPr>
+            <w:noProof/>
+          </w:rPr>
+          <w:t>8</w:t>
+        </w:r>
+      </w:fldSimple>
+      <w:r>
+        <w:t>: Communal Activities</w:t>
+      </w:r>
+    </w:p>
+    <w:p>
+      <w:pPr>
+        <w:jc w:val="both"/>
+        <w:rPr>
+          <w:rFonts w:ascii="Times New Roman" w:hAnsi="Times New Roman" w:cs="Times New Roman"/>
+        </w:rPr>
+      </w:pPr>
+    </w:p>
+    <w:p>
+      <w:pPr>
+        <w:jc w:val="both"/>
         <w:rPr>
           <w:rFonts w:ascii="Times New Roman" w:hAnsi="Times New Roman" w:cs="Times New Roman"/>
           <w:b/>
@@ -1660,9 +1999,28 @@
           <w:szCs w:val="28"/>
         </w:rPr>
       </w:pPr>
-    </w:p>
-    <w:p>
-      <w:pPr>
+      <w:r>
+        <w:rPr>
+          <w:rFonts w:ascii="Times New Roman" w:hAnsi="Times New Roman" w:cs="Times New Roman"/>
+          <w:b/>
+          <w:bCs/>
+          <w:sz w:val="28"/>
+          <w:szCs w:val="28"/>
+        </w:rPr>
+        <w:t>Needs and Interests</w:t>
+      </w:r>
+    </w:p>
+    <w:p>
+      <w:pPr>
+        <w:jc w:val="both"/>
+        <w:rPr>
+          <w:rFonts w:ascii="Times New Roman" w:hAnsi="Times New Roman" w:cs="Times New Roman"/>
+        </w:rPr>
+      </w:pPr>
+    </w:p>
+    <w:p>
+      <w:pPr>
+        <w:jc w:val="both"/>
         <w:rPr>
           <w:rFonts w:ascii="Times New Roman" w:hAnsi="Times New Roman" w:cs="Times New Roman"/>
         </w:rPr>

</xml_diff>

<commit_message>
I updated the report
</commit_message>
<xml_diff>
--- a/REPORT ON THE REMOBILIZATION SURVEY FOR THE KOFKRO PROJECT.docx
+++ b/REPORT ON THE REMOBILIZATION SURVEY FOR THE KOFKRO PROJECT.docx
@@ -1,6 +1,6 @@
 
 <file path=word/document.xml><?xml version="1.0" encoding="utf-8"?>
-<w:document xmlns:wpc="http://schemas.microsoft.com/office/word/2010/wordprocessingCanvas" xmlns:cx="http://schemas.microsoft.com/office/drawing/2014/chartex" xmlns:cx1="http://schemas.microsoft.com/office/drawing/2015/9/8/chartex" xmlns:cx2="http://schemas.microsoft.com/office/drawing/2015/10/21/chartex" xmlns:cx3="http://schemas.microsoft.com/office/drawing/2016/5/9/chartex" xmlns:cx4="http://schemas.microsoft.com/office/drawing/2016/5/10/chartex" xmlns:cx5="http://schemas.microsoft.com/office/drawing/2016/5/11/chartex" xmlns:cx6="http://schemas.microsoft.com/office/drawing/2016/5/12/chartex" xmlns:cx7="http://schemas.microsoft.com/office/drawing/2016/5/13/chartex" xmlns:cx8="http://schemas.microsoft.com/office/drawing/2016/5/14/chartex" xmlns:mc="http://schemas.openxmlformats.org/markup-compatibility/2006" xmlns:aink="http://schemas.microsoft.com/office/drawing/2016/ink" xmlns:am3d="http://schemas.microsoft.com/office/drawing/2017/model3d" xmlns:o="urn:schemas-microsoft-com:office:office" xmlns:r="http://schemas.openxmlformats.org/officeDocument/2006/relationships" xmlns:m="http://schemas.openxmlformats.org/officeDocument/2006/math" xmlns:v="urn:schemas-microsoft-com:vml" xmlns:wp14="http://schemas.microsoft.com/office/word/2010/wordprocessingDrawing" xmlns:wp="http://schemas.openxmlformats.org/drawingml/2006/wordprocessingDrawing" xmlns:w10="urn:schemas-microsoft-com:office:word" xmlns:w="http://schemas.openxmlformats.org/wordprocessingml/2006/main" xmlns:w14="http://schemas.microsoft.com/office/word/2010/wordml" xmlns:w15="http://schemas.microsoft.com/office/word/2012/wordml" xmlns:w16cex="http://schemas.microsoft.com/office/word/2018/wordml/cex" xmlns:w16cid="http://schemas.microsoft.com/office/word/2016/wordml/cid" xmlns:w16="http://schemas.microsoft.com/office/word/2018/wordml" xmlns:w16se="http://schemas.microsoft.com/office/word/2015/wordml/symex" xmlns:wpg="http://schemas.microsoft.com/office/word/2010/wordprocessingGroup" xmlns:wpi="http://schemas.microsoft.com/office/word/2010/wordprocessingInk" xmlns:wne="http://schemas.microsoft.com/office/word/2006/wordml" xmlns:wps="http://schemas.microsoft.com/office/word/2010/wordprocessingShape" mc:Ignorable="w14 w15 w16se w16cid w16 w16cex wp14">
+<w:document xmlns:wpc="http://schemas.microsoft.com/office/word/2010/wordprocessingCanvas" xmlns:cx="http://schemas.microsoft.com/office/drawing/2014/chartex" xmlns:cx1="http://schemas.microsoft.com/office/drawing/2015/9/8/chartex" xmlns:cx2="http://schemas.microsoft.com/office/drawing/2015/10/21/chartex" xmlns:cx3="http://schemas.microsoft.com/office/drawing/2016/5/9/chartex" xmlns:cx4="http://schemas.microsoft.com/office/drawing/2016/5/10/chartex" xmlns:cx5="http://schemas.microsoft.com/office/drawing/2016/5/11/chartex" xmlns:cx6="http://schemas.microsoft.com/office/drawing/2016/5/12/chartex" xmlns:cx7="http://schemas.microsoft.com/office/drawing/2016/5/13/chartex" xmlns:cx8="http://schemas.microsoft.com/office/drawing/2016/5/14/chartex" xmlns:mc="http://schemas.openxmlformats.org/markup-compatibility/2006" xmlns:aink="http://schemas.microsoft.com/office/drawing/2016/ink" xmlns:am3d="http://schemas.microsoft.com/office/drawing/2017/model3d" xmlns:o="urn:schemas-microsoft-com:office:office" xmlns:oel="http://schemas.microsoft.com/office/2019/extlst" xmlns:r="http://schemas.openxmlformats.org/officeDocument/2006/relationships" xmlns:m="http://schemas.openxmlformats.org/officeDocument/2006/math" xmlns:v="urn:schemas-microsoft-com:vml" xmlns:wp14="http://schemas.microsoft.com/office/word/2010/wordprocessingDrawing" xmlns:wp="http://schemas.openxmlformats.org/drawingml/2006/wordprocessingDrawing" xmlns:w10="urn:schemas-microsoft-com:office:word" xmlns:w="http://schemas.openxmlformats.org/wordprocessingml/2006/main" xmlns:w14="http://schemas.microsoft.com/office/word/2010/wordml" xmlns:w15="http://schemas.microsoft.com/office/word/2012/wordml" xmlns:w16cex="http://schemas.microsoft.com/office/word/2018/wordml/cex" xmlns:w16cid="http://schemas.microsoft.com/office/word/2016/wordml/cid" xmlns:w16="http://schemas.microsoft.com/office/word/2018/wordml" xmlns:w16du="http://schemas.microsoft.com/office/word/2023/wordml/word16du" xmlns:w16sdtdh="http://schemas.microsoft.com/office/word/2020/wordml/sdtdatahash" xmlns:w16se="http://schemas.microsoft.com/office/word/2015/wordml/symex" xmlns:wpg="http://schemas.microsoft.com/office/word/2010/wordprocessingGroup" xmlns:wpi="http://schemas.microsoft.com/office/word/2010/wordprocessingInk" xmlns:wne="http://schemas.microsoft.com/office/word/2006/wordml" xmlns:wps="http://schemas.microsoft.com/office/word/2010/wordprocessingShape" mc:Ignorable="w14 w15 w16se w16cid w16 w16cex w16sdtdh w16du wp14">
   <w:body>
     <w:p>
       <w:pPr>
@@ -159,7 +159,37 @@
         <w:rPr>
           <w:rFonts w:ascii="Times New Roman" w:hAnsi="Times New Roman" w:cs="Times New Roman"/>
         </w:rPr>
-        <w:t xml:space="preserve">The youth represent the most vibrant part of the New Juaben South Municipality (NJMS), hence there is the need to mainstream the challenges they face in their communities that acts as barriers to their participation in youth governance. Again, as they hold the promise of the future, we must explore avenues to help them address these challenges and engage them in meaningfully in the decision-making process. This survey seeks to ascertain </w:t>
+        <w:t>The youth represent the most vibrant part of the New Juaben South Municipality</w:t>
+      </w:r>
+      <w:r>
+        <w:rPr>
+          <w:rFonts w:ascii="Times New Roman" w:hAnsi="Times New Roman" w:cs="Times New Roman"/>
+        </w:rPr>
+        <w:t xml:space="preserve"> </w:t>
+      </w:r>
+      <w:r>
+        <w:rPr>
+          <w:rFonts w:ascii="Times New Roman" w:hAnsi="Times New Roman" w:cs="Times New Roman"/>
+        </w:rPr>
+        <w:t>(NJS</w:t>
+      </w:r>
+      <w:r>
+        <w:rPr>
+          <w:rFonts w:ascii="Times New Roman" w:hAnsi="Times New Roman" w:cs="Times New Roman"/>
+        </w:rPr>
+        <w:t>M</w:t>
+      </w:r>
+      <w:r>
+        <w:rPr>
+          <w:rFonts w:ascii="Times New Roman" w:hAnsi="Times New Roman" w:cs="Times New Roman"/>
+        </w:rPr>
+        <w:t xml:space="preserve">), </w:t>
+      </w:r>
+      <w:r>
+        <w:rPr>
+          <w:rFonts w:ascii="Times New Roman" w:hAnsi="Times New Roman" w:cs="Times New Roman"/>
+        </w:rPr>
+        <w:t xml:space="preserve">hence there is the need to mainstream the challenges they face in their communities that acts as barriers to their participation in youth governance. Again, as they hold the promise of the future, we must explore avenues to help them address these challenges and engage them meaningfully in the decision-making process. This survey seeks to ascertain </w:t>
       </w:r>
     </w:p>
     <w:p>
@@ -407,7 +437,43 @@
         <w:rPr>
           <w:rFonts w:ascii="Times New Roman" w:hAnsi="Times New Roman" w:cs="Times New Roman"/>
         </w:rPr>
-        <w:t>2932, of whom 39.6% were females.</w:t>
+        <w:t>2932</w:t>
+      </w:r>
+      <w:r>
+        <w:rPr>
+          <w:rFonts w:ascii="Times New Roman" w:hAnsi="Times New Roman" w:cs="Times New Roman"/>
+        </w:rPr>
+        <w:t xml:space="preserve"> respondents</w:t>
+      </w:r>
+      <w:r>
+        <w:rPr>
+          <w:rFonts w:ascii="Times New Roman" w:hAnsi="Times New Roman" w:cs="Times New Roman"/>
+        </w:rPr>
+        <w:t xml:space="preserve">, of whom </w:t>
+      </w:r>
+      <w:r>
+        <w:rPr>
+          <w:rFonts w:ascii="Times New Roman" w:hAnsi="Times New Roman" w:cs="Times New Roman"/>
+        </w:rPr>
+        <w:t>about 5</w:t>
+      </w:r>
+      <w:r>
+        <w:rPr>
+          <w:rFonts w:ascii="Times New Roman" w:hAnsi="Times New Roman" w:cs="Times New Roman"/>
+        </w:rPr>
+        <w:t xml:space="preserve">% were </w:t>
+      </w:r>
+      <w:r>
+        <w:rPr>
+          <w:rFonts w:ascii="Times New Roman" w:hAnsi="Times New Roman" w:cs="Times New Roman"/>
+        </w:rPr>
+        <w:t>PWDs</w:t>
+      </w:r>
+      <w:r>
+        <w:rPr>
+          <w:rFonts w:ascii="Times New Roman" w:hAnsi="Times New Roman" w:cs="Times New Roman"/>
+        </w:rPr>
+        <w:t>.</w:t>
       </w:r>
     </w:p>
     <w:p>
@@ -617,7 +683,21 @@
           <w:rFonts w:ascii="Times New Roman" w:hAnsi="Times New Roman" w:cs="Times New Roman"/>
           <w:noProof/>
         </w:rPr>
-        <w:t xml:space="preserve">In the analysis, we found that 37.2% of the respondents were with the age range of 21 – 25, 30.9% in 15 – 20, 21.7% between 26 – 30 and 10.2% in 31 – 35 with a gender distribution of 60.4% males and 39.6% females. About 9% of the respondents were married. We had that about 5% of the respondents had various disabilities. </w:t>
+        <w:t>In the analysis, we found that 37.2% of the respondents were with</w:t>
+      </w:r>
+      <w:r>
+        <w:rPr>
+          <w:rFonts w:ascii="Times New Roman" w:hAnsi="Times New Roman" w:cs="Times New Roman"/>
+          <w:noProof/>
+        </w:rPr>
+        <w:t>in</w:t>
+      </w:r>
+      <w:r>
+        <w:rPr>
+          <w:rFonts w:ascii="Times New Roman" w:hAnsi="Times New Roman" w:cs="Times New Roman"/>
+          <w:noProof/>
+        </w:rPr>
+        <w:t xml:space="preserve"> the age range of 21 – 25, 30.9% in 15 – 20, 21.7% between 26 – 30 and 10.2% in 31 – 35 with a gender distribution of 60.4% males and 39.6% females. About 9% of the respondents were married. We had that about 5% of the respondents had various disabilities. </w:t>
       </w:r>
       <w:r>
         <w:rPr>
@@ -664,7 +744,7 @@
           <w:szCs w:val="24"/>
         </w:rPr>
         <w:drawing>
-          <wp:inline distT="0" distB="0" distL="0" distR="0" wp14:anchorId="6EB1D757" wp14:editId="31BACE84">
+          <wp:inline distT="0" distB="0" distL="0" distR="0" wp14:anchorId="6EB1D757" wp14:editId="24ABA2A6">
             <wp:extent cx="2695575" cy="2749848"/>
             <wp:effectExtent l="0" t="0" r="0" b="0"/>
             <wp:docPr id="2" name="Picture 2"/>
@@ -711,7 +791,7 @@
           <w:noProof/>
         </w:rPr>
         <w:drawing>
-          <wp:inline distT="0" distB="0" distL="0" distR="0" wp14:anchorId="6A7F52E8" wp14:editId="5181D05C">
+          <wp:inline distT="0" distB="0" distL="0" distR="0" wp14:anchorId="6A7F52E8" wp14:editId="11FCA752">
             <wp:extent cx="2657475" cy="2657475"/>
             <wp:effectExtent l="0" t="0" r="9525" b="9525"/>
             <wp:docPr id="3" name="Picture 3"/>
@@ -968,7 +1048,19 @@
         <w:rPr>
           <w:rFonts w:ascii="Times New Roman" w:hAnsi="Times New Roman" w:cs="Times New Roman"/>
         </w:rPr>
-        <w:t xml:space="preserve">As mentioned earlier, the survey was conducted across all 34 electoral areas in NJMS. The distribution of the number of respondents in each electoral area is shown in Figure 3. </w:t>
+        <w:t>As mentioned earlier, the survey was conducted across all 34 electoral areas in NJS</w:t>
+      </w:r>
+      <w:r>
+        <w:rPr>
+          <w:rFonts w:ascii="Times New Roman" w:hAnsi="Times New Roman" w:cs="Times New Roman"/>
+        </w:rPr>
+        <w:t>M</w:t>
+      </w:r>
+      <w:r>
+        <w:rPr>
+          <w:rFonts w:ascii="Times New Roman" w:hAnsi="Times New Roman" w:cs="Times New Roman"/>
+        </w:rPr>
+        <w:t xml:space="preserve">. The distribution of the number of respondents in each electoral area is shown in Figure 3. </w:t>
       </w:r>
       <w:r>
         <w:rPr>
@@ -1123,7 +1215,19 @@
           <w:rFonts w:ascii="Times New Roman" w:hAnsi="Times New Roman" w:cs="Times New Roman"/>
         </w:rPr>
         <w:lastRenderedPageBreak/>
-        <w:t>To ascertain which can be categorised as ghetto, street or Zongo youth, we made a distribution of the places they spend most of their time during the day and at night</w:t>
+        <w:t xml:space="preserve">To ascertain which </w:t>
+      </w:r>
+      <w:r>
+        <w:rPr>
+          <w:rFonts w:ascii="Times New Roman" w:hAnsi="Times New Roman" w:cs="Times New Roman"/>
+        </w:rPr>
+        <w:t xml:space="preserve">respondents </w:t>
+      </w:r>
+      <w:r>
+        <w:rPr>
+          <w:rFonts w:ascii="Times New Roman" w:hAnsi="Times New Roman" w:cs="Times New Roman"/>
+        </w:rPr>
+        <w:t>can be categorised as ghetto, street or Zongo youth, we made a distribution of the places they spend most of their time during the day and at night</w:t>
       </w:r>
       <w:r>
         <w:rPr>
@@ -1577,14 +1681,14 @@
         <w:rPr>
           <w:rFonts w:ascii="Times New Roman" w:hAnsi="Times New Roman" w:cs="Times New Roman"/>
         </w:rPr>
-        <w:t xml:space="preserve">% were self-employed. This hints to the huge problem of unemployment facing the youth in the NJSM. Again, larger proportion of workers who are self-employed compared to those employed by others asserts to the entrepreneurial spirit of the youth. It stands to reason that provided with the </w:t>
+        <w:t xml:space="preserve">% were self-employed. This hints to the huge problem of unemployment facing the youth in the NJSM. Again, larger proportion of workers who are self-employed compared to those employed by </w:t>
       </w:r>
       <w:r>
         <w:rPr>
           <w:rFonts w:ascii="Times New Roman" w:hAnsi="Times New Roman" w:cs="Times New Roman"/>
         </w:rPr>
         <w:lastRenderedPageBreak/>
-        <w:t xml:space="preserve">resources and support, most of the youth might venture into entrepreneurship, thereby providing employments for themselves and others. Figure </w:t>
+        <w:t xml:space="preserve">others asserts to the entrepreneurial spirit of the youth. It stands to reason that provided with the resources and support, most of the youth might venture into entrepreneurship, thereby providing employments for themselves and others. Figure </w:t>
       </w:r>
       <w:r>
         <w:rPr>
@@ -1604,6 +1708,14 @@
         </w:rPr>
         <w:t xml:space="preserve"> From Figure 6, it has been established that most of the youth are involved in sales and a significant number specialize in ventures where they offer services.</w:t>
       </w:r>
+    </w:p>
+    <w:p>
+      <w:pPr>
+        <w:jc w:val="both"/>
+        <w:rPr>
+          <w:rFonts w:ascii="Times New Roman" w:hAnsi="Times New Roman" w:cs="Times New Roman"/>
+        </w:rPr>
+      </w:pPr>
     </w:p>
     <w:p>
       <w:pPr>
@@ -1616,7 +1728,7 @@
           <w:noProof/>
         </w:rPr>
         <w:drawing>
-          <wp:inline distT="0" distB="0" distL="0" distR="0" wp14:anchorId="59D58C0B" wp14:editId="0BD00093">
+          <wp:inline distT="0" distB="0" distL="0" distR="0" wp14:anchorId="59D58C0B" wp14:editId="29ADF780">
             <wp:extent cx="4261449" cy="3814342"/>
             <wp:effectExtent l="0" t="0" r="6350" b="0"/>
             <wp:docPr id="13" name="Picture 13"/>
@@ -1699,6 +1811,11 @@
     <w:p>
       <w:pPr>
         <w:jc w:val="both"/>
+      </w:pPr>
+    </w:p>
+    <w:p>
+      <w:pPr>
+        <w:jc w:val="both"/>
         <w:rPr>
           <w:rFonts w:ascii="Times New Roman" w:hAnsi="Times New Roman" w:cs="Times New Roman"/>
           <w:b/>
@@ -1746,6 +1863,36 @@
     </w:p>
     <w:p>
       <w:pPr>
+        <w:jc w:val="both"/>
+        <w:rPr>
+          <w:rFonts w:ascii="Times New Roman" w:hAnsi="Times New Roman" w:cs="Times New Roman"/>
+        </w:rPr>
+      </w:pPr>
+    </w:p>
+    <w:p>
+      <w:pPr>
+        <w:jc w:val="both"/>
+        <w:rPr>
+          <w:rFonts w:ascii="Times New Roman" w:hAnsi="Times New Roman" w:cs="Times New Roman"/>
+        </w:rPr>
+      </w:pPr>
+      <w:r>
+        <w:rPr>
+          <w:rFonts w:ascii="Times New Roman" w:hAnsi="Times New Roman" w:cs="Times New Roman"/>
+        </w:rPr>
+        <w:t>We can establish that most of the residents in the NJSM have access to electricity compared to other amenities. Again, 89.2% of the respondents said they had the National Health Insurance Scheme (NHIS) card, which hinted on their access to healthcare. About 9.9% had no insurance card and 0.9% where no sure whether they had a health insurance card or not. This response could be associated with issues such as expired insurance cards.</w:t>
+      </w:r>
+    </w:p>
+    <w:p>
+      <w:pPr>
+        <w:jc w:val="both"/>
+        <w:rPr>
+          <w:rFonts w:ascii="Times New Roman" w:hAnsi="Times New Roman" w:cs="Times New Roman"/>
+        </w:rPr>
+      </w:pPr>
+    </w:p>
+    <w:p>
+      <w:pPr>
         <w:keepNext/>
         <w:jc w:val="center"/>
         <w:rPr>
@@ -1757,10 +1904,11 @@
           <w:rFonts w:ascii="Times New Roman" w:hAnsi="Times New Roman" w:cs="Times New Roman"/>
           <w:noProof/>
         </w:rPr>
+        <w:lastRenderedPageBreak/>
         <w:drawing>
-          <wp:inline distT="0" distB="0" distL="0" distR="0" wp14:anchorId="20A21B73" wp14:editId="63B0EBCC">
-            <wp:extent cx="3663816" cy="2198451"/>
-            <wp:effectExtent l="0" t="0" r="0" b="0"/>
+          <wp:inline distT="0" distB="0" distL="0" distR="0" wp14:anchorId="20A21B73" wp14:editId="20F09534">
+            <wp:extent cx="4317681" cy="2590800"/>
+            <wp:effectExtent l="0" t="0" r="6985" b="0"/>
             <wp:docPr id="1" name="Picture 1"/>
             <wp:cNvGraphicFramePr>
               <a:graphicFrameLocks xmlns:a="http://schemas.openxmlformats.org/drawingml/2006/main" noChangeAspect="1"/>
@@ -1787,7 +1935,7 @@
                   <pic:spPr>
                     <a:xfrm>
                       <a:off x="0" y="0"/>
-                      <a:ext cx="3784191" cy="2270682"/>
+                      <a:ext cx="4488040" cy="2693023"/>
                     </a:xfrm>
                     <a:prstGeom prst="rect">
                       <a:avLst/>
@@ -1808,37 +1956,29 @@
       <w:r>
         <w:t xml:space="preserve">Figure </w:t>
       </w:r>
-      <w:fldSimple w:instr=" SEQ Figure \* ARABIC ">
-        <w:r>
-          <w:rPr>
-            <w:noProof/>
-          </w:rPr>
-          <w:t>7</w:t>
-        </w:r>
-      </w:fldSimple>
+      <w:r>
+        <w:fldChar w:fldCharType="begin"/>
+      </w:r>
+      <w:r>
+        <w:instrText xml:space="preserve"> SEQ Figure \* ARABIC </w:instrText>
+      </w:r>
+      <w:r>
+        <w:fldChar w:fldCharType="separate"/>
+      </w:r>
+      <w:r>
+        <w:rPr>
+          <w:noProof/>
+        </w:rPr>
+        <w:t>7</w:t>
+      </w:r>
+      <w:r>
+        <w:rPr>
+          <w:noProof/>
+        </w:rPr>
+        <w:fldChar w:fldCharType="end"/>
+      </w:r>
       <w:r>
         <w:t>: Access to basic social amenities</w:t>
-      </w:r>
-    </w:p>
-    <w:p>
-      <w:pPr>
-        <w:jc w:val="both"/>
-        <w:rPr>
-          <w:rFonts w:ascii="Times New Roman" w:hAnsi="Times New Roman" w:cs="Times New Roman"/>
-        </w:rPr>
-      </w:pPr>
-      <w:r>
-        <w:rPr>
-          <w:rFonts w:ascii="Times New Roman" w:hAnsi="Times New Roman" w:cs="Times New Roman"/>
-        </w:rPr>
-        <w:lastRenderedPageBreak/>
-        <w:t xml:space="preserve">We can establish that most of the residents in the NJSM have access to electricity compared to other amenities. </w:t>
-      </w:r>
-      <w:r>
-        <w:rPr>
-          <w:rFonts w:ascii="Times New Roman" w:hAnsi="Times New Roman" w:cs="Times New Roman"/>
-        </w:rPr>
-        <w:t>Again, 89.2% of the respondents said they had the National Health Insurance Scheme (NHIS) card, which hinted on their access to healthcare. About 9.9% had no insurance card and 0.9% where no sure whether they had a health insurance card or not. This response could be associated with issues such as expired insurance cards.</w:t>
       </w:r>
     </w:p>
     <w:p>
@@ -1918,8 +2058,8 @@
           <w:noProof/>
         </w:rPr>
         <w:drawing>
-          <wp:inline distT="0" distB="0" distL="0" distR="0" wp14:anchorId="59891FDF" wp14:editId="58287F7D">
-            <wp:extent cx="4173166" cy="3449589"/>
+          <wp:inline distT="0" distB="0" distL="0" distR="0" wp14:anchorId="59891FDF" wp14:editId="2362E299">
+            <wp:extent cx="3549066" cy="2933700"/>
             <wp:effectExtent l="0" t="0" r="0" b="0"/>
             <wp:docPr id="7" name="Picture 7"/>
             <wp:cNvGraphicFramePr>
@@ -1933,7 +2073,7 @@
                     <pic:cNvPicPr/>
                   </pic:nvPicPr>
                   <pic:blipFill>
-                    <a:blip r:embed="rId16">
+                    <a:blip r:embed="rId16" cstate="print">
                       <a:extLst>
                         <a:ext uri="{28A0092B-C50C-407E-A947-70E740481C1C}">
                           <a14:useLocalDpi xmlns:a14="http://schemas.microsoft.com/office/drawing/2010/main" val="0"/>
@@ -1947,7 +2087,7 @@
                   <pic:spPr>
                     <a:xfrm>
                       <a:off x="0" y="0"/>
-                      <a:ext cx="4178681" cy="3454148"/>
+                      <a:ext cx="3569213" cy="2950354"/>
                     </a:xfrm>
                     <a:prstGeom prst="rect">
                       <a:avLst/>
@@ -1968,14 +2108,27 @@
       <w:r>
         <w:t xml:space="preserve">Figure </w:t>
       </w:r>
-      <w:fldSimple w:instr=" SEQ Figure \* ARABIC ">
-        <w:r>
-          <w:rPr>
-            <w:noProof/>
-          </w:rPr>
-          <w:t>8</w:t>
-        </w:r>
-      </w:fldSimple>
+      <w:r>
+        <w:fldChar w:fldCharType="begin"/>
+      </w:r>
+      <w:r>
+        <w:instrText xml:space="preserve"> SEQ Figure \* ARABIC </w:instrText>
+      </w:r>
+      <w:r>
+        <w:fldChar w:fldCharType="separate"/>
+      </w:r>
+      <w:r>
+        <w:rPr>
+          <w:noProof/>
+        </w:rPr>
+        <w:t>8</w:t>
+      </w:r>
+      <w:r>
+        <w:rPr>
+          <w:noProof/>
+        </w:rPr>
+        <w:fldChar w:fldCharType="end"/>
+      </w:r>
       <w:r>
         <w:t>: Communal Activities</w:t>
       </w:r>
@@ -2096,7 +2249,7 @@
 </file>
 
 <file path=word/numbering.xml><?xml version="1.0" encoding="utf-8"?>
-<w:numbering xmlns:wpc="http://schemas.microsoft.com/office/word/2010/wordprocessingCanvas" xmlns:cx="http://schemas.microsoft.com/office/drawing/2014/chartex" xmlns:cx1="http://schemas.microsoft.com/office/drawing/2015/9/8/chartex" xmlns:cx2="http://schemas.microsoft.com/office/drawing/2015/10/21/chartex" xmlns:cx3="http://schemas.microsoft.com/office/drawing/2016/5/9/chartex" xmlns:cx4="http://schemas.microsoft.com/office/drawing/2016/5/10/chartex" xmlns:cx5="http://schemas.microsoft.com/office/drawing/2016/5/11/chartex" xmlns:cx6="http://schemas.microsoft.com/office/drawing/2016/5/12/chartex" xmlns:cx7="http://schemas.microsoft.com/office/drawing/2016/5/13/chartex" xmlns:cx8="http://schemas.microsoft.com/office/drawing/2016/5/14/chartex" xmlns:mc="http://schemas.openxmlformats.org/markup-compatibility/2006" xmlns:aink="http://schemas.microsoft.com/office/drawing/2016/ink" xmlns:am3d="http://schemas.microsoft.com/office/drawing/2017/model3d" xmlns:o="urn:schemas-microsoft-com:office:office" xmlns:r="http://schemas.openxmlformats.org/officeDocument/2006/relationships" xmlns:m="http://schemas.openxmlformats.org/officeDocument/2006/math" xmlns:v="urn:schemas-microsoft-com:vml" xmlns:wp14="http://schemas.microsoft.com/office/word/2010/wordprocessingDrawing" xmlns:wp="http://schemas.openxmlformats.org/drawingml/2006/wordprocessingDrawing" xmlns:w10="urn:schemas-microsoft-com:office:word" xmlns:w="http://schemas.openxmlformats.org/wordprocessingml/2006/main" xmlns:w14="http://schemas.microsoft.com/office/word/2010/wordml" xmlns:w15="http://schemas.microsoft.com/office/word/2012/wordml" xmlns:w16cex="http://schemas.microsoft.com/office/word/2018/wordml/cex" xmlns:w16cid="http://schemas.microsoft.com/office/word/2016/wordml/cid" xmlns:w16="http://schemas.microsoft.com/office/word/2018/wordml" xmlns:w16se="http://schemas.microsoft.com/office/word/2015/wordml/symex" xmlns:wpg="http://schemas.microsoft.com/office/word/2010/wordprocessingGroup" xmlns:wpi="http://schemas.microsoft.com/office/word/2010/wordprocessingInk" xmlns:wne="http://schemas.microsoft.com/office/word/2006/wordml" xmlns:wps="http://schemas.microsoft.com/office/word/2010/wordprocessingShape" mc:Ignorable="w14 w15 w16se w16cid w16 w16cex wp14">
+<w:numbering xmlns:wpc="http://schemas.microsoft.com/office/word/2010/wordprocessingCanvas" xmlns:cx="http://schemas.microsoft.com/office/drawing/2014/chartex" xmlns:cx1="http://schemas.microsoft.com/office/drawing/2015/9/8/chartex" xmlns:cx2="http://schemas.microsoft.com/office/drawing/2015/10/21/chartex" xmlns:cx3="http://schemas.microsoft.com/office/drawing/2016/5/9/chartex" xmlns:cx4="http://schemas.microsoft.com/office/drawing/2016/5/10/chartex" xmlns:cx5="http://schemas.microsoft.com/office/drawing/2016/5/11/chartex" xmlns:cx6="http://schemas.microsoft.com/office/drawing/2016/5/12/chartex" xmlns:cx7="http://schemas.microsoft.com/office/drawing/2016/5/13/chartex" xmlns:cx8="http://schemas.microsoft.com/office/drawing/2016/5/14/chartex" xmlns:mc="http://schemas.openxmlformats.org/markup-compatibility/2006" xmlns:aink="http://schemas.microsoft.com/office/drawing/2016/ink" xmlns:am3d="http://schemas.microsoft.com/office/drawing/2017/model3d" xmlns:o="urn:schemas-microsoft-com:office:office" xmlns:oel="http://schemas.microsoft.com/office/2019/extlst" xmlns:r="http://schemas.openxmlformats.org/officeDocument/2006/relationships" xmlns:m="http://schemas.openxmlformats.org/officeDocument/2006/math" xmlns:v="urn:schemas-microsoft-com:vml" xmlns:wp14="http://schemas.microsoft.com/office/word/2010/wordprocessingDrawing" xmlns:wp="http://schemas.openxmlformats.org/drawingml/2006/wordprocessingDrawing" xmlns:w10="urn:schemas-microsoft-com:office:word" xmlns:w="http://schemas.openxmlformats.org/wordprocessingml/2006/main" xmlns:w14="http://schemas.microsoft.com/office/word/2010/wordml" xmlns:w15="http://schemas.microsoft.com/office/word/2012/wordml" xmlns:w16cex="http://schemas.microsoft.com/office/word/2018/wordml/cex" xmlns:w16cid="http://schemas.microsoft.com/office/word/2016/wordml/cid" xmlns:w16="http://schemas.microsoft.com/office/word/2018/wordml" xmlns:w16du="http://schemas.microsoft.com/office/word/2023/wordml/word16du" xmlns:w16sdtdh="http://schemas.microsoft.com/office/word/2020/wordml/sdtdatahash" xmlns:w16se="http://schemas.microsoft.com/office/word/2015/wordml/symex" xmlns:wpg="http://schemas.microsoft.com/office/word/2010/wordprocessingGroup" xmlns:wpi="http://schemas.microsoft.com/office/word/2010/wordprocessingInk" xmlns:wne="http://schemas.microsoft.com/office/word/2006/wordml" xmlns:wps="http://schemas.microsoft.com/office/word/2010/wordprocessingShape" mc:Ignorable="w14 w15 w16se w16cid w16 w16cex w16sdtdh w16du wp14">
   <w:abstractNum w:abstractNumId="0" w15:restartNumberingAfterBreak="0">
     <w:nsid w:val="1482775B"/>
     <w:multiLevelType w:val="multilevel"/>
@@ -2305,44 +2458,44 @@
       </w:rPr>
     </w:lvl>
   </w:abstractNum>
-  <w:num w:numId="1">
+  <w:num w:numId="1" w16cid:durableId="493684840">
     <w:abstractNumId w:val="0"/>
   </w:num>
-  <w:num w:numId="2">
+  <w:num w:numId="2" w16cid:durableId="1090347278">
     <w:abstractNumId w:val="0"/>
   </w:num>
-  <w:num w:numId="3">
+  <w:num w:numId="3" w16cid:durableId="398594741">
     <w:abstractNumId w:val="0"/>
   </w:num>
-  <w:num w:numId="4">
+  <w:num w:numId="4" w16cid:durableId="1246645010">
     <w:abstractNumId w:val="0"/>
   </w:num>
-  <w:num w:numId="5">
+  <w:num w:numId="5" w16cid:durableId="536509585">
     <w:abstractNumId w:val="0"/>
   </w:num>
-  <w:num w:numId="6">
+  <w:num w:numId="6" w16cid:durableId="1879778244">
     <w:abstractNumId w:val="0"/>
   </w:num>
-  <w:num w:numId="7">
+  <w:num w:numId="7" w16cid:durableId="1029447954">
     <w:abstractNumId w:val="0"/>
   </w:num>
-  <w:num w:numId="8">
+  <w:num w:numId="8" w16cid:durableId="21322588">
     <w:abstractNumId w:val="0"/>
   </w:num>
-  <w:num w:numId="9">
+  <w:num w:numId="9" w16cid:durableId="1542131823">
     <w:abstractNumId w:val="0"/>
   </w:num>
-  <w:num w:numId="10">
+  <w:num w:numId="10" w16cid:durableId="395057425">
     <w:abstractNumId w:val="0"/>
   </w:num>
-  <w:num w:numId="11">
+  <w:num w:numId="11" w16cid:durableId="174850262">
     <w:abstractNumId w:val="1"/>
   </w:num>
 </w:numbering>
 </file>
 
 <file path=word/styles.xml><?xml version="1.0" encoding="utf-8"?>
-<w:styles xmlns:mc="http://schemas.openxmlformats.org/markup-compatibility/2006" xmlns:r="http://schemas.openxmlformats.org/officeDocument/2006/relationships" xmlns:w="http://schemas.openxmlformats.org/wordprocessingml/2006/main" xmlns:w14="http://schemas.microsoft.com/office/word/2010/wordml" xmlns:w15="http://schemas.microsoft.com/office/word/2012/wordml" xmlns:w16cex="http://schemas.microsoft.com/office/word/2018/wordml/cex" xmlns:w16cid="http://schemas.microsoft.com/office/word/2016/wordml/cid" xmlns:w16="http://schemas.microsoft.com/office/word/2018/wordml" xmlns:w16se="http://schemas.microsoft.com/office/word/2015/wordml/symex" mc:Ignorable="w14 w15 w16se w16cid w16 w16cex">
+<w:styles xmlns:mc="http://schemas.openxmlformats.org/markup-compatibility/2006" xmlns:r="http://schemas.openxmlformats.org/officeDocument/2006/relationships" xmlns:w="http://schemas.openxmlformats.org/wordprocessingml/2006/main" xmlns:w14="http://schemas.microsoft.com/office/word/2010/wordml" xmlns:w15="http://schemas.microsoft.com/office/word/2012/wordml" xmlns:w16cex="http://schemas.microsoft.com/office/word/2018/wordml/cex" xmlns:w16cid="http://schemas.microsoft.com/office/word/2016/wordml/cid" xmlns:w16="http://schemas.microsoft.com/office/word/2018/wordml" xmlns:w16du="http://schemas.microsoft.com/office/word/2023/wordml/word16du" xmlns:w16sdtdh="http://schemas.microsoft.com/office/word/2020/wordml/sdtdatahash" xmlns:w16se="http://schemas.microsoft.com/office/word/2015/wordml/symex" mc:Ignorable="w14 w15 w16se w16cid w16 w16cex w16sdtdh w16du">
   <w:docDefaults>
     <w:rPrDefault>
       <w:rPr>

</xml_diff>

<commit_message>
I updated the report with the interests subsection
</commit_message>
<xml_diff>
--- a/REPORT ON THE REMOBILIZATION SURVEY FOR THE KOFKRO PROJECT.docx
+++ b/REPORT ON THE REMOBILIZATION SURVEY FOR THE KOFKRO PROJECT.docx
@@ -1,6 +1,6 @@
 
 <file path=word/document.xml><?xml version="1.0" encoding="utf-8"?>
-<w:document xmlns:wpc="http://schemas.microsoft.com/office/word/2010/wordprocessingCanvas" xmlns:cx="http://schemas.microsoft.com/office/drawing/2014/chartex" xmlns:cx1="http://schemas.microsoft.com/office/drawing/2015/9/8/chartex" xmlns:cx2="http://schemas.microsoft.com/office/drawing/2015/10/21/chartex" xmlns:cx3="http://schemas.microsoft.com/office/drawing/2016/5/9/chartex" xmlns:cx4="http://schemas.microsoft.com/office/drawing/2016/5/10/chartex" xmlns:cx5="http://schemas.microsoft.com/office/drawing/2016/5/11/chartex" xmlns:cx6="http://schemas.microsoft.com/office/drawing/2016/5/12/chartex" xmlns:cx7="http://schemas.microsoft.com/office/drawing/2016/5/13/chartex" xmlns:cx8="http://schemas.microsoft.com/office/drawing/2016/5/14/chartex" xmlns:mc="http://schemas.openxmlformats.org/markup-compatibility/2006" xmlns:aink="http://schemas.microsoft.com/office/drawing/2016/ink" xmlns:am3d="http://schemas.microsoft.com/office/drawing/2017/model3d" xmlns:o="urn:schemas-microsoft-com:office:office" xmlns:oel="http://schemas.microsoft.com/office/2019/extlst" xmlns:r="http://schemas.openxmlformats.org/officeDocument/2006/relationships" xmlns:m="http://schemas.openxmlformats.org/officeDocument/2006/math" xmlns:v="urn:schemas-microsoft-com:vml" xmlns:wp14="http://schemas.microsoft.com/office/word/2010/wordprocessingDrawing" xmlns:wp="http://schemas.openxmlformats.org/drawingml/2006/wordprocessingDrawing" xmlns:w10="urn:schemas-microsoft-com:office:word" xmlns:w="http://schemas.openxmlformats.org/wordprocessingml/2006/main" xmlns:w14="http://schemas.microsoft.com/office/word/2010/wordml" xmlns:w15="http://schemas.microsoft.com/office/word/2012/wordml" xmlns:w16cex="http://schemas.microsoft.com/office/word/2018/wordml/cex" xmlns:w16cid="http://schemas.microsoft.com/office/word/2016/wordml/cid" xmlns:w16="http://schemas.microsoft.com/office/word/2018/wordml" xmlns:w16du="http://schemas.microsoft.com/office/word/2023/wordml/word16du" xmlns:w16sdtdh="http://schemas.microsoft.com/office/word/2020/wordml/sdtdatahash" xmlns:w16se="http://schemas.microsoft.com/office/word/2015/wordml/symex" xmlns:wpg="http://schemas.microsoft.com/office/word/2010/wordprocessingGroup" xmlns:wpi="http://schemas.microsoft.com/office/word/2010/wordprocessingInk" xmlns:wne="http://schemas.microsoft.com/office/word/2006/wordml" xmlns:wps="http://schemas.microsoft.com/office/word/2010/wordprocessingShape" mc:Ignorable="w14 w15 w16se w16cid w16 w16cex w16sdtdh w16du wp14">
+<w:document xmlns:wpc="http://schemas.microsoft.com/office/word/2010/wordprocessingCanvas" xmlns:cx="http://schemas.microsoft.com/office/drawing/2014/chartex" xmlns:cx1="http://schemas.microsoft.com/office/drawing/2015/9/8/chartex" xmlns:cx2="http://schemas.microsoft.com/office/drawing/2015/10/21/chartex" xmlns:cx3="http://schemas.microsoft.com/office/drawing/2016/5/9/chartex" xmlns:cx4="http://schemas.microsoft.com/office/drawing/2016/5/10/chartex" xmlns:cx5="http://schemas.microsoft.com/office/drawing/2016/5/11/chartex" xmlns:cx6="http://schemas.microsoft.com/office/drawing/2016/5/12/chartex" xmlns:cx7="http://schemas.microsoft.com/office/drawing/2016/5/13/chartex" xmlns:cx8="http://schemas.microsoft.com/office/drawing/2016/5/14/chartex" xmlns:mc="http://schemas.openxmlformats.org/markup-compatibility/2006" xmlns:aink="http://schemas.microsoft.com/office/drawing/2016/ink" xmlns:am3d="http://schemas.microsoft.com/office/drawing/2017/model3d" xmlns:o="urn:schemas-microsoft-com:office:office" xmlns:r="http://schemas.openxmlformats.org/officeDocument/2006/relationships" xmlns:m="http://schemas.openxmlformats.org/officeDocument/2006/math" xmlns:v="urn:schemas-microsoft-com:vml" xmlns:wp14="http://schemas.microsoft.com/office/word/2010/wordprocessingDrawing" xmlns:wp="http://schemas.openxmlformats.org/drawingml/2006/wordprocessingDrawing" xmlns:w10="urn:schemas-microsoft-com:office:word" xmlns:w="http://schemas.openxmlformats.org/wordprocessingml/2006/main" xmlns:w14="http://schemas.microsoft.com/office/word/2010/wordml" xmlns:w15="http://schemas.microsoft.com/office/word/2012/wordml" xmlns:w16cex="http://schemas.microsoft.com/office/word/2018/wordml/cex" xmlns:w16cid="http://schemas.microsoft.com/office/word/2016/wordml/cid" xmlns:w16="http://schemas.microsoft.com/office/word/2018/wordml" xmlns:w16se="http://schemas.microsoft.com/office/word/2015/wordml/symex" xmlns:wpg="http://schemas.microsoft.com/office/word/2010/wordprocessingGroup" xmlns:wpi="http://schemas.microsoft.com/office/word/2010/wordprocessingInk" xmlns:wne="http://schemas.microsoft.com/office/word/2006/wordml" xmlns:wps="http://schemas.microsoft.com/office/word/2010/wordprocessingShape" mc:Ignorable="w14 w15 w16se w16cid w16 w16cex wp14">
   <w:body>
     <w:p>
       <w:pPr>
@@ -1068,7 +1068,6 @@
         </w:rPr>
         <w:t xml:space="preserve">As we can see, the </w:t>
       </w:r>
-      <w:proofErr w:type="spellStart"/>
       <w:r>
         <w:rPr>
           <w:rFonts w:ascii="Times New Roman" w:hAnsi="Times New Roman" w:cs="Times New Roman"/>
@@ -1077,7 +1076,6 @@
         </w:rPr>
         <w:t>Nsukwaoso</w:t>
       </w:r>
-      <w:proofErr w:type="spellEnd"/>
       <w:r>
         <w:rPr>
           <w:rFonts w:ascii="Times New Roman" w:hAnsi="Times New Roman" w:cs="Times New Roman"/>
@@ -1408,21 +1406,7 @@
         <w:rPr>
           <w:rFonts w:ascii="Times New Roman" w:hAnsi="Times New Roman" w:cs="Times New Roman"/>
         </w:rPr>
-        <w:t xml:space="preserve">In the evenings, we have most of the respondents staying home (over 90%). To narrow it down to the marginalised groups we are interested in (street, ghetto and </w:t>
-      </w:r>
-      <w:proofErr w:type="spellStart"/>
-      <w:r>
-        <w:rPr>
-          <w:rFonts w:ascii="Times New Roman" w:hAnsi="Times New Roman" w:cs="Times New Roman"/>
-        </w:rPr>
-        <w:t>zongo</w:t>
-      </w:r>
-      <w:proofErr w:type="spellEnd"/>
-      <w:r>
-        <w:rPr>
-          <w:rFonts w:ascii="Times New Roman" w:hAnsi="Times New Roman" w:cs="Times New Roman"/>
-        </w:rPr>
-        <w:t xml:space="preserve"> youth), a special distribution was made separately for these locations.</w:t>
+        <w:t>In the evenings, we have most of the respondents staying home (over 90%). To narrow it down to the marginalised groups we are interested in (street, ghetto and zongo youth), a special distribution was made separately for these locations.</w:t>
       </w:r>
     </w:p>
     <w:p>
@@ -1577,21 +1561,7 @@
         <w:rPr>
           <w:rFonts w:ascii="Times New Roman" w:hAnsi="Times New Roman" w:cs="Times New Roman"/>
         </w:rPr>
-        <w:t xml:space="preserve">: Distribution for respondents who spend most of their time in ghettos, </w:t>
-      </w:r>
-      <w:proofErr w:type="spellStart"/>
-      <w:r>
-        <w:rPr>
-          <w:rFonts w:ascii="Times New Roman" w:hAnsi="Times New Roman" w:cs="Times New Roman"/>
-        </w:rPr>
-        <w:t>zongo</w:t>
-      </w:r>
-      <w:proofErr w:type="spellEnd"/>
-      <w:r>
-        <w:rPr>
-          <w:rFonts w:ascii="Times New Roman" w:hAnsi="Times New Roman" w:cs="Times New Roman"/>
-        </w:rPr>
-        <w:t xml:space="preserve"> or on the street.</w:t>
+        <w:t>: Distribution for respondents who spend most of their time in ghettos, zongo or on the street.</w:t>
       </w:r>
     </w:p>
     <w:p>
@@ -1605,21 +1575,7 @@
         <w:rPr>
           <w:rFonts w:ascii="Times New Roman" w:hAnsi="Times New Roman" w:cs="Times New Roman"/>
         </w:rPr>
-        <w:t xml:space="preserve">From Figure 5, we can see that we have more street youth than ghetto or </w:t>
-      </w:r>
-      <w:proofErr w:type="spellStart"/>
-      <w:r>
-        <w:rPr>
-          <w:rFonts w:ascii="Times New Roman" w:hAnsi="Times New Roman" w:cs="Times New Roman"/>
-        </w:rPr>
-        <w:t>zongo</w:t>
-      </w:r>
-      <w:proofErr w:type="spellEnd"/>
-      <w:r>
-        <w:rPr>
-          <w:rFonts w:ascii="Times New Roman" w:hAnsi="Times New Roman" w:cs="Times New Roman"/>
-        </w:rPr>
-        <w:t xml:space="preserve"> youth. Especially during the day, we have only one respondent who spends most of the time in Zongo. </w:t>
+        <w:t xml:space="preserve">From Figure 5, we can see that we have more street youth than ghetto or zongo youth. Especially during the day, we have only one respondent who spends most of the time in Zongo. </w:t>
       </w:r>
     </w:p>
     <w:p>
@@ -1778,27 +1734,14 @@
       <w:r>
         <w:t xml:space="preserve">Figure </w:t>
       </w:r>
-      <w:r>
-        <w:fldChar w:fldCharType="begin"/>
-      </w:r>
-      <w:r>
-        <w:instrText xml:space="preserve"> SEQ Figure \* ARABIC </w:instrText>
-      </w:r>
-      <w:r>
-        <w:fldChar w:fldCharType="separate"/>
-      </w:r>
-      <w:r>
-        <w:rPr>
-          <w:noProof/>
-        </w:rPr>
-        <w:t>6</w:t>
-      </w:r>
-      <w:r>
-        <w:rPr>
-          <w:noProof/>
-        </w:rPr>
-        <w:fldChar w:fldCharType="end"/>
-      </w:r>
+      <w:fldSimple w:instr=" SEQ Figure \* ARABIC ">
+        <w:r>
+          <w:rPr>
+            <w:noProof/>
+          </w:rPr>
+          <w:t>6</w:t>
+        </w:r>
+      </w:fldSimple>
       <w:r>
         <w:t>: Nature of employment by the working population of the respondents.</w:t>
       </w:r>
@@ -1956,27 +1899,14 @@
       <w:r>
         <w:t xml:space="preserve">Figure </w:t>
       </w:r>
-      <w:r>
-        <w:fldChar w:fldCharType="begin"/>
-      </w:r>
-      <w:r>
-        <w:instrText xml:space="preserve"> SEQ Figure \* ARABIC </w:instrText>
-      </w:r>
-      <w:r>
-        <w:fldChar w:fldCharType="separate"/>
-      </w:r>
-      <w:r>
-        <w:rPr>
-          <w:noProof/>
-        </w:rPr>
-        <w:t>7</w:t>
-      </w:r>
-      <w:r>
-        <w:rPr>
-          <w:noProof/>
-        </w:rPr>
-        <w:fldChar w:fldCharType="end"/>
-      </w:r>
+      <w:fldSimple w:instr=" SEQ Figure \* ARABIC ">
+        <w:r>
+          <w:rPr>
+            <w:noProof/>
+          </w:rPr>
+          <w:t>7</w:t>
+        </w:r>
+      </w:fldSimple>
       <w:r>
         <w:t>: Access to basic social amenities</w:t>
       </w:r>
@@ -2058,9 +1988,9 @@
           <w:noProof/>
         </w:rPr>
         <w:drawing>
-          <wp:inline distT="0" distB="0" distL="0" distR="0" wp14:anchorId="59891FDF" wp14:editId="2362E299">
-            <wp:extent cx="3549066" cy="2933700"/>
-            <wp:effectExtent l="0" t="0" r="0" b="0"/>
+          <wp:inline distT="0" distB="0" distL="0" distR="0" wp14:anchorId="59891FDF" wp14:editId="6D7DCC18">
+            <wp:extent cx="3629726" cy="3000375"/>
+            <wp:effectExtent l="0" t="0" r="8890" b="0"/>
             <wp:docPr id="7" name="Picture 7"/>
             <wp:cNvGraphicFramePr>
               <a:graphicFrameLocks xmlns:a="http://schemas.openxmlformats.org/drawingml/2006/main" noChangeAspect="1"/>
@@ -2087,7 +2017,7 @@
                   <pic:spPr>
                     <a:xfrm>
                       <a:off x="0" y="0"/>
-                      <a:ext cx="3569213" cy="2950354"/>
+                      <a:ext cx="3659913" cy="3025328"/>
                     </a:xfrm>
                     <a:prstGeom prst="rect">
                       <a:avLst/>
@@ -2108,29 +2038,34 @@
       <w:r>
         <w:t xml:space="preserve">Figure </w:t>
       </w:r>
-      <w:r>
-        <w:fldChar w:fldCharType="begin"/>
-      </w:r>
-      <w:r>
-        <w:instrText xml:space="preserve"> SEQ Figure \* ARABIC </w:instrText>
-      </w:r>
-      <w:r>
-        <w:fldChar w:fldCharType="separate"/>
-      </w:r>
-      <w:r>
-        <w:rPr>
-          <w:noProof/>
-        </w:rPr>
-        <w:t>8</w:t>
-      </w:r>
-      <w:r>
-        <w:rPr>
-          <w:noProof/>
-        </w:rPr>
-        <w:fldChar w:fldCharType="end"/>
-      </w:r>
+      <w:fldSimple w:instr=" SEQ Figure \* ARABIC ">
+        <w:r>
+          <w:rPr>
+            <w:noProof/>
+          </w:rPr>
+          <w:t>8</w:t>
+        </w:r>
+      </w:fldSimple>
       <w:r>
         <w:t>: Communal Activities</w:t>
+      </w:r>
+    </w:p>
+    <w:p>
+      <w:pPr>
+        <w:jc w:val="both"/>
+      </w:pPr>
+      <w:r>
+        <w:lastRenderedPageBreak/>
+        <w:t>Almost 70% of the respondents showed an interest in joining</w:t>
+      </w:r>
+      <w:r>
+        <w:t xml:space="preserve"> future</w:t>
+      </w:r>
+      <w:r>
+        <w:t xml:space="preserve"> youth activities.</w:t>
+      </w:r>
+      <w:r>
+        <w:t xml:space="preserve"> These activities may range from open discussions about governance to seminars and workshops organized for the youth. Despite considerable number of respondents showing interests, approximately 16% expressed no interest in taking part in such activities while 14% were not sure of their stance.</w:t>
       </w:r>
     </w:p>
     <w:p>
@@ -2170,6 +2105,202 @@
           <w:rFonts w:ascii="Times New Roman" w:hAnsi="Times New Roman" w:cs="Times New Roman"/>
         </w:rPr>
       </w:pPr>
+      <w:r>
+        <w:rPr>
+          <w:rFonts w:ascii="Times New Roman" w:hAnsi="Times New Roman" w:cs="Times New Roman"/>
+        </w:rPr>
+        <w:t xml:space="preserve">One of the most important reasons for conducting this survey was to inquire about the challenges the youth face in their various communities. </w:t>
+      </w:r>
+      <w:r>
+        <w:rPr>
+          <w:rFonts w:ascii="Times New Roman" w:hAnsi="Times New Roman" w:cs="Times New Roman"/>
+        </w:rPr>
+        <w:t>Unanimously, all the electoral areas had considerable challenges with employment. Other pertinent challenges such as drug and alcohol abuse were noticeable although several respondents claimed this was directly caused by unemployment. A more elaborate presentation of the challenges is given in Figure 9.</w:t>
+      </w:r>
+      <w:r>
+        <w:rPr>
+          <w:rFonts w:ascii="Times New Roman" w:hAnsi="Times New Roman" w:cs="Times New Roman"/>
+        </w:rPr>
+        <w:t xml:space="preserve"> Despite some common challenges, each electoral area had their own unique challenges expressed by the respondents. Plots of the challenges faced by each electoral area can be found in the Appendix section of this report.</w:t>
+      </w:r>
+    </w:p>
+    <w:p>
+      <w:pPr>
+        <w:keepNext/>
+        <w:jc w:val="center"/>
+      </w:pPr>
+      <w:r>
+        <w:rPr>
+          <w:rFonts w:ascii="Times New Roman" w:hAnsi="Times New Roman" w:cs="Times New Roman"/>
+          <w:noProof/>
+        </w:rPr>
+        <w:drawing>
+          <wp:inline distT="0" distB="0" distL="0" distR="0" wp14:anchorId="38F188F7" wp14:editId="39DAB162">
+            <wp:extent cx="5238750" cy="4247416"/>
+            <wp:effectExtent l="0" t="0" r="0" b="1270"/>
+            <wp:docPr id="6" name="Picture 6"/>
+            <wp:cNvGraphicFramePr>
+              <a:graphicFrameLocks xmlns:a="http://schemas.openxmlformats.org/drawingml/2006/main" noChangeAspect="1"/>
+            </wp:cNvGraphicFramePr>
+            <a:graphic xmlns:a="http://schemas.openxmlformats.org/drawingml/2006/main">
+              <a:graphicData uri="http://schemas.openxmlformats.org/drawingml/2006/picture">
+                <pic:pic xmlns:pic="http://schemas.openxmlformats.org/drawingml/2006/picture">
+                  <pic:nvPicPr>
+                    <pic:cNvPr id="6" name="Picture 6"/>
+                    <pic:cNvPicPr/>
+                  </pic:nvPicPr>
+                  <pic:blipFill>
+                    <a:blip r:embed="rId17">
+                      <a:extLst>
+                        <a:ext uri="{28A0092B-C50C-407E-A947-70E740481C1C}">
+                          <a14:useLocalDpi xmlns:a14="http://schemas.microsoft.com/office/drawing/2010/main" val="0"/>
+                        </a:ext>
+                      </a:extLst>
+                    </a:blip>
+                    <a:stretch>
+                      <a:fillRect/>
+                    </a:stretch>
+                  </pic:blipFill>
+                  <pic:spPr>
+                    <a:xfrm>
+                      <a:off x="0" y="0"/>
+                      <a:ext cx="5252375" cy="4258462"/>
+                    </a:xfrm>
+                    <a:prstGeom prst="rect">
+                      <a:avLst/>
+                    </a:prstGeom>
+                  </pic:spPr>
+                </pic:pic>
+              </a:graphicData>
+            </a:graphic>
+          </wp:inline>
+        </w:drawing>
+      </w:r>
+    </w:p>
+    <w:p>
+      <w:pPr>
+        <w:pStyle w:val="Caption"/>
+        <w:jc w:val="center"/>
+        <w:rPr>
+          <w:rFonts w:ascii="Times New Roman" w:hAnsi="Times New Roman" w:cs="Times New Roman"/>
+          <w:sz w:val="22"/>
+          <w:szCs w:val="22"/>
+        </w:rPr>
+      </w:pPr>
+      <w:r>
+        <w:t xml:space="preserve">Figure </w:t>
+      </w:r>
+      <w:fldSimple w:instr=" SEQ Figure \* ARABIC ">
+        <w:r>
+          <w:rPr>
+            <w:noProof/>
+          </w:rPr>
+          <w:t>9</w:t>
+        </w:r>
+      </w:fldSimple>
+      <w:r>
+        <w:t>: Challenges facing the youth</w:t>
+      </w:r>
+      <w:r>
+        <w:t>.</w:t>
+      </w:r>
+    </w:p>
+    <w:p>
+      <w:pPr>
+        <w:jc w:val="both"/>
+        <w:rPr>
+          <w:rFonts w:ascii="Times New Roman" w:hAnsi="Times New Roman" w:cs="Times New Roman"/>
+        </w:rPr>
+      </w:pPr>
+      <w:r>
+        <w:rPr>
+          <w:rFonts w:ascii="Times New Roman" w:hAnsi="Times New Roman" w:cs="Times New Roman"/>
+        </w:rPr>
+        <w:t>Figure 10 throws more light into the interests of the youth in the NJSM. It is obvious from Figure 10 that most of the youth are interested in movies, games and sports. In the case of sports, since it also acts as a way of exercising and keeping the body fit, more attention is needed in this area. It might be of great importance to create more recreational facilities and promote more sporting activities.</w:t>
+      </w:r>
+      <w:r>
+        <w:rPr>
+          <w:rFonts w:ascii="Times New Roman" w:hAnsi="Times New Roman" w:cs="Times New Roman"/>
+        </w:rPr>
+        <w:t xml:space="preserve"> Also, given that movies take lead, creation of cinemas and other such ventures might go a long way to meet the interests of the youth.</w:t>
+      </w:r>
+    </w:p>
+    <w:p>
+      <w:pPr>
+        <w:keepNext/>
+        <w:jc w:val="center"/>
+      </w:pPr>
+      <w:r>
+        <w:rPr>
+          <w:rFonts w:ascii="Times New Roman" w:hAnsi="Times New Roman" w:cs="Times New Roman"/>
+          <w:noProof/>
+        </w:rPr>
+        <w:lastRenderedPageBreak/>
+        <w:drawing>
+          <wp:inline distT="0" distB="0" distL="0" distR="0" wp14:anchorId="7EC6A862" wp14:editId="6A45EB99">
+            <wp:extent cx="4537494" cy="4201179"/>
+            <wp:effectExtent l="0" t="0" r="0" b="8890"/>
+            <wp:docPr id="46" name="Picture 46"/>
+            <wp:cNvGraphicFramePr>
+              <a:graphicFrameLocks xmlns:a="http://schemas.openxmlformats.org/drawingml/2006/main" noChangeAspect="1"/>
+            </wp:cNvGraphicFramePr>
+            <a:graphic xmlns:a="http://schemas.openxmlformats.org/drawingml/2006/main">
+              <a:graphicData uri="http://schemas.openxmlformats.org/drawingml/2006/picture">
+                <pic:pic xmlns:pic="http://schemas.openxmlformats.org/drawingml/2006/picture">
+                  <pic:nvPicPr>
+                    <pic:cNvPr id="46" name="Picture 46"/>
+                    <pic:cNvPicPr/>
+                  </pic:nvPicPr>
+                  <pic:blipFill>
+                    <a:blip r:embed="rId18" cstate="print">
+                      <a:extLst>
+                        <a:ext uri="{28A0092B-C50C-407E-A947-70E740481C1C}">
+                          <a14:useLocalDpi xmlns:a14="http://schemas.microsoft.com/office/drawing/2010/main" val="0"/>
+                        </a:ext>
+                      </a:extLst>
+                    </a:blip>
+                    <a:stretch>
+                      <a:fillRect/>
+                    </a:stretch>
+                  </pic:blipFill>
+                  <pic:spPr>
+                    <a:xfrm>
+                      <a:off x="0" y="0"/>
+                      <a:ext cx="4542675" cy="4205976"/>
+                    </a:xfrm>
+                    <a:prstGeom prst="rect">
+                      <a:avLst/>
+                    </a:prstGeom>
+                  </pic:spPr>
+                </pic:pic>
+              </a:graphicData>
+            </a:graphic>
+          </wp:inline>
+        </w:drawing>
+      </w:r>
+    </w:p>
+    <w:p>
+      <w:pPr>
+        <w:pStyle w:val="Caption"/>
+        <w:jc w:val="center"/>
+        <w:rPr>
+          <w:rFonts w:ascii="Times New Roman" w:hAnsi="Times New Roman" w:cs="Times New Roman"/>
+        </w:rPr>
+      </w:pPr>
+      <w:r>
+        <w:t xml:space="preserve">Figure </w:t>
+      </w:r>
+      <w:fldSimple w:instr=" SEQ Figure \* ARABIC ">
+        <w:r>
+          <w:rPr>
+            <w:noProof/>
+          </w:rPr>
+          <w:t>10</w:t>
+        </w:r>
+      </w:fldSimple>
+      <w:r>
+        <w:t>: Hobbies and Interest</w:t>
+      </w:r>
     </w:p>
     <w:p>
       <w:pPr>
@@ -2228,7 +2359,6 @@
     </w:p>
     <w:p>
       <w:pPr>
-        <w:jc w:val="both"/>
         <w:rPr>
           <w:rFonts w:ascii="Times New Roman" w:hAnsi="Times New Roman" w:cs="Times New Roman"/>
           <w:b/>
@@ -2237,6 +2367,1744 @@
           <w:szCs w:val="24"/>
         </w:rPr>
       </w:pPr>
+      <w:r>
+        <w:rPr>
+          <w:rFonts w:ascii="Times New Roman" w:hAnsi="Times New Roman" w:cs="Times New Roman"/>
+          <w:b/>
+          <w:bCs/>
+          <w:sz w:val="24"/>
+          <w:szCs w:val="24"/>
+        </w:rPr>
+        <w:br w:type="page"/>
+      </w:r>
+    </w:p>
+    <w:p>
+      <w:pPr>
+        <w:jc w:val="center"/>
+        <w:rPr>
+          <w:rFonts w:ascii="Times New Roman" w:hAnsi="Times New Roman" w:cs="Times New Roman"/>
+          <w:b/>
+          <w:bCs/>
+          <w:sz w:val="36"/>
+          <w:szCs w:val="36"/>
+        </w:rPr>
+      </w:pPr>
+      <w:r>
+        <w:rPr>
+          <w:rFonts w:ascii="Times New Roman" w:hAnsi="Times New Roman" w:cs="Times New Roman"/>
+          <w:b/>
+          <w:bCs/>
+          <w:sz w:val="36"/>
+          <w:szCs w:val="36"/>
+        </w:rPr>
+        <w:lastRenderedPageBreak/>
+        <w:t>APPENDIX</w:t>
+      </w:r>
+    </w:p>
+    <w:p>
+      <w:pPr>
+        <w:jc w:val="center"/>
+        <w:rPr>
+          <w:rFonts w:ascii="Times New Roman" w:hAnsi="Times New Roman" w:cs="Times New Roman"/>
+          <w:b/>
+          <w:bCs/>
+          <w:sz w:val="36"/>
+          <w:szCs w:val="36"/>
+        </w:rPr>
+      </w:pPr>
+      <w:r>
+        <w:rPr>
+          <w:rFonts w:ascii="Times New Roman" w:hAnsi="Times New Roman" w:cs="Times New Roman"/>
+          <w:b/>
+          <w:bCs/>
+          <w:noProof/>
+          <w:sz w:val="36"/>
+          <w:szCs w:val="36"/>
+        </w:rPr>
+        <w:drawing>
+          <wp:inline distT="0" distB="0" distL="0" distR="0" wp14:anchorId="4EBC865E" wp14:editId="599BE6B6">
+            <wp:extent cx="5731510" cy="2786380"/>
+            <wp:effectExtent l="0" t="0" r="2540" b="0"/>
+            <wp:docPr id="10" name="Picture 10"/>
+            <wp:cNvGraphicFramePr>
+              <a:graphicFrameLocks xmlns:a="http://schemas.openxmlformats.org/drawingml/2006/main" noChangeAspect="1"/>
+            </wp:cNvGraphicFramePr>
+            <a:graphic xmlns:a="http://schemas.openxmlformats.org/drawingml/2006/main">
+              <a:graphicData uri="http://schemas.openxmlformats.org/drawingml/2006/picture">
+                <pic:pic xmlns:pic="http://schemas.openxmlformats.org/drawingml/2006/picture">
+                  <pic:nvPicPr>
+                    <pic:cNvPr id="10" name="Picture 10"/>
+                    <pic:cNvPicPr/>
+                  </pic:nvPicPr>
+                  <pic:blipFill>
+                    <a:blip r:embed="rId19">
+                      <a:extLst>
+                        <a:ext uri="{28A0092B-C50C-407E-A947-70E740481C1C}">
+                          <a14:useLocalDpi xmlns:a14="http://schemas.microsoft.com/office/drawing/2010/main" val="0"/>
+                        </a:ext>
+                      </a:extLst>
+                    </a:blip>
+                    <a:stretch>
+                      <a:fillRect/>
+                    </a:stretch>
+                  </pic:blipFill>
+                  <pic:spPr>
+                    <a:xfrm>
+                      <a:off x="0" y="0"/>
+                      <a:ext cx="5731510" cy="2786380"/>
+                    </a:xfrm>
+                    <a:prstGeom prst="rect">
+                      <a:avLst/>
+                    </a:prstGeom>
+                  </pic:spPr>
+                </pic:pic>
+              </a:graphicData>
+            </a:graphic>
+          </wp:inline>
+        </w:drawing>
+      </w:r>
+      <w:r>
+        <w:rPr>
+          <w:rFonts w:ascii="Times New Roman" w:hAnsi="Times New Roman" w:cs="Times New Roman"/>
+          <w:b/>
+          <w:bCs/>
+          <w:noProof/>
+          <w:sz w:val="36"/>
+          <w:szCs w:val="36"/>
+        </w:rPr>
+        <w:drawing>
+          <wp:inline distT="0" distB="0" distL="0" distR="0" wp14:anchorId="308ACA3D" wp14:editId="7F74150E">
+            <wp:extent cx="5731510" cy="3047365"/>
+            <wp:effectExtent l="0" t="0" r="2540" b="635"/>
+            <wp:docPr id="14" name="Picture 14"/>
+            <wp:cNvGraphicFramePr>
+              <a:graphicFrameLocks xmlns:a="http://schemas.openxmlformats.org/drawingml/2006/main" noChangeAspect="1"/>
+            </wp:cNvGraphicFramePr>
+            <a:graphic xmlns:a="http://schemas.openxmlformats.org/drawingml/2006/main">
+              <a:graphicData uri="http://schemas.openxmlformats.org/drawingml/2006/picture">
+                <pic:pic xmlns:pic="http://schemas.openxmlformats.org/drawingml/2006/picture">
+                  <pic:nvPicPr>
+                    <pic:cNvPr id="14" name="Picture 14"/>
+                    <pic:cNvPicPr/>
+                  </pic:nvPicPr>
+                  <pic:blipFill>
+                    <a:blip r:embed="rId20">
+                      <a:extLst>
+                        <a:ext uri="{28A0092B-C50C-407E-A947-70E740481C1C}">
+                          <a14:useLocalDpi xmlns:a14="http://schemas.microsoft.com/office/drawing/2010/main" val="0"/>
+                        </a:ext>
+                      </a:extLst>
+                    </a:blip>
+                    <a:stretch>
+                      <a:fillRect/>
+                    </a:stretch>
+                  </pic:blipFill>
+                  <pic:spPr>
+                    <a:xfrm>
+                      <a:off x="0" y="0"/>
+                      <a:ext cx="5731510" cy="3047365"/>
+                    </a:xfrm>
+                    <a:prstGeom prst="rect">
+                      <a:avLst/>
+                    </a:prstGeom>
+                  </pic:spPr>
+                </pic:pic>
+              </a:graphicData>
+            </a:graphic>
+          </wp:inline>
+        </w:drawing>
+      </w:r>
+      <w:r>
+        <w:rPr>
+          <w:rFonts w:ascii="Times New Roman" w:hAnsi="Times New Roman" w:cs="Times New Roman"/>
+          <w:b/>
+          <w:bCs/>
+          <w:noProof/>
+          <w:sz w:val="36"/>
+          <w:szCs w:val="36"/>
+        </w:rPr>
+        <w:drawing>
+          <wp:inline distT="0" distB="0" distL="0" distR="0" wp14:anchorId="7E0B454F" wp14:editId="00EB2131">
+            <wp:extent cx="5010150" cy="2435690"/>
+            <wp:effectExtent l="0" t="0" r="0" b="3175"/>
+            <wp:docPr id="15" name="Picture 15"/>
+            <wp:cNvGraphicFramePr>
+              <a:graphicFrameLocks xmlns:a="http://schemas.openxmlformats.org/drawingml/2006/main" noChangeAspect="1"/>
+            </wp:cNvGraphicFramePr>
+            <a:graphic xmlns:a="http://schemas.openxmlformats.org/drawingml/2006/main">
+              <a:graphicData uri="http://schemas.openxmlformats.org/drawingml/2006/picture">
+                <pic:pic xmlns:pic="http://schemas.openxmlformats.org/drawingml/2006/picture">
+                  <pic:nvPicPr>
+                    <pic:cNvPr id="15" name="Picture 15"/>
+                    <pic:cNvPicPr/>
+                  </pic:nvPicPr>
+                  <pic:blipFill>
+                    <a:blip r:embed="rId21">
+                      <a:extLst>
+                        <a:ext uri="{28A0092B-C50C-407E-A947-70E740481C1C}">
+                          <a14:useLocalDpi xmlns:a14="http://schemas.microsoft.com/office/drawing/2010/main" val="0"/>
+                        </a:ext>
+                      </a:extLst>
+                    </a:blip>
+                    <a:stretch>
+                      <a:fillRect/>
+                    </a:stretch>
+                  </pic:blipFill>
+                  <pic:spPr>
+                    <a:xfrm>
+                      <a:off x="0" y="0"/>
+                      <a:ext cx="5036322" cy="2448413"/>
+                    </a:xfrm>
+                    <a:prstGeom prst="rect">
+                      <a:avLst/>
+                    </a:prstGeom>
+                  </pic:spPr>
+                </pic:pic>
+              </a:graphicData>
+            </a:graphic>
+          </wp:inline>
+        </w:drawing>
+      </w:r>
+      <w:r>
+        <w:rPr>
+          <w:rFonts w:ascii="Times New Roman" w:hAnsi="Times New Roman" w:cs="Times New Roman"/>
+          <w:b/>
+          <w:bCs/>
+          <w:noProof/>
+          <w:sz w:val="36"/>
+          <w:szCs w:val="36"/>
+        </w:rPr>
+        <w:lastRenderedPageBreak/>
+        <w:drawing>
+          <wp:inline distT="0" distB="0" distL="0" distR="0" wp14:anchorId="7B9E1323" wp14:editId="3DF5EB53">
+            <wp:extent cx="5731510" cy="2786380"/>
+            <wp:effectExtent l="0" t="0" r="2540" b="0"/>
+            <wp:docPr id="16" name="Picture 16"/>
+            <wp:cNvGraphicFramePr>
+              <a:graphicFrameLocks xmlns:a="http://schemas.openxmlformats.org/drawingml/2006/main" noChangeAspect="1"/>
+            </wp:cNvGraphicFramePr>
+            <a:graphic xmlns:a="http://schemas.openxmlformats.org/drawingml/2006/main">
+              <a:graphicData uri="http://schemas.openxmlformats.org/drawingml/2006/picture">
+                <pic:pic xmlns:pic="http://schemas.openxmlformats.org/drawingml/2006/picture">
+                  <pic:nvPicPr>
+                    <pic:cNvPr id="16" name="Picture 16"/>
+                    <pic:cNvPicPr/>
+                  </pic:nvPicPr>
+                  <pic:blipFill>
+                    <a:blip r:embed="rId22">
+                      <a:extLst>
+                        <a:ext uri="{28A0092B-C50C-407E-A947-70E740481C1C}">
+                          <a14:useLocalDpi xmlns:a14="http://schemas.microsoft.com/office/drawing/2010/main" val="0"/>
+                        </a:ext>
+                      </a:extLst>
+                    </a:blip>
+                    <a:stretch>
+                      <a:fillRect/>
+                    </a:stretch>
+                  </pic:blipFill>
+                  <pic:spPr>
+                    <a:xfrm>
+                      <a:off x="0" y="0"/>
+                      <a:ext cx="5731510" cy="2786380"/>
+                    </a:xfrm>
+                    <a:prstGeom prst="rect">
+                      <a:avLst/>
+                    </a:prstGeom>
+                  </pic:spPr>
+                </pic:pic>
+              </a:graphicData>
+            </a:graphic>
+          </wp:inline>
+        </w:drawing>
+      </w:r>
+      <w:r>
+        <w:rPr>
+          <w:rFonts w:ascii="Times New Roman" w:hAnsi="Times New Roman" w:cs="Times New Roman"/>
+          <w:b/>
+          <w:bCs/>
+          <w:noProof/>
+          <w:sz w:val="36"/>
+          <w:szCs w:val="36"/>
+        </w:rPr>
+        <w:drawing>
+          <wp:inline distT="0" distB="0" distL="0" distR="0" wp14:anchorId="0A7A8775" wp14:editId="3E14C6B6">
+            <wp:extent cx="5731510" cy="2786380"/>
+            <wp:effectExtent l="0" t="0" r="2540" b="0"/>
+            <wp:docPr id="17" name="Picture 17"/>
+            <wp:cNvGraphicFramePr>
+              <a:graphicFrameLocks xmlns:a="http://schemas.openxmlformats.org/drawingml/2006/main" noChangeAspect="1"/>
+            </wp:cNvGraphicFramePr>
+            <a:graphic xmlns:a="http://schemas.openxmlformats.org/drawingml/2006/main">
+              <a:graphicData uri="http://schemas.openxmlformats.org/drawingml/2006/picture">
+                <pic:pic xmlns:pic="http://schemas.openxmlformats.org/drawingml/2006/picture">
+                  <pic:nvPicPr>
+                    <pic:cNvPr id="17" name="Picture 17"/>
+                    <pic:cNvPicPr/>
+                  </pic:nvPicPr>
+                  <pic:blipFill>
+                    <a:blip r:embed="rId23">
+                      <a:extLst>
+                        <a:ext uri="{28A0092B-C50C-407E-A947-70E740481C1C}">
+                          <a14:useLocalDpi xmlns:a14="http://schemas.microsoft.com/office/drawing/2010/main" val="0"/>
+                        </a:ext>
+                      </a:extLst>
+                    </a:blip>
+                    <a:stretch>
+                      <a:fillRect/>
+                    </a:stretch>
+                  </pic:blipFill>
+                  <pic:spPr>
+                    <a:xfrm>
+                      <a:off x="0" y="0"/>
+                      <a:ext cx="5731510" cy="2786380"/>
+                    </a:xfrm>
+                    <a:prstGeom prst="rect">
+                      <a:avLst/>
+                    </a:prstGeom>
+                  </pic:spPr>
+                </pic:pic>
+              </a:graphicData>
+            </a:graphic>
+          </wp:inline>
+        </w:drawing>
+      </w:r>
+      <w:r>
+        <w:rPr>
+          <w:rFonts w:ascii="Times New Roman" w:hAnsi="Times New Roman" w:cs="Times New Roman"/>
+          <w:b/>
+          <w:bCs/>
+          <w:noProof/>
+          <w:sz w:val="36"/>
+          <w:szCs w:val="36"/>
+        </w:rPr>
+        <w:drawing>
+          <wp:inline distT="0" distB="0" distL="0" distR="0" wp14:anchorId="569D2860" wp14:editId="3D99CDA1">
+            <wp:extent cx="5731510" cy="2786380"/>
+            <wp:effectExtent l="0" t="0" r="2540" b="0"/>
+            <wp:docPr id="18" name="Picture 18"/>
+            <wp:cNvGraphicFramePr>
+              <a:graphicFrameLocks xmlns:a="http://schemas.openxmlformats.org/drawingml/2006/main" noChangeAspect="1"/>
+            </wp:cNvGraphicFramePr>
+            <a:graphic xmlns:a="http://schemas.openxmlformats.org/drawingml/2006/main">
+              <a:graphicData uri="http://schemas.openxmlformats.org/drawingml/2006/picture">
+                <pic:pic xmlns:pic="http://schemas.openxmlformats.org/drawingml/2006/picture">
+                  <pic:nvPicPr>
+                    <pic:cNvPr id="18" name="Picture 18"/>
+                    <pic:cNvPicPr/>
+                  </pic:nvPicPr>
+                  <pic:blipFill>
+                    <a:blip r:embed="rId24">
+                      <a:extLst>
+                        <a:ext uri="{28A0092B-C50C-407E-A947-70E740481C1C}">
+                          <a14:useLocalDpi xmlns:a14="http://schemas.microsoft.com/office/drawing/2010/main" val="0"/>
+                        </a:ext>
+                      </a:extLst>
+                    </a:blip>
+                    <a:stretch>
+                      <a:fillRect/>
+                    </a:stretch>
+                  </pic:blipFill>
+                  <pic:spPr>
+                    <a:xfrm>
+                      <a:off x="0" y="0"/>
+                      <a:ext cx="5731510" cy="2786380"/>
+                    </a:xfrm>
+                    <a:prstGeom prst="rect">
+                      <a:avLst/>
+                    </a:prstGeom>
+                  </pic:spPr>
+                </pic:pic>
+              </a:graphicData>
+            </a:graphic>
+          </wp:inline>
+        </w:drawing>
+      </w:r>
+      <w:r>
+        <w:rPr>
+          <w:rFonts w:ascii="Times New Roman" w:hAnsi="Times New Roman" w:cs="Times New Roman"/>
+          <w:b/>
+          <w:bCs/>
+          <w:noProof/>
+          <w:sz w:val="36"/>
+          <w:szCs w:val="36"/>
+        </w:rPr>
+        <w:lastRenderedPageBreak/>
+        <w:drawing>
+          <wp:inline distT="0" distB="0" distL="0" distR="0" wp14:anchorId="68970D9D" wp14:editId="53B078D0">
+            <wp:extent cx="5731510" cy="2786380"/>
+            <wp:effectExtent l="0" t="0" r="2540" b="0"/>
+            <wp:docPr id="19" name="Picture 19"/>
+            <wp:cNvGraphicFramePr>
+              <a:graphicFrameLocks xmlns:a="http://schemas.openxmlformats.org/drawingml/2006/main" noChangeAspect="1"/>
+            </wp:cNvGraphicFramePr>
+            <a:graphic xmlns:a="http://schemas.openxmlformats.org/drawingml/2006/main">
+              <a:graphicData uri="http://schemas.openxmlformats.org/drawingml/2006/picture">
+                <pic:pic xmlns:pic="http://schemas.openxmlformats.org/drawingml/2006/picture">
+                  <pic:nvPicPr>
+                    <pic:cNvPr id="19" name="Picture 19"/>
+                    <pic:cNvPicPr/>
+                  </pic:nvPicPr>
+                  <pic:blipFill>
+                    <a:blip r:embed="rId25">
+                      <a:extLst>
+                        <a:ext uri="{28A0092B-C50C-407E-A947-70E740481C1C}">
+                          <a14:useLocalDpi xmlns:a14="http://schemas.microsoft.com/office/drawing/2010/main" val="0"/>
+                        </a:ext>
+                      </a:extLst>
+                    </a:blip>
+                    <a:stretch>
+                      <a:fillRect/>
+                    </a:stretch>
+                  </pic:blipFill>
+                  <pic:spPr>
+                    <a:xfrm>
+                      <a:off x="0" y="0"/>
+                      <a:ext cx="5731510" cy="2786380"/>
+                    </a:xfrm>
+                    <a:prstGeom prst="rect">
+                      <a:avLst/>
+                    </a:prstGeom>
+                  </pic:spPr>
+                </pic:pic>
+              </a:graphicData>
+            </a:graphic>
+          </wp:inline>
+        </w:drawing>
+      </w:r>
+      <w:r>
+        <w:rPr>
+          <w:rFonts w:ascii="Times New Roman" w:hAnsi="Times New Roman" w:cs="Times New Roman"/>
+          <w:b/>
+          <w:bCs/>
+          <w:noProof/>
+          <w:sz w:val="36"/>
+          <w:szCs w:val="36"/>
+        </w:rPr>
+        <w:drawing>
+          <wp:inline distT="0" distB="0" distL="0" distR="0" wp14:anchorId="1AA46B08" wp14:editId="0B514F53">
+            <wp:extent cx="5731510" cy="3007995"/>
+            <wp:effectExtent l="0" t="0" r="2540" b="1905"/>
+            <wp:docPr id="20" name="Picture 20"/>
+            <wp:cNvGraphicFramePr>
+              <a:graphicFrameLocks xmlns:a="http://schemas.openxmlformats.org/drawingml/2006/main" noChangeAspect="1"/>
+            </wp:cNvGraphicFramePr>
+            <a:graphic xmlns:a="http://schemas.openxmlformats.org/drawingml/2006/main">
+              <a:graphicData uri="http://schemas.openxmlformats.org/drawingml/2006/picture">
+                <pic:pic xmlns:pic="http://schemas.openxmlformats.org/drawingml/2006/picture">
+                  <pic:nvPicPr>
+                    <pic:cNvPr id="20" name="Picture 20"/>
+                    <pic:cNvPicPr/>
+                  </pic:nvPicPr>
+                  <pic:blipFill>
+                    <a:blip r:embed="rId26">
+                      <a:extLst>
+                        <a:ext uri="{28A0092B-C50C-407E-A947-70E740481C1C}">
+                          <a14:useLocalDpi xmlns:a14="http://schemas.microsoft.com/office/drawing/2010/main" val="0"/>
+                        </a:ext>
+                      </a:extLst>
+                    </a:blip>
+                    <a:stretch>
+                      <a:fillRect/>
+                    </a:stretch>
+                  </pic:blipFill>
+                  <pic:spPr>
+                    <a:xfrm>
+                      <a:off x="0" y="0"/>
+                      <a:ext cx="5731510" cy="3007995"/>
+                    </a:xfrm>
+                    <a:prstGeom prst="rect">
+                      <a:avLst/>
+                    </a:prstGeom>
+                  </pic:spPr>
+                </pic:pic>
+              </a:graphicData>
+            </a:graphic>
+          </wp:inline>
+        </w:drawing>
+      </w:r>
+      <w:r>
+        <w:rPr>
+          <w:rFonts w:ascii="Times New Roman" w:hAnsi="Times New Roman" w:cs="Times New Roman"/>
+          <w:b/>
+          <w:bCs/>
+          <w:noProof/>
+          <w:sz w:val="36"/>
+          <w:szCs w:val="36"/>
+        </w:rPr>
+        <w:drawing>
+          <wp:inline distT="0" distB="0" distL="0" distR="0" wp14:anchorId="4B1F4E1D" wp14:editId="0835A097">
+            <wp:extent cx="5731510" cy="2786380"/>
+            <wp:effectExtent l="0" t="0" r="2540" b="0"/>
+            <wp:docPr id="21" name="Picture 21"/>
+            <wp:cNvGraphicFramePr>
+              <a:graphicFrameLocks xmlns:a="http://schemas.openxmlformats.org/drawingml/2006/main" noChangeAspect="1"/>
+            </wp:cNvGraphicFramePr>
+            <a:graphic xmlns:a="http://schemas.openxmlformats.org/drawingml/2006/main">
+              <a:graphicData uri="http://schemas.openxmlformats.org/drawingml/2006/picture">
+                <pic:pic xmlns:pic="http://schemas.openxmlformats.org/drawingml/2006/picture">
+                  <pic:nvPicPr>
+                    <pic:cNvPr id="21" name="Picture 21"/>
+                    <pic:cNvPicPr/>
+                  </pic:nvPicPr>
+                  <pic:blipFill>
+                    <a:blip r:embed="rId27">
+                      <a:extLst>
+                        <a:ext uri="{28A0092B-C50C-407E-A947-70E740481C1C}">
+                          <a14:useLocalDpi xmlns:a14="http://schemas.microsoft.com/office/drawing/2010/main" val="0"/>
+                        </a:ext>
+                      </a:extLst>
+                    </a:blip>
+                    <a:stretch>
+                      <a:fillRect/>
+                    </a:stretch>
+                  </pic:blipFill>
+                  <pic:spPr>
+                    <a:xfrm>
+                      <a:off x="0" y="0"/>
+                      <a:ext cx="5731510" cy="2786380"/>
+                    </a:xfrm>
+                    <a:prstGeom prst="rect">
+                      <a:avLst/>
+                    </a:prstGeom>
+                  </pic:spPr>
+                </pic:pic>
+              </a:graphicData>
+            </a:graphic>
+          </wp:inline>
+        </w:drawing>
+      </w:r>
+      <w:r>
+        <w:rPr>
+          <w:rFonts w:ascii="Times New Roman" w:hAnsi="Times New Roman" w:cs="Times New Roman"/>
+          <w:b/>
+          <w:bCs/>
+          <w:noProof/>
+          <w:sz w:val="36"/>
+          <w:szCs w:val="36"/>
+        </w:rPr>
+        <w:lastRenderedPageBreak/>
+        <w:drawing>
+          <wp:inline distT="0" distB="0" distL="0" distR="0" wp14:anchorId="7C6D2D9C" wp14:editId="1C826AFF">
+            <wp:extent cx="5731510" cy="2786380"/>
+            <wp:effectExtent l="0" t="0" r="2540" b="0"/>
+            <wp:docPr id="22" name="Picture 22"/>
+            <wp:cNvGraphicFramePr>
+              <a:graphicFrameLocks xmlns:a="http://schemas.openxmlformats.org/drawingml/2006/main" noChangeAspect="1"/>
+            </wp:cNvGraphicFramePr>
+            <a:graphic xmlns:a="http://schemas.openxmlformats.org/drawingml/2006/main">
+              <a:graphicData uri="http://schemas.openxmlformats.org/drawingml/2006/picture">
+                <pic:pic xmlns:pic="http://schemas.openxmlformats.org/drawingml/2006/picture">
+                  <pic:nvPicPr>
+                    <pic:cNvPr id="22" name="Picture 22"/>
+                    <pic:cNvPicPr/>
+                  </pic:nvPicPr>
+                  <pic:blipFill>
+                    <a:blip r:embed="rId28">
+                      <a:extLst>
+                        <a:ext uri="{28A0092B-C50C-407E-A947-70E740481C1C}">
+                          <a14:useLocalDpi xmlns:a14="http://schemas.microsoft.com/office/drawing/2010/main" val="0"/>
+                        </a:ext>
+                      </a:extLst>
+                    </a:blip>
+                    <a:stretch>
+                      <a:fillRect/>
+                    </a:stretch>
+                  </pic:blipFill>
+                  <pic:spPr>
+                    <a:xfrm>
+                      <a:off x="0" y="0"/>
+                      <a:ext cx="5731510" cy="2786380"/>
+                    </a:xfrm>
+                    <a:prstGeom prst="rect">
+                      <a:avLst/>
+                    </a:prstGeom>
+                  </pic:spPr>
+                </pic:pic>
+              </a:graphicData>
+            </a:graphic>
+          </wp:inline>
+        </w:drawing>
+      </w:r>
+      <w:r>
+        <w:rPr>
+          <w:rFonts w:ascii="Times New Roman" w:hAnsi="Times New Roman" w:cs="Times New Roman"/>
+          <w:b/>
+          <w:bCs/>
+          <w:noProof/>
+          <w:sz w:val="36"/>
+          <w:szCs w:val="36"/>
+        </w:rPr>
+        <w:drawing>
+          <wp:inline distT="0" distB="0" distL="0" distR="0" wp14:anchorId="4D863B5C" wp14:editId="4D9FB2F0">
+            <wp:extent cx="5731510" cy="2644140"/>
+            <wp:effectExtent l="0" t="0" r="2540" b="3810"/>
+            <wp:docPr id="23" name="Picture 23"/>
+            <wp:cNvGraphicFramePr>
+              <a:graphicFrameLocks xmlns:a="http://schemas.openxmlformats.org/drawingml/2006/main" noChangeAspect="1"/>
+            </wp:cNvGraphicFramePr>
+            <a:graphic xmlns:a="http://schemas.openxmlformats.org/drawingml/2006/main">
+              <a:graphicData uri="http://schemas.openxmlformats.org/drawingml/2006/picture">
+                <pic:pic xmlns:pic="http://schemas.openxmlformats.org/drawingml/2006/picture">
+                  <pic:nvPicPr>
+                    <pic:cNvPr id="23" name="Picture 23"/>
+                    <pic:cNvPicPr/>
+                  </pic:nvPicPr>
+                  <pic:blipFill>
+                    <a:blip r:embed="rId29">
+                      <a:extLst>
+                        <a:ext uri="{28A0092B-C50C-407E-A947-70E740481C1C}">
+                          <a14:useLocalDpi xmlns:a14="http://schemas.microsoft.com/office/drawing/2010/main" val="0"/>
+                        </a:ext>
+                      </a:extLst>
+                    </a:blip>
+                    <a:stretch>
+                      <a:fillRect/>
+                    </a:stretch>
+                  </pic:blipFill>
+                  <pic:spPr>
+                    <a:xfrm>
+                      <a:off x="0" y="0"/>
+                      <a:ext cx="5731510" cy="2644140"/>
+                    </a:xfrm>
+                    <a:prstGeom prst="rect">
+                      <a:avLst/>
+                    </a:prstGeom>
+                  </pic:spPr>
+                </pic:pic>
+              </a:graphicData>
+            </a:graphic>
+          </wp:inline>
+        </w:drawing>
+      </w:r>
+      <w:r>
+        <w:rPr>
+          <w:rFonts w:ascii="Times New Roman" w:hAnsi="Times New Roman" w:cs="Times New Roman"/>
+          <w:b/>
+          <w:bCs/>
+          <w:noProof/>
+          <w:sz w:val="36"/>
+          <w:szCs w:val="36"/>
+        </w:rPr>
+        <w:drawing>
+          <wp:inline distT="0" distB="0" distL="0" distR="0" wp14:anchorId="43A14A32" wp14:editId="6182AE61">
+            <wp:extent cx="5731510" cy="2786380"/>
+            <wp:effectExtent l="0" t="0" r="2540" b="0"/>
+            <wp:docPr id="24" name="Picture 24"/>
+            <wp:cNvGraphicFramePr>
+              <a:graphicFrameLocks xmlns:a="http://schemas.openxmlformats.org/drawingml/2006/main" noChangeAspect="1"/>
+            </wp:cNvGraphicFramePr>
+            <a:graphic xmlns:a="http://schemas.openxmlformats.org/drawingml/2006/main">
+              <a:graphicData uri="http://schemas.openxmlformats.org/drawingml/2006/picture">
+                <pic:pic xmlns:pic="http://schemas.openxmlformats.org/drawingml/2006/picture">
+                  <pic:nvPicPr>
+                    <pic:cNvPr id="24" name="Picture 24"/>
+                    <pic:cNvPicPr/>
+                  </pic:nvPicPr>
+                  <pic:blipFill>
+                    <a:blip r:embed="rId30">
+                      <a:extLst>
+                        <a:ext uri="{28A0092B-C50C-407E-A947-70E740481C1C}">
+                          <a14:useLocalDpi xmlns:a14="http://schemas.microsoft.com/office/drawing/2010/main" val="0"/>
+                        </a:ext>
+                      </a:extLst>
+                    </a:blip>
+                    <a:stretch>
+                      <a:fillRect/>
+                    </a:stretch>
+                  </pic:blipFill>
+                  <pic:spPr>
+                    <a:xfrm>
+                      <a:off x="0" y="0"/>
+                      <a:ext cx="5731510" cy="2786380"/>
+                    </a:xfrm>
+                    <a:prstGeom prst="rect">
+                      <a:avLst/>
+                    </a:prstGeom>
+                  </pic:spPr>
+                </pic:pic>
+              </a:graphicData>
+            </a:graphic>
+          </wp:inline>
+        </w:drawing>
+      </w:r>
+      <w:r>
+        <w:rPr>
+          <w:rFonts w:ascii="Times New Roman" w:hAnsi="Times New Roman" w:cs="Times New Roman"/>
+          <w:b/>
+          <w:bCs/>
+          <w:noProof/>
+          <w:sz w:val="36"/>
+          <w:szCs w:val="36"/>
+        </w:rPr>
+        <w:lastRenderedPageBreak/>
+        <w:drawing>
+          <wp:inline distT="0" distB="0" distL="0" distR="0" wp14:anchorId="2AEB2E37" wp14:editId="60835FEA">
+            <wp:extent cx="5731510" cy="2971800"/>
+            <wp:effectExtent l="0" t="0" r="2540" b="0"/>
+            <wp:docPr id="25" name="Picture 25"/>
+            <wp:cNvGraphicFramePr>
+              <a:graphicFrameLocks xmlns:a="http://schemas.openxmlformats.org/drawingml/2006/main" noChangeAspect="1"/>
+            </wp:cNvGraphicFramePr>
+            <a:graphic xmlns:a="http://schemas.openxmlformats.org/drawingml/2006/main">
+              <a:graphicData uri="http://schemas.openxmlformats.org/drawingml/2006/picture">
+                <pic:pic xmlns:pic="http://schemas.openxmlformats.org/drawingml/2006/picture">
+                  <pic:nvPicPr>
+                    <pic:cNvPr id="25" name="Picture 25"/>
+                    <pic:cNvPicPr/>
+                  </pic:nvPicPr>
+                  <pic:blipFill>
+                    <a:blip r:embed="rId31">
+                      <a:extLst>
+                        <a:ext uri="{28A0092B-C50C-407E-A947-70E740481C1C}">
+                          <a14:useLocalDpi xmlns:a14="http://schemas.microsoft.com/office/drawing/2010/main" val="0"/>
+                        </a:ext>
+                      </a:extLst>
+                    </a:blip>
+                    <a:stretch>
+                      <a:fillRect/>
+                    </a:stretch>
+                  </pic:blipFill>
+                  <pic:spPr>
+                    <a:xfrm>
+                      <a:off x="0" y="0"/>
+                      <a:ext cx="5731510" cy="2971800"/>
+                    </a:xfrm>
+                    <a:prstGeom prst="rect">
+                      <a:avLst/>
+                    </a:prstGeom>
+                  </pic:spPr>
+                </pic:pic>
+              </a:graphicData>
+            </a:graphic>
+          </wp:inline>
+        </w:drawing>
+      </w:r>
+      <w:r>
+        <w:rPr>
+          <w:rFonts w:ascii="Times New Roman" w:hAnsi="Times New Roman" w:cs="Times New Roman"/>
+          <w:b/>
+          <w:bCs/>
+          <w:noProof/>
+          <w:sz w:val="36"/>
+          <w:szCs w:val="36"/>
+        </w:rPr>
+        <w:drawing>
+          <wp:inline distT="0" distB="0" distL="0" distR="0" wp14:anchorId="6D13436F" wp14:editId="3EE76081">
+            <wp:extent cx="5731510" cy="2644140"/>
+            <wp:effectExtent l="0" t="0" r="2540" b="3810"/>
+            <wp:docPr id="26" name="Picture 26"/>
+            <wp:cNvGraphicFramePr>
+              <a:graphicFrameLocks xmlns:a="http://schemas.openxmlformats.org/drawingml/2006/main" noChangeAspect="1"/>
+            </wp:cNvGraphicFramePr>
+            <a:graphic xmlns:a="http://schemas.openxmlformats.org/drawingml/2006/main">
+              <a:graphicData uri="http://schemas.openxmlformats.org/drawingml/2006/picture">
+                <pic:pic xmlns:pic="http://schemas.openxmlformats.org/drawingml/2006/picture">
+                  <pic:nvPicPr>
+                    <pic:cNvPr id="26" name="Picture 26"/>
+                    <pic:cNvPicPr/>
+                  </pic:nvPicPr>
+                  <pic:blipFill>
+                    <a:blip r:embed="rId32">
+                      <a:extLst>
+                        <a:ext uri="{28A0092B-C50C-407E-A947-70E740481C1C}">
+                          <a14:useLocalDpi xmlns:a14="http://schemas.microsoft.com/office/drawing/2010/main" val="0"/>
+                        </a:ext>
+                      </a:extLst>
+                    </a:blip>
+                    <a:stretch>
+                      <a:fillRect/>
+                    </a:stretch>
+                  </pic:blipFill>
+                  <pic:spPr>
+                    <a:xfrm>
+                      <a:off x="0" y="0"/>
+                      <a:ext cx="5731510" cy="2644140"/>
+                    </a:xfrm>
+                    <a:prstGeom prst="rect">
+                      <a:avLst/>
+                    </a:prstGeom>
+                  </pic:spPr>
+                </pic:pic>
+              </a:graphicData>
+            </a:graphic>
+          </wp:inline>
+        </w:drawing>
+      </w:r>
+      <w:r>
+        <w:rPr>
+          <w:rFonts w:ascii="Times New Roman" w:hAnsi="Times New Roman" w:cs="Times New Roman"/>
+          <w:b/>
+          <w:bCs/>
+          <w:noProof/>
+          <w:sz w:val="36"/>
+          <w:szCs w:val="36"/>
+        </w:rPr>
+        <w:drawing>
+          <wp:inline distT="0" distB="0" distL="0" distR="0" wp14:anchorId="1AFCF340" wp14:editId="0F7F405D">
+            <wp:extent cx="5731510" cy="2786380"/>
+            <wp:effectExtent l="0" t="0" r="2540" b="0"/>
+            <wp:docPr id="27" name="Picture 27"/>
+            <wp:cNvGraphicFramePr>
+              <a:graphicFrameLocks xmlns:a="http://schemas.openxmlformats.org/drawingml/2006/main" noChangeAspect="1"/>
+            </wp:cNvGraphicFramePr>
+            <a:graphic xmlns:a="http://schemas.openxmlformats.org/drawingml/2006/main">
+              <a:graphicData uri="http://schemas.openxmlformats.org/drawingml/2006/picture">
+                <pic:pic xmlns:pic="http://schemas.openxmlformats.org/drawingml/2006/picture">
+                  <pic:nvPicPr>
+                    <pic:cNvPr id="27" name="Picture 27"/>
+                    <pic:cNvPicPr/>
+                  </pic:nvPicPr>
+                  <pic:blipFill>
+                    <a:blip r:embed="rId33">
+                      <a:extLst>
+                        <a:ext uri="{28A0092B-C50C-407E-A947-70E740481C1C}">
+                          <a14:useLocalDpi xmlns:a14="http://schemas.microsoft.com/office/drawing/2010/main" val="0"/>
+                        </a:ext>
+                      </a:extLst>
+                    </a:blip>
+                    <a:stretch>
+                      <a:fillRect/>
+                    </a:stretch>
+                  </pic:blipFill>
+                  <pic:spPr>
+                    <a:xfrm>
+                      <a:off x="0" y="0"/>
+                      <a:ext cx="5731510" cy="2786380"/>
+                    </a:xfrm>
+                    <a:prstGeom prst="rect">
+                      <a:avLst/>
+                    </a:prstGeom>
+                  </pic:spPr>
+                </pic:pic>
+              </a:graphicData>
+            </a:graphic>
+          </wp:inline>
+        </w:drawing>
+      </w:r>
+      <w:r>
+        <w:rPr>
+          <w:rFonts w:ascii="Times New Roman" w:hAnsi="Times New Roman" w:cs="Times New Roman"/>
+          <w:b/>
+          <w:bCs/>
+          <w:noProof/>
+          <w:sz w:val="36"/>
+          <w:szCs w:val="36"/>
+        </w:rPr>
+        <w:lastRenderedPageBreak/>
+        <w:drawing>
+          <wp:inline distT="0" distB="0" distL="0" distR="0" wp14:anchorId="52045ED3" wp14:editId="4508540C">
+            <wp:extent cx="5731510" cy="2786380"/>
+            <wp:effectExtent l="0" t="0" r="2540" b="0"/>
+            <wp:docPr id="28" name="Picture 28"/>
+            <wp:cNvGraphicFramePr>
+              <a:graphicFrameLocks xmlns:a="http://schemas.openxmlformats.org/drawingml/2006/main" noChangeAspect="1"/>
+            </wp:cNvGraphicFramePr>
+            <a:graphic xmlns:a="http://schemas.openxmlformats.org/drawingml/2006/main">
+              <a:graphicData uri="http://schemas.openxmlformats.org/drawingml/2006/picture">
+                <pic:pic xmlns:pic="http://schemas.openxmlformats.org/drawingml/2006/picture">
+                  <pic:nvPicPr>
+                    <pic:cNvPr id="28" name="Picture 28"/>
+                    <pic:cNvPicPr/>
+                  </pic:nvPicPr>
+                  <pic:blipFill>
+                    <a:blip r:embed="rId34">
+                      <a:extLst>
+                        <a:ext uri="{28A0092B-C50C-407E-A947-70E740481C1C}">
+                          <a14:useLocalDpi xmlns:a14="http://schemas.microsoft.com/office/drawing/2010/main" val="0"/>
+                        </a:ext>
+                      </a:extLst>
+                    </a:blip>
+                    <a:stretch>
+                      <a:fillRect/>
+                    </a:stretch>
+                  </pic:blipFill>
+                  <pic:spPr>
+                    <a:xfrm>
+                      <a:off x="0" y="0"/>
+                      <a:ext cx="5731510" cy="2786380"/>
+                    </a:xfrm>
+                    <a:prstGeom prst="rect">
+                      <a:avLst/>
+                    </a:prstGeom>
+                  </pic:spPr>
+                </pic:pic>
+              </a:graphicData>
+            </a:graphic>
+          </wp:inline>
+        </w:drawing>
+      </w:r>
+      <w:r>
+        <w:rPr>
+          <w:rFonts w:ascii="Times New Roman" w:hAnsi="Times New Roman" w:cs="Times New Roman"/>
+          <w:b/>
+          <w:bCs/>
+          <w:noProof/>
+          <w:sz w:val="36"/>
+          <w:szCs w:val="36"/>
+        </w:rPr>
+        <w:drawing>
+          <wp:inline distT="0" distB="0" distL="0" distR="0" wp14:anchorId="30D5F12E" wp14:editId="20B8824A">
+            <wp:extent cx="5731510" cy="2786380"/>
+            <wp:effectExtent l="0" t="0" r="2540" b="0"/>
+            <wp:docPr id="29" name="Picture 29"/>
+            <wp:cNvGraphicFramePr>
+              <a:graphicFrameLocks xmlns:a="http://schemas.openxmlformats.org/drawingml/2006/main" noChangeAspect="1"/>
+            </wp:cNvGraphicFramePr>
+            <a:graphic xmlns:a="http://schemas.openxmlformats.org/drawingml/2006/main">
+              <a:graphicData uri="http://schemas.openxmlformats.org/drawingml/2006/picture">
+                <pic:pic xmlns:pic="http://schemas.openxmlformats.org/drawingml/2006/picture">
+                  <pic:nvPicPr>
+                    <pic:cNvPr id="29" name="Picture 29"/>
+                    <pic:cNvPicPr/>
+                  </pic:nvPicPr>
+                  <pic:blipFill>
+                    <a:blip r:embed="rId35">
+                      <a:extLst>
+                        <a:ext uri="{28A0092B-C50C-407E-A947-70E740481C1C}">
+                          <a14:useLocalDpi xmlns:a14="http://schemas.microsoft.com/office/drawing/2010/main" val="0"/>
+                        </a:ext>
+                      </a:extLst>
+                    </a:blip>
+                    <a:stretch>
+                      <a:fillRect/>
+                    </a:stretch>
+                  </pic:blipFill>
+                  <pic:spPr>
+                    <a:xfrm>
+                      <a:off x="0" y="0"/>
+                      <a:ext cx="5731510" cy="2786380"/>
+                    </a:xfrm>
+                    <a:prstGeom prst="rect">
+                      <a:avLst/>
+                    </a:prstGeom>
+                  </pic:spPr>
+                </pic:pic>
+              </a:graphicData>
+            </a:graphic>
+          </wp:inline>
+        </w:drawing>
+      </w:r>
+      <w:r>
+        <w:rPr>
+          <w:rFonts w:ascii="Times New Roman" w:hAnsi="Times New Roman" w:cs="Times New Roman"/>
+          <w:b/>
+          <w:bCs/>
+          <w:noProof/>
+          <w:sz w:val="36"/>
+          <w:szCs w:val="36"/>
+        </w:rPr>
+        <w:drawing>
+          <wp:inline distT="0" distB="0" distL="0" distR="0" wp14:anchorId="400B7D68" wp14:editId="63AF76C7">
+            <wp:extent cx="5731510" cy="2786380"/>
+            <wp:effectExtent l="0" t="0" r="2540" b="0"/>
+            <wp:docPr id="30" name="Picture 30"/>
+            <wp:cNvGraphicFramePr>
+              <a:graphicFrameLocks xmlns:a="http://schemas.openxmlformats.org/drawingml/2006/main" noChangeAspect="1"/>
+            </wp:cNvGraphicFramePr>
+            <a:graphic xmlns:a="http://schemas.openxmlformats.org/drawingml/2006/main">
+              <a:graphicData uri="http://schemas.openxmlformats.org/drawingml/2006/picture">
+                <pic:pic xmlns:pic="http://schemas.openxmlformats.org/drawingml/2006/picture">
+                  <pic:nvPicPr>
+                    <pic:cNvPr id="30" name="Picture 30"/>
+                    <pic:cNvPicPr/>
+                  </pic:nvPicPr>
+                  <pic:blipFill>
+                    <a:blip r:embed="rId36">
+                      <a:extLst>
+                        <a:ext uri="{28A0092B-C50C-407E-A947-70E740481C1C}">
+                          <a14:useLocalDpi xmlns:a14="http://schemas.microsoft.com/office/drawing/2010/main" val="0"/>
+                        </a:ext>
+                      </a:extLst>
+                    </a:blip>
+                    <a:stretch>
+                      <a:fillRect/>
+                    </a:stretch>
+                  </pic:blipFill>
+                  <pic:spPr>
+                    <a:xfrm>
+                      <a:off x="0" y="0"/>
+                      <a:ext cx="5731510" cy="2786380"/>
+                    </a:xfrm>
+                    <a:prstGeom prst="rect">
+                      <a:avLst/>
+                    </a:prstGeom>
+                  </pic:spPr>
+                </pic:pic>
+              </a:graphicData>
+            </a:graphic>
+          </wp:inline>
+        </w:drawing>
+      </w:r>
+      <w:r>
+        <w:rPr>
+          <w:rFonts w:ascii="Times New Roman" w:hAnsi="Times New Roman" w:cs="Times New Roman"/>
+          <w:b/>
+          <w:bCs/>
+          <w:noProof/>
+          <w:sz w:val="36"/>
+          <w:szCs w:val="36"/>
+        </w:rPr>
+        <w:lastRenderedPageBreak/>
+        <w:drawing>
+          <wp:inline distT="0" distB="0" distL="0" distR="0" wp14:anchorId="03AF209A" wp14:editId="2C8B1785">
+            <wp:extent cx="5731510" cy="2644140"/>
+            <wp:effectExtent l="0" t="0" r="2540" b="3810"/>
+            <wp:docPr id="31" name="Picture 31"/>
+            <wp:cNvGraphicFramePr>
+              <a:graphicFrameLocks xmlns:a="http://schemas.openxmlformats.org/drawingml/2006/main" noChangeAspect="1"/>
+            </wp:cNvGraphicFramePr>
+            <a:graphic xmlns:a="http://schemas.openxmlformats.org/drawingml/2006/main">
+              <a:graphicData uri="http://schemas.openxmlformats.org/drawingml/2006/picture">
+                <pic:pic xmlns:pic="http://schemas.openxmlformats.org/drawingml/2006/picture">
+                  <pic:nvPicPr>
+                    <pic:cNvPr id="31" name="Picture 31"/>
+                    <pic:cNvPicPr/>
+                  </pic:nvPicPr>
+                  <pic:blipFill>
+                    <a:blip r:embed="rId37">
+                      <a:extLst>
+                        <a:ext uri="{28A0092B-C50C-407E-A947-70E740481C1C}">
+                          <a14:useLocalDpi xmlns:a14="http://schemas.microsoft.com/office/drawing/2010/main" val="0"/>
+                        </a:ext>
+                      </a:extLst>
+                    </a:blip>
+                    <a:stretch>
+                      <a:fillRect/>
+                    </a:stretch>
+                  </pic:blipFill>
+                  <pic:spPr>
+                    <a:xfrm>
+                      <a:off x="0" y="0"/>
+                      <a:ext cx="5731510" cy="2644140"/>
+                    </a:xfrm>
+                    <a:prstGeom prst="rect">
+                      <a:avLst/>
+                    </a:prstGeom>
+                  </pic:spPr>
+                </pic:pic>
+              </a:graphicData>
+            </a:graphic>
+          </wp:inline>
+        </w:drawing>
+      </w:r>
+      <w:r>
+        <w:rPr>
+          <w:rFonts w:ascii="Times New Roman" w:hAnsi="Times New Roman" w:cs="Times New Roman"/>
+          <w:b/>
+          <w:bCs/>
+          <w:noProof/>
+          <w:sz w:val="36"/>
+          <w:szCs w:val="36"/>
+        </w:rPr>
+        <w:drawing>
+          <wp:inline distT="0" distB="0" distL="0" distR="0" wp14:anchorId="26E95B11" wp14:editId="2243B097">
+            <wp:extent cx="5731510" cy="2786380"/>
+            <wp:effectExtent l="0" t="0" r="2540" b="0"/>
+            <wp:docPr id="32" name="Picture 32"/>
+            <wp:cNvGraphicFramePr>
+              <a:graphicFrameLocks xmlns:a="http://schemas.openxmlformats.org/drawingml/2006/main" noChangeAspect="1"/>
+            </wp:cNvGraphicFramePr>
+            <a:graphic xmlns:a="http://schemas.openxmlformats.org/drawingml/2006/main">
+              <a:graphicData uri="http://schemas.openxmlformats.org/drawingml/2006/picture">
+                <pic:pic xmlns:pic="http://schemas.openxmlformats.org/drawingml/2006/picture">
+                  <pic:nvPicPr>
+                    <pic:cNvPr id="32" name="Picture 32"/>
+                    <pic:cNvPicPr/>
+                  </pic:nvPicPr>
+                  <pic:blipFill>
+                    <a:blip r:embed="rId38">
+                      <a:extLst>
+                        <a:ext uri="{28A0092B-C50C-407E-A947-70E740481C1C}">
+                          <a14:useLocalDpi xmlns:a14="http://schemas.microsoft.com/office/drawing/2010/main" val="0"/>
+                        </a:ext>
+                      </a:extLst>
+                    </a:blip>
+                    <a:stretch>
+                      <a:fillRect/>
+                    </a:stretch>
+                  </pic:blipFill>
+                  <pic:spPr>
+                    <a:xfrm>
+                      <a:off x="0" y="0"/>
+                      <a:ext cx="5731510" cy="2786380"/>
+                    </a:xfrm>
+                    <a:prstGeom prst="rect">
+                      <a:avLst/>
+                    </a:prstGeom>
+                  </pic:spPr>
+                </pic:pic>
+              </a:graphicData>
+            </a:graphic>
+          </wp:inline>
+        </w:drawing>
+      </w:r>
+      <w:r>
+        <w:rPr>
+          <w:rFonts w:ascii="Times New Roman" w:hAnsi="Times New Roman" w:cs="Times New Roman"/>
+          <w:b/>
+          <w:bCs/>
+          <w:noProof/>
+          <w:sz w:val="36"/>
+          <w:szCs w:val="36"/>
+        </w:rPr>
+        <w:drawing>
+          <wp:inline distT="0" distB="0" distL="0" distR="0" wp14:anchorId="4547A36C" wp14:editId="6798AA3C">
+            <wp:extent cx="5731510" cy="2786380"/>
+            <wp:effectExtent l="0" t="0" r="2540" b="0"/>
+            <wp:docPr id="33" name="Picture 33"/>
+            <wp:cNvGraphicFramePr>
+              <a:graphicFrameLocks xmlns:a="http://schemas.openxmlformats.org/drawingml/2006/main" noChangeAspect="1"/>
+            </wp:cNvGraphicFramePr>
+            <a:graphic xmlns:a="http://schemas.openxmlformats.org/drawingml/2006/main">
+              <a:graphicData uri="http://schemas.openxmlformats.org/drawingml/2006/picture">
+                <pic:pic xmlns:pic="http://schemas.openxmlformats.org/drawingml/2006/picture">
+                  <pic:nvPicPr>
+                    <pic:cNvPr id="33" name="Picture 33"/>
+                    <pic:cNvPicPr/>
+                  </pic:nvPicPr>
+                  <pic:blipFill>
+                    <a:blip r:embed="rId39">
+                      <a:extLst>
+                        <a:ext uri="{28A0092B-C50C-407E-A947-70E740481C1C}">
+                          <a14:useLocalDpi xmlns:a14="http://schemas.microsoft.com/office/drawing/2010/main" val="0"/>
+                        </a:ext>
+                      </a:extLst>
+                    </a:blip>
+                    <a:stretch>
+                      <a:fillRect/>
+                    </a:stretch>
+                  </pic:blipFill>
+                  <pic:spPr>
+                    <a:xfrm>
+                      <a:off x="0" y="0"/>
+                      <a:ext cx="5731510" cy="2786380"/>
+                    </a:xfrm>
+                    <a:prstGeom prst="rect">
+                      <a:avLst/>
+                    </a:prstGeom>
+                  </pic:spPr>
+                </pic:pic>
+              </a:graphicData>
+            </a:graphic>
+          </wp:inline>
+        </w:drawing>
+      </w:r>
+      <w:r>
+        <w:rPr>
+          <w:rFonts w:ascii="Times New Roman" w:hAnsi="Times New Roman" w:cs="Times New Roman"/>
+          <w:b/>
+          <w:bCs/>
+          <w:noProof/>
+          <w:sz w:val="36"/>
+          <w:szCs w:val="36"/>
+        </w:rPr>
+        <w:lastRenderedPageBreak/>
+        <w:drawing>
+          <wp:inline distT="0" distB="0" distL="0" distR="0" wp14:anchorId="14F531DE" wp14:editId="16ECDF62">
+            <wp:extent cx="5731510" cy="3355975"/>
+            <wp:effectExtent l="0" t="0" r="2540" b="0"/>
+            <wp:docPr id="34" name="Picture 34"/>
+            <wp:cNvGraphicFramePr>
+              <a:graphicFrameLocks xmlns:a="http://schemas.openxmlformats.org/drawingml/2006/main" noChangeAspect="1"/>
+            </wp:cNvGraphicFramePr>
+            <a:graphic xmlns:a="http://schemas.openxmlformats.org/drawingml/2006/main">
+              <a:graphicData uri="http://schemas.openxmlformats.org/drawingml/2006/picture">
+                <pic:pic xmlns:pic="http://schemas.openxmlformats.org/drawingml/2006/picture">
+                  <pic:nvPicPr>
+                    <pic:cNvPr id="34" name="Picture 34"/>
+                    <pic:cNvPicPr/>
+                  </pic:nvPicPr>
+                  <pic:blipFill>
+                    <a:blip r:embed="rId40">
+                      <a:extLst>
+                        <a:ext uri="{28A0092B-C50C-407E-A947-70E740481C1C}">
+                          <a14:useLocalDpi xmlns:a14="http://schemas.microsoft.com/office/drawing/2010/main" val="0"/>
+                        </a:ext>
+                      </a:extLst>
+                    </a:blip>
+                    <a:stretch>
+                      <a:fillRect/>
+                    </a:stretch>
+                  </pic:blipFill>
+                  <pic:spPr>
+                    <a:xfrm>
+                      <a:off x="0" y="0"/>
+                      <a:ext cx="5731510" cy="3355975"/>
+                    </a:xfrm>
+                    <a:prstGeom prst="rect">
+                      <a:avLst/>
+                    </a:prstGeom>
+                  </pic:spPr>
+                </pic:pic>
+              </a:graphicData>
+            </a:graphic>
+          </wp:inline>
+        </w:drawing>
+      </w:r>
+      <w:r>
+        <w:rPr>
+          <w:rFonts w:ascii="Times New Roman" w:hAnsi="Times New Roman" w:cs="Times New Roman"/>
+          <w:b/>
+          <w:bCs/>
+          <w:noProof/>
+          <w:sz w:val="36"/>
+          <w:szCs w:val="36"/>
+        </w:rPr>
+        <w:drawing>
+          <wp:inline distT="0" distB="0" distL="0" distR="0" wp14:anchorId="6A53D143" wp14:editId="487AC61B">
+            <wp:extent cx="5731510" cy="2786380"/>
+            <wp:effectExtent l="0" t="0" r="2540" b="0"/>
+            <wp:docPr id="35" name="Picture 35"/>
+            <wp:cNvGraphicFramePr>
+              <a:graphicFrameLocks xmlns:a="http://schemas.openxmlformats.org/drawingml/2006/main" noChangeAspect="1"/>
+            </wp:cNvGraphicFramePr>
+            <a:graphic xmlns:a="http://schemas.openxmlformats.org/drawingml/2006/main">
+              <a:graphicData uri="http://schemas.openxmlformats.org/drawingml/2006/picture">
+                <pic:pic xmlns:pic="http://schemas.openxmlformats.org/drawingml/2006/picture">
+                  <pic:nvPicPr>
+                    <pic:cNvPr id="35" name="Picture 35"/>
+                    <pic:cNvPicPr/>
+                  </pic:nvPicPr>
+                  <pic:blipFill>
+                    <a:blip r:embed="rId41">
+                      <a:extLst>
+                        <a:ext uri="{28A0092B-C50C-407E-A947-70E740481C1C}">
+                          <a14:useLocalDpi xmlns:a14="http://schemas.microsoft.com/office/drawing/2010/main" val="0"/>
+                        </a:ext>
+                      </a:extLst>
+                    </a:blip>
+                    <a:stretch>
+                      <a:fillRect/>
+                    </a:stretch>
+                  </pic:blipFill>
+                  <pic:spPr>
+                    <a:xfrm>
+                      <a:off x="0" y="0"/>
+                      <a:ext cx="5731510" cy="2786380"/>
+                    </a:xfrm>
+                    <a:prstGeom prst="rect">
+                      <a:avLst/>
+                    </a:prstGeom>
+                  </pic:spPr>
+                </pic:pic>
+              </a:graphicData>
+            </a:graphic>
+          </wp:inline>
+        </w:drawing>
+      </w:r>
+      <w:r>
+        <w:rPr>
+          <w:rFonts w:ascii="Times New Roman" w:hAnsi="Times New Roman" w:cs="Times New Roman"/>
+          <w:b/>
+          <w:bCs/>
+          <w:noProof/>
+          <w:sz w:val="36"/>
+          <w:szCs w:val="36"/>
+        </w:rPr>
+        <w:drawing>
+          <wp:inline distT="0" distB="0" distL="0" distR="0" wp14:anchorId="400FC247" wp14:editId="56D67EEB">
+            <wp:extent cx="5466359" cy="2657475"/>
+            <wp:effectExtent l="0" t="0" r="1270" b="0"/>
+            <wp:docPr id="36" name="Picture 36"/>
+            <wp:cNvGraphicFramePr>
+              <a:graphicFrameLocks xmlns:a="http://schemas.openxmlformats.org/drawingml/2006/main" noChangeAspect="1"/>
+            </wp:cNvGraphicFramePr>
+            <a:graphic xmlns:a="http://schemas.openxmlformats.org/drawingml/2006/main">
+              <a:graphicData uri="http://schemas.openxmlformats.org/drawingml/2006/picture">
+                <pic:pic xmlns:pic="http://schemas.openxmlformats.org/drawingml/2006/picture">
+                  <pic:nvPicPr>
+                    <pic:cNvPr id="36" name="Picture 36"/>
+                    <pic:cNvPicPr/>
+                  </pic:nvPicPr>
+                  <pic:blipFill>
+                    <a:blip r:embed="rId42">
+                      <a:extLst>
+                        <a:ext uri="{28A0092B-C50C-407E-A947-70E740481C1C}">
+                          <a14:useLocalDpi xmlns:a14="http://schemas.microsoft.com/office/drawing/2010/main" val="0"/>
+                        </a:ext>
+                      </a:extLst>
+                    </a:blip>
+                    <a:stretch>
+                      <a:fillRect/>
+                    </a:stretch>
+                  </pic:blipFill>
+                  <pic:spPr>
+                    <a:xfrm>
+                      <a:off x="0" y="0"/>
+                      <a:ext cx="5490792" cy="2669353"/>
+                    </a:xfrm>
+                    <a:prstGeom prst="rect">
+                      <a:avLst/>
+                    </a:prstGeom>
+                  </pic:spPr>
+                </pic:pic>
+              </a:graphicData>
+            </a:graphic>
+          </wp:inline>
+        </w:drawing>
+      </w:r>
+      <w:r>
+        <w:rPr>
+          <w:rFonts w:ascii="Times New Roman" w:hAnsi="Times New Roman" w:cs="Times New Roman"/>
+          <w:b/>
+          <w:bCs/>
+          <w:noProof/>
+          <w:sz w:val="36"/>
+          <w:szCs w:val="36"/>
+        </w:rPr>
+        <w:lastRenderedPageBreak/>
+        <w:drawing>
+          <wp:inline distT="0" distB="0" distL="0" distR="0" wp14:anchorId="6818BB6F" wp14:editId="5815538E">
+            <wp:extent cx="5731510" cy="2786380"/>
+            <wp:effectExtent l="0" t="0" r="2540" b="0"/>
+            <wp:docPr id="37" name="Picture 37"/>
+            <wp:cNvGraphicFramePr>
+              <a:graphicFrameLocks xmlns:a="http://schemas.openxmlformats.org/drawingml/2006/main" noChangeAspect="1"/>
+            </wp:cNvGraphicFramePr>
+            <a:graphic xmlns:a="http://schemas.openxmlformats.org/drawingml/2006/main">
+              <a:graphicData uri="http://schemas.openxmlformats.org/drawingml/2006/picture">
+                <pic:pic xmlns:pic="http://schemas.openxmlformats.org/drawingml/2006/picture">
+                  <pic:nvPicPr>
+                    <pic:cNvPr id="37" name="Picture 37"/>
+                    <pic:cNvPicPr/>
+                  </pic:nvPicPr>
+                  <pic:blipFill>
+                    <a:blip r:embed="rId43">
+                      <a:extLst>
+                        <a:ext uri="{28A0092B-C50C-407E-A947-70E740481C1C}">
+                          <a14:useLocalDpi xmlns:a14="http://schemas.microsoft.com/office/drawing/2010/main" val="0"/>
+                        </a:ext>
+                      </a:extLst>
+                    </a:blip>
+                    <a:stretch>
+                      <a:fillRect/>
+                    </a:stretch>
+                  </pic:blipFill>
+                  <pic:spPr>
+                    <a:xfrm>
+                      <a:off x="0" y="0"/>
+                      <a:ext cx="5731510" cy="2786380"/>
+                    </a:xfrm>
+                    <a:prstGeom prst="rect">
+                      <a:avLst/>
+                    </a:prstGeom>
+                  </pic:spPr>
+                </pic:pic>
+              </a:graphicData>
+            </a:graphic>
+          </wp:inline>
+        </w:drawing>
+      </w:r>
+      <w:r>
+        <w:rPr>
+          <w:rFonts w:ascii="Times New Roman" w:hAnsi="Times New Roman" w:cs="Times New Roman"/>
+          <w:b/>
+          <w:bCs/>
+          <w:noProof/>
+          <w:sz w:val="36"/>
+          <w:szCs w:val="36"/>
+        </w:rPr>
+        <w:drawing>
+          <wp:inline distT="0" distB="0" distL="0" distR="0" wp14:anchorId="02C38D9B" wp14:editId="5EA46A48">
+            <wp:extent cx="5731510" cy="2644140"/>
+            <wp:effectExtent l="0" t="0" r="2540" b="3810"/>
+            <wp:docPr id="38" name="Picture 38"/>
+            <wp:cNvGraphicFramePr>
+              <a:graphicFrameLocks xmlns:a="http://schemas.openxmlformats.org/drawingml/2006/main" noChangeAspect="1"/>
+            </wp:cNvGraphicFramePr>
+            <a:graphic xmlns:a="http://schemas.openxmlformats.org/drawingml/2006/main">
+              <a:graphicData uri="http://schemas.openxmlformats.org/drawingml/2006/picture">
+                <pic:pic xmlns:pic="http://schemas.openxmlformats.org/drawingml/2006/picture">
+                  <pic:nvPicPr>
+                    <pic:cNvPr id="38" name="Picture 38"/>
+                    <pic:cNvPicPr/>
+                  </pic:nvPicPr>
+                  <pic:blipFill>
+                    <a:blip r:embed="rId44">
+                      <a:extLst>
+                        <a:ext uri="{28A0092B-C50C-407E-A947-70E740481C1C}">
+                          <a14:useLocalDpi xmlns:a14="http://schemas.microsoft.com/office/drawing/2010/main" val="0"/>
+                        </a:ext>
+                      </a:extLst>
+                    </a:blip>
+                    <a:stretch>
+                      <a:fillRect/>
+                    </a:stretch>
+                  </pic:blipFill>
+                  <pic:spPr>
+                    <a:xfrm>
+                      <a:off x="0" y="0"/>
+                      <a:ext cx="5731510" cy="2644140"/>
+                    </a:xfrm>
+                    <a:prstGeom prst="rect">
+                      <a:avLst/>
+                    </a:prstGeom>
+                  </pic:spPr>
+                </pic:pic>
+              </a:graphicData>
+            </a:graphic>
+          </wp:inline>
+        </w:drawing>
+      </w:r>
+      <w:r>
+        <w:rPr>
+          <w:rFonts w:ascii="Times New Roman" w:hAnsi="Times New Roman" w:cs="Times New Roman"/>
+          <w:b/>
+          <w:bCs/>
+          <w:noProof/>
+          <w:sz w:val="36"/>
+          <w:szCs w:val="36"/>
+        </w:rPr>
+        <w:drawing>
+          <wp:inline distT="0" distB="0" distL="0" distR="0" wp14:anchorId="29E9A567" wp14:editId="3DDB67B8">
+            <wp:extent cx="5731510" cy="2786380"/>
+            <wp:effectExtent l="0" t="0" r="2540" b="0"/>
+            <wp:docPr id="39" name="Picture 39"/>
+            <wp:cNvGraphicFramePr>
+              <a:graphicFrameLocks xmlns:a="http://schemas.openxmlformats.org/drawingml/2006/main" noChangeAspect="1"/>
+            </wp:cNvGraphicFramePr>
+            <a:graphic xmlns:a="http://schemas.openxmlformats.org/drawingml/2006/main">
+              <a:graphicData uri="http://schemas.openxmlformats.org/drawingml/2006/picture">
+                <pic:pic xmlns:pic="http://schemas.openxmlformats.org/drawingml/2006/picture">
+                  <pic:nvPicPr>
+                    <pic:cNvPr id="39" name="Picture 39"/>
+                    <pic:cNvPicPr/>
+                  </pic:nvPicPr>
+                  <pic:blipFill>
+                    <a:blip r:embed="rId45">
+                      <a:extLst>
+                        <a:ext uri="{28A0092B-C50C-407E-A947-70E740481C1C}">
+                          <a14:useLocalDpi xmlns:a14="http://schemas.microsoft.com/office/drawing/2010/main" val="0"/>
+                        </a:ext>
+                      </a:extLst>
+                    </a:blip>
+                    <a:stretch>
+                      <a:fillRect/>
+                    </a:stretch>
+                  </pic:blipFill>
+                  <pic:spPr>
+                    <a:xfrm>
+                      <a:off x="0" y="0"/>
+                      <a:ext cx="5731510" cy="2786380"/>
+                    </a:xfrm>
+                    <a:prstGeom prst="rect">
+                      <a:avLst/>
+                    </a:prstGeom>
+                  </pic:spPr>
+                </pic:pic>
+              </a:graphicData>
+            </a:graphic>
+          </wp:inline>
+        </w:drawing>
+      </w:r>
+      <w:r>
+        <w:rPr>
+          <w:rFonts w:ascii="Times New Roman" w:hAnsi="Times New Roman" w:cs="Times New Roman"/>
+          <w:b/>
+          <w:bCs/>
+          <w:noProof/>
+          <w:sz w:val="36"/>
+          <w:szCs w:val="36"/>
+        </w:rPr>
+        <w:lastRenderedPageBreak/>
+        <w:drawing>
+          <wp:inline distT="0" distB="0" distL="0" distR="0" wp14:anchorId="6EFDDE62" wp14:editId="605ACD28">
+            <wp:extent cx="5731510" cy="2644140"/>
+            <wp:effectExtent l="0" t="0" r="2540" b="3810"/>
+            <wp:docPr id="40" name="Picture 40"/>
+            <wp:cNvGraphicFramePr>
+              <a:graphicFrameLocks xmlns:a="http://schemas.openxmlformats.org/drawingml/2006/main" noChangeAspect="1"/>
+            </wp:cNvGraphicFramePr>
+            <a:graphic xmlns:a="http://schemas.openxmlformats.org/drawingml/2006/main">
+              <a:graphicData uri="http://schemas.openxmlformats.org/drawingml/2006/picture">
+                <pic:pic xmlns:pic="http://schemas.openxmlformats.org/drawingml/2006/picture">
+                  <pic:nvPicPr>
+                    <pic:cNvPr id="40" name="Picture 40"/>
+                    <pic:cNvPicPr/>
+                  </pic:nvPicPr>
+                  <pic:blipFill>
+                    <a:blip r:embed="rId46">
+                      <a:extLst>
+                        <a:ext uri="{28A0092B-C50C-407E-A947-70E740481C1C}">
+                          <a14:useLocalDpi xmlns:a14="http://schemas.microsoft.com/office/drawing/2010/main" val="0"/>
+                        </a:ext>
+                      </a:extLst>
+                    </a:blip>
+                    <a:stretch>
+                      <a:fillRect/>
+                    </a:stretch>
+                  </pic:blipFill>
+                  <pic:spPr>
+                    <a:xfrm>
+                      <a:off x="0" y="0"/>
+                      <a:ext cx="5731510" cy="2644140"/>
+                    </a:xfrm>
+                    <a:prstGeom prst="rect">
+                      <a:avLst/>
+                    </a:prstGeom>
+                  </pic:spPr>
+                </pic:pic>
+              </a:graphicData>
+            </a:graphic>
+          </wp:inline>
+        </w:drawing>
+      </w:r>
+      <w:r>
+        <w:rPr>
+          <w:rFonts w:ascii="Times New Roman" w:hAnsi="Times New Roman" w:cs="Times New Roman"/>
+          <w:b/>
+          <w:bCs/>
+          <w:noProof/>
+          <w:sz w:val="36"/>
+          <w:szCs w:val="36"/>
+        </w:rPr>
+        <w:drawing>
+          <wp:inline distT="0" distB="0" distL="0" distR="0" wp14:anchorId="47175CF0" wp14:editId="6181F15A">
+            <wp:extent cx="5731510" cy="2786380"/>
+            <wp:effectExtent l="0" t="0" r="2540" b="0"/>
+            <wp:docPr id="41" name="Picture 41"/>
+            <wp:cNvGraphicFramePr>
+              <a:graphicFrameLocks xmlns:a="http://schemas.openxmlformats.org/drawingml/2006/main" noChangeAspect="1"/>
+            </wp:cNvGraphicFramePr>
+            <a:graphic xmlns:a="http://schemas.openxmlformats.org/drawingml/2006/main">
+              <a:graphicData uri="http://schemas.openxmlformats.org/drawingml/2006/picture">
+                <pic:pic xmlns:pic="http://schemas.openxmlformats.org/drawingml/2006/picture">
+                  <pic:nvPicPr>
+                    <pic:cNvPr id="41" name="Picture 41"/>
+                    <pic:cNvPicPr/>
+                  </pic:nvPicPr>
+                  <pic:blipFill>
+                    <a:blip r:embed="rId47">
+                      <a:extLst>
+                        <a:ext uri="{28A0092B-C50C-407E-A947-70E740481C1C}">
+                          <a14:useLocalDpi xmlns:a14="http://schemas.microsoft.com/office/drawing/2010/main" val="0"/>
+                        </a:ext>
+                      </a:extLst>
+                    </a:blip>
+                    <a:stretch>
+                      <a:fillRect/>
+                    </a:stretch>
+                  </pic:blipFill>
+                  <pic:spPr>
+                    <a:xfrm>
+                      <a:off x="0" y="0"/>
+                      <a:ext cx="5731510" cy="2786380"/>
+                    </a:xfrm>
+                    <a:prstGeom prst="rect">
+                      <a:avLst/>
+                    </a:prstGeom>
+                  </pic:spPr>
+                </pic:pic>
+              </a:graphicData>
+            </a:graphic>
+          </wp:inline>
+        </w:drawing>
+      </w:r>
+      <w:r>
+        <w:rPr>
+          <w:rFonts w:ascii="Times New Roman" w:hAnsi="Times New Roman" w:cs="Times New Roman"/>
+          <w:b/>
+          <w:bCs/>
+          <w:noProof/>
+          <w:sz w:val="36"/>
+          <w:szCs w:val="36"/>
+        </w:rPr>
+        <w:drawing>
+          <wp:inline distT="0" distB="0" distL="0" distR="0" wp14:anchorId="518B16B0" wp14:editId="2E26D9DE">
+            <wp:extent cx="5731510" cy="3007995"/>
+            <wp:effectExtent l="0" t="0" r="2540" b="1905"/>
+            <wp:docPr id="42" name="Picture 42"/>
+            <wp:cNvGraphicFramePr>
+              <a:graphicFrameLocks xmlns:a="http://schemas.openxmlformats.org/drawingml/2006/main" noChangeAspect="1"/>
+            </wp:cNvGraphicFramePr>
+            <a:graphic xmlns:a="http://schemas.openxmlformats.org/drawingml/2006/main">
+              <a:graphicData uri="http://schemas.openxmlformats.org/drawingml/2006/picture">
+                <pic:pic xmlns:pic="http://schemas.openxmlformats.org/drawingml/2006/picture">
+                  <pic:nvPicPr>
+                    <pic:cNvPr id="42" name="Picture 42"/>
+                    <pic:cNvPicPr/>
+                  </pic:nvPicPr>
+                  <pic:blipFill>
+                    <a:blip r:embed="rId48">
+                      <a:extLst>
+                        <a:ext uri="{28A0092B-C50C-407E-A947-70E740481C1C}">
+                          <a14:useLocalDpi xmlns:a14="http://schemas.microsoft.com/office/drawing/2010/main" val="0"/>
+                        </a:ext>
+                      </a:extLst>
+                    </a:blip>
+                    <a:stretch>
+                      <a:fillRect/>
+                    </a:stretch>
+                  </pic:blipFill>
+                  <pic:spPr>
+                    <a:xfrm>
+                      <a:off x="0" y="0"/>
+                      <a:ext cx="5731510" cy="3007995"/>
+                    </a:xfrm>
+                    <a:prstGeom prst="rect">
+                      <a:avLst/>
+                    </a:prstGeom>
+                  </pic:spPr>
+                </pic:pic>
+              </a:graphicData>
+            </a:graphic>
+          </wp:inline>
+        </w:drawing>
+      </w:r>
+      <w:r>
+        <w:rPr>
+          <w:rFonts w:ascii="Times New Roman" w:hAnsi="Times New Roman" w:cs="Times New Roman"/>
+          <w:b/>
+          <w:bCs/>
+          <w:noProof/>
+          <w:sz w:val="36"/>
+          <w:szCs w:val="36"/>
+        </w:rPr>
+        <w:lastRenderedPageBreak/>
+        <w:drawing>
+          <wp:inline distT="0" distB="0" distL="0" distR="0" wp14:anchorId="4B060D89" wp14:editId="6683AF24">
+            <wp:extent cx="5731510" cy="2644140"/>
+            <wp:effectExtent l="0" t="0" r="2540" b="3810"/>
+            <wp:docPr id="43" name="Picture 43"/>
+            <wp:cNvGraphicFramePr>
+              <a:graphicFrameLocks xmlns:a="http://schemas.openxmlformats.org/drawingml/2006/main" noChangeAspect="1"/>
+            </wp:cNvGraphicFramePr>
+            <a:graphic xmlns:a="http://schemas.openxmlformats.org/drawingml/2006/main">
+              <a:graphicData uri="http://schemas.openxmlformats.org/drawingml/2006/picture">
+                <pic:pic xmlns:pic="http://schemas.openxmlformats.org/drawingml/2006/picture">
+                  <pic:nvPicPr>
+                    <pic:cNvPr id="43" name="Picture 43"/>
+                    <pic:cNvPicPr/>
+                  </pic:nvPicPr>
+                  <pic:blipFill>
+                    <a:blip r:embed="rId49">
+                      <a:extLst>
+                        <a:ext uri="{28A0092B-C50C-407E-A947-70E740481C1C}">
+                          <a14:useLocalDpi xmlns:a14="http://schemas.microsoft.com/office/drawing/2010/main" val="0"/>
+                        </a:ext>
+                      </a:extLst>
+                    </a:blip>
+                    <a:stretch>
+                      <a:fillRect/>
+                    </a:stretch>
+                  </pic:blipFill>
+                  <pic:spPr>
+                    <a:xfrm>
+                      <a:off x="0" y="0"/>
+                      <a:ext cx="5731510" cy="2644140"/>
+                    </a:xfrm>
+                    <a:prstGeom prst="rect">
+                      <a:avLst/>
+                    </a:prstGeom>
+                  </pic:spPr>
+                </pic:pic>
+              </a:graphicData>
+            </a:graphic>
+          </wp:inline>
+        </w:drawing>
+      </w:r>
+      <w:r>
+        <w:rPr>
+          <w:rFonts w:ascii="Times New Roman" w:hAnsi="Times New Roman" w:cs="Times New Roman"/>
+          <w:b/>
+          <w:bCs/>
+          <w:noProof/>
+          <w:sz w:val="36"/>
+          <w:szCs w:val="36"/>
+        </w:rPr>
+        <w:drawing>
+          <wp:inline distT="0" distB="0" distL="0" distR="0" wp14:anchorId="1D914E3C" wp14:editId="018111EC">
+            <wp:extent cx="5731510" cy="2827655"/>
+            <wp:effectExtent l="0" t="0" r="2540" b="0"/>
+            <wp:docPr id="44" name="Picture 44"/>
+            <wp:cNvGraphicFramePr>
+              <a:graphicFrameLocks xmlns:a="http://schemas.openxmlformats.org/drawingml/2006/main" noChangeAspect="1"/>
+            </wp:cNvGraphicFramePr>
+            <a:graphic xmlns:a="http://schemas.openxmlformats.org/drawingml/2006/main">
+              <a:graphicData uri="http://schemas.openxmlformats.org/drawingml/2006/picture">
+                <pic:pic xmlns:pic="http://schemas.openxmlformats.org/drawingml/2006/picture">
+                  <pic:nvPicPr>
+                    <pic:cNvPr id="44" name="Picture 44"/>
+                    <pic:cNvPicPr/>
+                  </pic:nvPicPr>
+                  <pic:blipFill>
+                    <a:blip r:embed="rId50">
+                      <a:extLst>
+                        <a:ext uri="{28A0092B-C50C-407E-A947-70E740481C1C}">
+                          <a14:useLocalDpi xmlns:a14="http://schemas.microsoft.com/office/drawing/2010/main" val="0"/>
+                        </a:ext>
+                      </a:extLst>
+                    </a:blip>
+                    <a:stretch>
+                      <a:fillRect/>
+                    </a:stretch>
+                  </pic:blipFill>
+                  <pic:spPr>
+                    <a:xfrm>
+                      <a:off x="0" y="0"/>
+                      <a:ext cx="5731510" cy="2827655"/>
+                    </a:xfrm>
+                    <a:prstGeom prst="rect">
+                      <a:avLst/>
+                    </a:prstGeom>
+                  </pic:spPr>
+                </pic:pic>
+              </a:graphicData>
+            </a:graphic>
+          </wp:inline>
+        </w:drawing>
+      </w:r>
+      <w:r>
+        <w:rPr>
+          <w:rFonts w:ascii="Times New Roman" w:hAnsi="Times New Roman" w:cs="Times New Roman"/>
+          <w:b/>
+          <w:bCs/>
+          <w:noProof/>
+          <w:sz w:val="36"/>
+          <w:szCs w:val="36"/>
+        </w:rPr>
+        <w:drawing>
+          <wp:inline distT="0" distB="0" distL="0" distR="0" wp14:anchorId="1D357A11" wp14:editId="64352C31">
+            <wp:extent cx="5731510" cy="2786380"/>
+            <wp:effectExtent l="0" t="0" r="2540" b="0"/>
+            <wp:docPr id="45" name="Picture 45"/>
+            <wp:cNvGraphicFramePr>
+              <a:graphicFrameLocks xmlns:a="http://schemas.openxmlformats.org/drawingml/2006/main" noChangeAspect="1"/>
+            </wp:cNvGraphicFramePr>
+            <a:graphic xmlns:a="http://schemas.openxmlformats.org/drawingml/2006/main">
+              <a:graphicData uri="http://schemas.openxmlformats.org/drawingml/2006/picture">
+                <pic:pic xmlns:pic="http://schemas.openxmlformats.org/drawingml/2006/picture">
+                  <pic:nvPicPr>
+                    <pic:cNvPr id="45" name="Picture 45"/>
+                    <pic:cNvPicPr/>
+                  </pic:nvPicPr>
+                  <pic:blipFill>
+                    <a:blip r:embed="rId51">
+                      <a:extLst>
+                        <a:ext uri="{28A0092B-C50C-407E-A947-70E740481C1C}">
+                          <a14:useLocalDpi xmlns:a14="http://schemas.microsoft.com/office/drawing/2010/main" val="0"/>
+                        </a:ext>
+                      </a:extLst>
+                    </a:blip>
+                    <a:stretch>
+                      <a:fillRect/>
+                    </a:stretch>
+                  </pic:blipFill>
+                  <pic:spPr>
+                    <a:xfrm>
+                      <a:off x="0" y="0"/>
+                      <a:ext cx="5731510" cy="2786380"/>
+                    </a:xfrm>
+                    <a:prstGeom prst="rect">
+                      <a:avLst/>
+                    </a:prstGeom>
+                  </pic:spPr>
+                </pic:pic>
+              </a:graphicData>
+            </a:graphic>
+          </wp:inline>
+        </w:drawing>
+      </w:r>
     </w:p>
     <w:sectPr>
       <w:pgSz w:w="11906" w:h="16838"/>
@@ -2249,7 +4117,7 @@
 </file>
 
 <file path=word/numbering.xml><?xml version="1.0" encoding="utf-8"?>
-<w:numbering xmlns:wpc="http://schemas.microsoft.com/office/word/2010/wordprocessingCanvas" xmlns:cx="http://schemas.microsoft.com/office/drawing/2014/chartex" xmlns:cx1="http://schemas.microsoft.com/office/drawing/2015/9/8/chartex" xmlns:cx2="http://schemas.microsoft.com/office/drawing/2015/10/21/chartex" xmlns:cx3="http://schemas.microsoft.com/office/drawing/2016/5/9/chartex" xmlns:cx4="http://schemas.microsoft.com/office/drawing/2016/5/10/chartex" xmlns:cx5="http://schemas.microsoft.com/office/drawing/2016/5/11/chartex" xmlns:cx6="http://schemas.microsoft.com/office/drawing/2016/5/12/chartex" xmlns:cx7="http://schemas.microsoft.com/office/drawing/2016/5/13/chartex" xmlns:cx8="http://schemas.microsoft.com/office/drawing/2016/5/14/chartex" xmlns:mc="http://schemas.openxmlformats.org/markup-compatibility/2006" xmlns:aink="http://schemas.microsoft.com/office/drawing/2016/ink" xmlns:am3d="http://schemas.microsoft.com/office/drawing/2017/model3d" xmlns:o="urn:schemas-microsoft-com:office:office" xmlns:oel="http://schemas.microsoft.com/office/2019/extlst" xmlns:r="http://schemas.openxmlformats.org/officeDocument/2006/relationships" xmlns:m="http://schemas.openxmlformats.org/officeDocument/2006/math" xmlns:v="urn:schemas-microsoft-com:vml" xmlns:wp14="http://schemas.microsoft.com/office/word/2010/wordprocessingDrawing" xmlns:wp="http://schemas.openxmlformats.org/drawingml/2006/wordprocessingDrawing" xmlns:w10="urn:schemas-microsoft-com:office:word" xmlns:w="http://schemas.openxmlformats.org/wordprocessingml/2006/main" xmlns:w14="http://schemas.microsoft.com/office/word/2010/wordml" xmlns:w15="http://schemas.microsoft.com/office/word/2012/wordml" xmlns:w16cex="http://schemas.microsoft.com/office/word/2018/wordml/cex" xmlns:w16cid="http://schemas.microsoft.com/office/word/2016/wordml/cid" xmlns:w16="http://schemas.microsoft.com/office/word/2018/wordml" xmlns:w16du="http://schemas.microsoft.com/office/word/2023/wordml/word16du" xmlns:w16sdtdh="http://schemas.microsoft.com/office/word/2020/wordml/sdtdatahash" xmlns:w16se="http://schemas.microsoft.com/office/word/2015/wordml/symex" xmlns:wpg="http://schemas.microsoft.com/office/word/2010/wordprocessingGroup" xmlns:wpi="http://schemas.microsoft.com/office/word/2010/wordprocessingInk" xmlns:wne="http://schemas.microsoft.com/office/word/2006/wordml" xmlns:wps="http://schemas.microsoft.com/office/word/2010/wordprocessingShape" mc:Ignorable="w14 w15 w16se w16cid w16 w16cex w16sdtdh w16du wp14">
+<w:numbering xmlns:wpc="http://schemas.microsoft.com/office/word/2010/wordprocessingCanvas" xmlns:cx="http://schemas.microsoft.com/office/drawing/2014/chartex" xmlns:cx1="http://schemas.microsoft.com/office/drawing/2015/9/8/chartex" xmlns:cx2="http://schemas.microsoft.com/office/drawing/2015/10/21/chartex" xmlns:cx3="http://schemas.microsoft.com/office/drawing/2016/5/9/chartex" xmlns:cx4="http://schemas.microsoft.com/office/drawing/2016/5/10/chartex" xmlns:cx5="http://schemas.microsoft.com/office/drawing/2016/5/11/chartex" xmlns:cx6="http://schemas.microsoft.com/office/drawing/2016/5/12/chartex" xmlns:cx7="http://schemas.microsoft.com/office/drawing/2016/5/13/chartex" xmlns:cx8="http://schemas.microsoft.com/office/drawing/2016/5/14/chartex" xmlns:mc="http://schemas.openxmlformats.org/markup-compatibility/2006" xmlns:aink="http://schemas.microsoft.com/office/drawing/2016/ink" xmlns:am3d="http://schemas.microsoft.com/office/drawing/2017/model3d" xmlns:o="urn:schemas-microsoft-com:office:office" xmlns:r="http://schemas.openxmlformats.org/officeDocument/2006/relationships" xmlns:m="http://schemas.openxmlformats.org/officeDocument/2006/math" xmlns:v="urn:schemas-microsoft-com:vml" xmlns:wp14="http://schemas.microsoft.com/office/word/2010/wordprocessingDrawing" xmlns:wp="http://schemas.openxmlformats.org/drawingml/2006/wordprocessingDrawing" xmlns:w10="urn:schemas-microsoft-com:office:word" xmlns:w="http://schemas.openxmlformats.org/wordprocessingml/2006/main" xmlns:w14="http://schemas.microsoft.com/office/word/2010/wordml" xmlns:w15="http://schemas.microsoft.com/office/word/2012/wordml" xmlns:w16cex="http://schemas.microsoft.com/office/word/2018/wordml/cex" xmlns:w16cid="http://schemas.microsoft.com/office/word/2016/wordml/cid" xmlns:w16="http://schemas.microsoft.com/office/word/2018/wordml" xmlns:w16se="http://schemas.microsoft.com/office/word/2015/wordml/symex" xmlns:wpg="http://schemas.microsoft.com/office/word/2010/wordprocessingGroup" xmlns:wpi="http://schemas.microsoft.com/office/word/2010/wordprocessingInk" xmlns:wne="http://schemas.microsoft.com/office/word/2006/wordml" xmlns:wps="http://schemas.microsoft.com/office/word/2010/wordprocessingShape" mc:Ignorable="w14 w15 w16se w16cid w16 w16cex wp14">
   <w:abstractNum w:abstractNumId="0" w15:restartNumberingAfterBreak="0">
     <w:nsid w:val="1482775B"/>
     <w:multiLevelType w:val="multilevel"/>
@@ -2458,44 +4326,44 @@
       </w:rPr>
     </w:lvl>
   </w:abstractNum>
-  <w:num w:numId="1" w16cid:durableId="493684840">
+  <w:num w:numId="1">
     <w:abstractNumId w:val="0"/>
   </w:num>
-  <w:num w:numId="2" w16cid:durableId="1090347278">
+  <w:num w:numId="2">
     <w:abstractNumId w:val="0"/>
   </w:num>
-  <w:num w:numId="3" w16cid:durableId="398594741">
+  <w:num w:numId="3">
     <w:abstractNumId w:val="0"/>
   </w:num>
-  <w:num w:numId="4" w16cid:durableId="1246645010">
+  <w:num w:numId="4">
     <w:abstractNumId w:val="0"/>
   </w:num>
-  <w:num w:numId="5" w16cid:durableId="536509585">
+  <w:num w:numId="5">
     <w:abstractNumId w:val="0"/>
   </w:num>
-  <w:num w:numId="6" w16cid:durableId="1879778244">
+  <w:num w:numId="6">
     <w:abstractNumId w:val="0"/>
   </w:num>
-  <w:num w:numId="7" w16cid:durableId="1029447954">
+  <w:num w:numId="7">
     <w:abstractNumId w:val="0"/>
   </w:num>
-  <w:num w:numId="8" w16cid:durableId="21322588">
+  <w:num w:numId="8">
     <w:abstractNumId w:val="0"/>
   </w:num>
-  <w:num w:numId="9" w16cid:durableId="1542131823">
+  <w:num w:numId="9">
     <w:abstractNumId w:val="0"/>
   </w:num>
-  <w:num w:numId="10" w16cid:durableId="395057425">
+  <w:num w:numId="10">
     <w:abstractNumId w:val="0"/>
   </w:num>
-  <w:num w:numId="11" w16cid:durableId="174850262">
+  <w:num w:numId="11">
     <w:abstractNumId w:val="1"/>
   </w:num>
 </w:numbering>
 </file>
 
 <file path=word/styles.xml><?xml version="1.0" encoding="utf-8"?>
-<w:styles xmlns:mc="http://schemas.openxmlformats.org/markup-compatibility/2006" xmlns:r="http://schemas.openxmlformats.org/officeDocument/2006/relationships" xmlns:w="http://schemas.openxmlformats.org/wordprocessingml/2006/main" xmlns:w14="http://schemas.microsoft.com/office/word/2010/wordml" xmlns:w15="http://schemas.microsoft.com/office/word/2012/wordml" xmlns:w16cex="http://schemas.microsoft.com/office/word/2018/wordml/cex" xmlns:w16cid="http://schemas.microsoft.com/office/word/2016/wordml/cid" xmlns:w16="http://schemas.microsoft.com/office/word/2018/wordml" xmlns:w16du="http://schemas.microsoft.com/office/word/2023/wordml/word16du" xmlns:w16sdtdh="http://schemas.microsoft.com/office/word/2020/wordml/sdtdatahash" xmlns:w16se="http://schemas.microsoft.com/office/word/2015/wordml/symex" mc:Ignorable="w14 w15 w16se w16cid w16 w16cex w16sdtdh w16du">
+<w:styles xmlns:mc="http://schemas.openxmlformats.org/markup-compatibility/2006" xmlns:r="http://schemas.openxmlformats.org/officeDocument/2006/relationships" xmlns:w="http://schemas.openxmlformats.org/wordprocessingml/2006/main" xmlns:w14="http://schemas.microsoft.com/office/word/2010/wordml" xmlns:w15="http://schemas.microsoft.com/office/word/2012/wordml" xmlns:w16cex="http://schemas.microsoft.com/office/word/2018/wordml/cex" xmlns:w16cid="http://schemas.microsoft.com/office/word/2016/wordml/cid" xmlns:w16="http://schemas.microsoft.com/office/word/2018/wordml" xmlns:w16se="http://schemas.microsoft.com/office/word/2015/wordml/symex" mc:Ignorable="w14 w15 w16se w16cid w16 w16cex">
   <w:docDefaults>
     <w:rPrDefault>
       <w:rPr>

</xml_diff>

<commit_message>
I updated the report with the discussion section
</commit_message>
<xml_diff>
--- a/REPORT ON THE REMOBILIZATION SURVEY FOR THE KOFKRO PROJECT.docx
+++ b/REPORT ON THE REMOBILIZATION SURVEY FOR THE KOFKRO PROJECT.docx
@@ -625,17 +625,7 @@
           <w:sz w:val="32"/>
           <w:szCs w:val="32"/>
         </w:rPr>
-        <w:t>RESULTS AND DISCUSSION</w:t>
-      </w:r>
-      <w:r>
-        <w:rPr>
-          <w:rFonts w:ascii="Times New Roman" w:hAnsi="Times New Roman" w:cs="Times New Roman"/>
-          <w:b/>
-          <w:bCs/>
-          <w:sz w:val="32"/>
-          <w:szCs w:val="32"/>
-        </w:rPr>
-        <w:t>S</w:t>
+        <w:t>RESULTS</w:t>
       </w:r>
     </w:p>
     <w:p>
@@ -1068,6 +1058,7 @@
         </w:rPr>
         <w:t xml:space="preserve">As we can see, the </w:t>
       </w:r>
+      <w:proofErr w:type="spellStart"/>
       <w:r>
         <w:rPr>
           <w:rFonts w:ascii="Times New Roman" w:hAnsi="Times New Roman" w:cs="Times New Roman"/>
@@ -1076,6 +1067,7 @@
         </w:rPr>
         <w:t>Nsukwaoso</w:t>
       </w:r>
+      <w:proofErr w:type="spellEnd"/>
       <w:r>
         <w:rPr>
           <w:rFonts w:ascii="Times New Roman" w:hAnsi="Times New Roman" w:cs="Times New Roman"/>
@@ -1406,7 +1398,21 @@
         <w:rPr>
           <w:rFonts w:ascii="Times New Roman" w:hAnsi="Times New Roman" w:cs="Times New Roman"/>
         </w:rPr>
-        <w:t>In the evenings, we have most of the respondents staying home (over 90%). To narrow it down to the marginalised groups we are interested in (street, ghetto and zongo youth), a special distribution was made separately for these locations.</w:t>
+        <w:t xml:space="preserve">In the evenings, we have most of the respondents staying home (over 90%). To narrow it down to the marginalised groups we are interested in (street, ghetto and </w:t>
+      </w:r>
+      <w:proofErr w:type="spellStart"/>
+      <w:r>
+        <w:rPr>
+          <w:rFonts w:ascii="Times New Roman" w:hAnsi="Times New Roman" w:cs="Times New Roman"/>
+        </w:rPr>
+        <w:t>zongo</w:t>
+      </w:r>
+      <w:proofErr w:type="spellEnd"/>
+      <w:r>
+        <w:rPr>
+          <w:rFonts w:ascii="Times New Roman" w:hAnsi="Times New Roman" w:cs="Times New Roman"/>
+        </w:rPr>
+        <w:t xml:space="preserve"> youth), a special distribution was made separately for these locations.</w:t>
       </w:r>
     </w:p>
     <w:p>
@@ -1561,7 +1567,21 @@
         <w:rPr>
           <w:rFonts w:ascii="Times New Roman" w:hAnsi="Times New Roman" w:cs="Times New Roman"/>
         </w:rPr>
-        <w:t>: Distribution for respondents who spend most of their time in ghettos, zongo or on the street.</w:t>
+        <w:t xml:space="preserve">: Distribution for respondents who spend most of their time in ghettos, </w:t>
+      </w:r>
+      <w:proofErr w:type="spellStart"/>
+      <w:r>
+        <w:rPr>
+          <w:rFonts w:ascii="Times New Roman" w:hAnsi="Times New Roman" w:cs="Times New Roman"/>
+        </w:rPr>
+        <w:t>zongo</w:t>
+      </w:r>
+      <w:proofErr w:type="spellEnd"/>
+      <w:r>
+        <w:rPr>
+          <w:rFonts w:ascii="Times New Roman" w:hAnsi="Times New Roman" w:cs="Times New Roman"/>
+        </w:rPr>
+        <w:t xml:space="preserve"> or on the street.</w:t>
       </w:r>
     </w:p>
     <w:p>
@@ -1575,7 +1595,21 @@
         <w:rPr>
           <w:rFonts w:ascii="Times New Roman" w:hAnsi="Times New Roman" w:cs="Times New Roman"/>
         </w:rPr>
-        <w:t xml:space="preserve">From Figure 5, we can see that we have more street youth than ghetto or zongo youth. Especially during the day, we have only one respondent who spends most of the time in Zongo. </w:t>
+        <w:t xml:space="preserve">From Figure 5, we can see that we have more street youth than ghetto or </w:t>
+      </w:r>
+      <w:proofErr w:type="spellStart"/>
+      <w:r>
+        <w:rPr>
+          <w:rFonts w:ascii="Times New Roman" w:hAnsi="Times New Roman" w:cs="Times New Roman"/>
+        </w:rPr>
+        <w:t>zongo</w:t>
+      </w:r>
+      <w:proofErr w:type="spellEnd"/>
+      <w:r>
+        <w:rPr>
+          <w:rFonts w:ascii="Times New Roman" w:hAnsi="Times New Roman" w:cs="Times New Roman"/>
+        </w:rPr>
+        <w:t xml:space="preserve"> youth. Especially during the day, we have only one respondent who spends most of the time in Zongo. </w:t>
       </w:r>
     </w:p>
     <w:p>
@@ -1734,14 +1768,27 @@
       <w:r>
         <w:t xml:space="preserve">Figure </w:t>
       </w:r>
-      <w:fldSimple w:instr=" SEQ Figure \* ARABIC ">
-        <w:r>
-          <w:rPr>
-            <w:noProof/>
-          </w:rPr>
-          <w:t>6</w:t>
-        </w:r>
-      </w:fldSimple>
+      <w:r>
+        <w:fldChar w:fldCharType="begin"/>
+      </w:r>
+      <w:r>
+        <w:instrText xml:space="preserve"> SEQ Figure \* ARABIC </w:instrText>
+      </w:r>
+      <w:r>
+        <w:fldChar w:fldCharType="separate"/>
+      </w:r>
+      <w:r>
+        <w:rPr>
+          <w:noProof/>
+        </w:rPr>
+        <w:t>6</w:t>
+      </w:r>
+      <w:r>
+        <w:rPr>
+          <w:noProof/>
+        </w:rPr>
+        <w:fldChar w:fldCharType="end"/>
+      </w:r>
       <w:r>
         <w:t>: Nature of employment by the working population of the respondents.</w:t>
       </w:r>
@@ -1899,14 +1946,27 @@
       <w:r>
         <w:t xml:space="preserve">Figure </w:t>
       </w:r>
-      <w:fldSimple w:instr=" SEQ Figure \* ARABIC ">
-        <w:r>
-          <w:rPr>
-            <w:noProof/>
-          </w:rPr>
-          <w:t>7</w:t>
-        </w:r>
-      </w:fldSimple>
+      <w:r>
+        <w:fldChar w:fldCharType="begin"/>
+      </w:r>
+      <w:r>
+        <w:instrText xml:space="preserve"> SEQ Figure \* ARABIC </w:instrText>
+      </w:r>
+      <w:r>
+        <w:fldChar w:fldCharType="separate"/>
+      </w:r>
+      <w:r>
+        <w:rPr>
+          <w:noProof/>
+        </w:rPr>
+        <w:t>7</w:t>
+      </w:r>
+      <w:r>
+        <w:rPr>
+          <w:noProof/>
+        </w:rPr>
+        <w:fldChar w:fldCharType="end"/>
+      </w:r>
       <w:r>
         <w:t>: Access to basic social amenities</w:t>
       </w:r>
@@ -2038,14 +2098,27 @@
       <w:r>
         <w:t xml:space="preserve">Figure </w:t>
       </w:r>
-      <w:fldSimple w:instr=" SEQ Figure \* ARABIC ">
-        <w:r>
-          <w:rPr>
-            <w:noProof/>
-          </w:rPr>
-          <w:t>8</w:t>
-        </w:r>
-      </w:fldSimple>
+      <w:r>
+        <w:fldChar w:fldCharType="begin"/>
+      </w:r>
+      <w:r>
+        <w:instrText xml:space="preserve"> SEQ Figure \* ARABIC </w:instrText>
+      </w:r>
+      <w:r>
+        <w:fldChar w:fldCharType="separate"/>
+      </w:r>
+      <w:r>
+        <w:rPr>
+          <w:noProof/>
+        </w:rPr>
+        <w:t>8</w:t>
+      </w:r>
+      <w:r>
+        <w:rPr>
+          <w:noProof/>
+        </w:rPr>
+        <w:fldChar w:fldCharType="end"/>
+      </w:r>
       <w:r>
         <w:t>: Communal Activities</w:t>
       </w:r>
@@ -2056,16 +2129,7 @@
       </w:pPr>
       <w:r>
         <w:lastRenderedPageBreak/>
-        <w:t>Almost 70% of the respondents showed an interest in joining</w:t>
-      </w:r>
-      <w:r>
-        <w:t xml:space="preserve"> future</w:t>
-      </w:r>
-      <w:r>
-        <w:t xml:space="preserve"> youth activities.</w:t>
-      </w:r>
-      <w:r>
-        <w:t xml:space="preserve"> These activities may range from open discussions about governance to seminars and workshops organized for the youth. Despite considerable number of respondents showing interests, approximately 16% expressed no interest in taking part in such activities while 14% were not sure of their stance.</w:t>
+        <w:t>Almost 70% of the respondents showed an interest in joining future youth activities. These activities may range from open discussions about governance to seminars and workshops organized for the youth. Despite considerable number of respondents showing interests, approximately 16% expressed no interest in taking part in such activities while 14% were not sure of their stance.</w:t>
       </w:r>
     </w:p>
     <w:p>
@@ -2190,14 +2254,27 @@
       <w:r>
         <w:t xml:space="preserve">Figure </w:t>
       </w:r>
-      <w:fldSimple w:instr=" SEQ Figure \* ARABIC ">
-        <w:r>
-          <w:rPr>
-            <w:noProof/>
-          </w:rPr>
-          <w:t>9</w:t>
-        </w:r>
-      </w:fldSimple>
+      <w:r>
+        <w:fldChar w:fldCharType="begin"/>
+      </w:r>
+      <w:r>
+        <w:instrText xml:space="preserve"> SEQ Figure \* ARABIC </w:instrText>
+      </w:r>
+      <w:r>
+        <w:fldChar w:fldCharType="separate"/>
+      </w:r>
+      <w:r>
+        <w:rPr>
+          <w:noProof/>
+        </w:rPr>
+        <w:t>9</w:t>
+      </w:r>
+      <w:r>
+        <w:rPr>
+          <w:noProof/>
+        </w:rPr>
+        <w:fldChar w:fldCharType="end"/>
+      </w:r>
       <w:r>
         <w:t>: Challenges facing the youth</w:t>
       </w:r>
@@ -2290,14 +2367,27 @@
       <w:r>
         <w:t xml:space="preserve">Figure </w:t>
       </w:r>
-      <w:fldSimple w:instr=" SEQ Figure \* ARABIC ">
-        <w:r>
-          <w:rPr>
-            <w:noProof/>
-          </w:rPr>
-          <w:t>10</w:t>
-        </w:r>
-      </w:fldSimple>
+      <w:r>
+        <w:fldChar w:fldCharType="begin"/>
+      </w:r>
+      <w:r>
+        <w:instrText xml:space="preserve"> SEQ Figure \* ARABIC </w:instrText>
+      </w:r>
+      <w:r>
+        <w:fldChar w:fldCharType="separate"/>
+      </w:r>
+      <w:r>
+        <w:rPr>
+          <w:noProof/>
+        </w:rPr>
+        <w:t>10</w:t>
+      </w:r>
+      <w:r>
+        <w:rPr>
+          <w:noProof/>
+        </w:rPr>
+        <w:fldChar w:fldCharType="end"/>
+      </w:r>
       <w:r>
         <w:t>: Hobbies and Interest</w:t>
       </w:r>
@@ -2307,6 +2397,18 @@
         <w:jc w:val="both"/>
         <w:rPr>
           <w:rFonts w:ascii="Times New Roman" w:hAnsi="Times New Roman" w:cs="Times New Roman"/>
+        </w:rPr>
+      </w:pPr>
+    </w:p>
+    <w:p>
+      <w:pPr>
+        <w:jc w:val="both"/>
+        <w:rPr>
+          <w:rFonts w:ascii="Times New Roman" w:hAnsi="Times New Roman" w:cs="Times New Roman"/>
+          <w:b/>
+          <w:bCs/>
+          <w:sz w:val="24"/>
+          <w:szCs w:val="24"/>
         </w:rPr>
       </w:pPr>
     </w:p>
@@ -2332,17 +2434,7 @@
           <w:sz w:val="32"/>
           <w:szCs w:val="32"/>
         </w:rPr>
-        <w:t>CONCLUSIO</w:t>
-      </w:r>
-      <w:r>
-        <w:rPr>
-          <w:rFonts w:ascii="Times New Roman" w:hAnsi="Times New Roman" w:cs="Times New Roman"/>
-          <w:b/>
-          <w:bCs/>
-          <w:sz w:val="32"/>
-          <w:szCs w:val="32"/>
-        </w:rPr>
-        <w:t>N</w:t>
+        <w:t>DISCUSSIONS</w:t>
       </w:r>
     </w:p>
     <w:p>
@@ -2350,82 +2442,30 @@
         <w:jc w:val="both"/>
         <w:rPr>
           <w:rFonts w:ascii="Times New Roman" w:hAnsi="Times New Roman" w:cs="Times New Roman"/>
-          <w:b/>
-          <w:bCs/>
-          <w:sz w:val="24"/>
-          <w:szCs w:val="24"/>
-        </w:rPr>
-      </w:pPr>
-    </w:p>
-    <w:p>
-      <w:pPr>
-        <w:rPr>
-          <w:rFonts w:ascii="Times New Roman" w:hAnsi="Times New Roman" w:cs="Times New Roman"/>
-          <w:b/>
-          <w:bCs/>
-          <w:sz w:val="24"/>
-          <w:szCs w:val="24"/>
-        </w:rPr>
-      </w:pPr>
-      <w:r>
-        <w:rPr>
-          <w:rFonts w:ascii="Times New Roman" w:hAnsi="Times New Roman" w:cs="Times New Roman"/>
-          <w:b/>
-          <w:bCs/>
-          <w:sz w:val="24"/>
-          <w:szCs w:val="24"/>
-        </w:rPr>
-        <w:br w:type="page"/>
-      </w:r>
-    </w:p>
-    <w:p>
-      <w:pPr>
+        </w:rPr>
+      </w:pPr>
+      <w:r>
+        <w:rPr>
+          <w:rFonts w:ascii="Times New Roman" w:hAnsi="Times New Roman" w:cs="Times New Roman"/>
+        </w:rPr>
+        <w:t>We have more respondents between the ages of 21 – 25 who have attended school in the past, the most dominant level being the SHS followed by Tertiary and JHS. Only a small number attended TVET in the past. A similar observation can be made across all age groups (as seen in Figure 11).</w:t>
+      </w:r>
+    </w:p>
+    <w:p>
+      <w:pPr>
+        <w:keepNext/>
         <w:jc w:val="center"/>
-        <w:rPr>
-          <w:rFonts w:ascii="Times New Roman" w:hAnsi="Times New Roman" w:cs="Times New Roman"/>
-          <w:b/>
-          <w:bCs/>
-          <w:sz w:val="36"/>
-          <w:szCs w:val="36"/>
-        </w:rPr>
-      </w:pPr>
-      <w:r>
-        <w:rPr>
-          <w:rFonts w:ascii="Times New Roman" w:hAnsi="Times New Roman" w:cs="Times New Roman"/>
-          <w:b/>
-          <w:bCs/>
-          <w:sz w:val="36"/>
-          <w:szCs w:val="36"/>
-        </w:rPr>
-        <w:lastRenderedPageBreak/>
-        <w:t>APPENDIX</w:t>
-      </w:r>
-    </w:p>
-    <w:p>
-      <w:pPr>
-        <w:jc w:val="center"/>
-        <w:rPr>
-          <w:rFonts w:ascii="Times New Roman" w:hAnsi="Times New Roman" w:cs="Times New Roman"/>
-          <w:b/>
-          <w:bCs/>
-          <w:sz w:val="36"/>
-          <w:szCs w:val="36"/>
-        </w:rPr>
-      </w:pPr>
-      <w:r>
-        <w:rPr>
-          <w:rFonts w:ascii="Times New Roman" w:hAnsi="Times New Roman" w:cs="Times New Roman"/>
-          <w:b/>
-          <w:bCs/>
-          <w:noProof/>
-          <w:sz w:val="36"/>
-          <w:szCs w:val="36"/>
+      </w:pPr>
+      <w:r>
+        <w:rPr>
+          <w:rFonts w:ascii="Times New Roman" w:hAnsi="Times New Roman" w:cs="Times New Roman"/>
+          <w:noProof/>
         </w:rPr>
         <w:drawing>
-          <wp:inline distT="0" distB="0" distL="0" distR="0" wp14:anchorId="4EBC865E" wp14:editId="599BE6B6">
-            <wp:extent cx="5731510" cy="2786380"/>
-            <wp:effectExtent l="0" t="0" r="2540" b="0"/>
-            <wp:docPr id="10" name="Picture 10"/>
+          <wp:inline distT="0" distB="0" distL="0" distR="0" wp14:anchorId="0C845BCF" wp14:editId="7465C0EA">
+            <wp:extent cx="4546121" cy="2273061"/>
+            <wp:effectExtent l="0" t="0" r="6985" b="0"/>
+            <wp:docPr id="47" name="Picture 47"/>
             <wp:cNvGraphicFramePr>
               <a:graphicFrameLocks xmlns:a="http://schemas.openxmlformats.org/drawingml/2006/main" noChangeAspect="1"/>
             </wp:cNvGraphicFramePr>
@@ -2433,11 +2473,11 @@
               <a:graphicData uri="http://schemas.openxmlformats.org/drawingml/2006/picture">
                 <pic:pic xmlns:pic="http://schemas.openxmlformats.org/drawingml/2006/picture">
                   <pic:nvPicPr>
-                    <pic:cNvPr id="10" name="Picture 10"/>
+                    <pic:cNvPr id="47" name="Picture 47"/>
                     <pic:cNvPicPr/>
                   </pic:nvPicPr>
                   <pic:blipFill>
-                    <a:blip r:embed="rId19">
+                    <a:blip r:embed="rId19" cstate="print">
                       <a:extLst>
                         <a:ext uri="{28A0092B-C50C-407E-A947-70E740481C1C}">
                           <a14:useLocalDpi xmlns:a14="http://schemas.microsoft.com/office/drawing/2010/main" val="0"/>
@@ -2451,7 +2491,7 @@
                   <pic:spPr>
                     <a:xfrm>
                       <a:off x="0" y="0"/>
-                      <a:ext cx="5731510" cy="2786380"/>
+                      <a:ext cx="4553242" cy="2276622"/>
                     </a:xfrm>
                     <a:prstGeom prst="rect">
                       <a:avLst/>
@@ -2463,20 +2503,90 @@
           </wp:inline>
         </w:drawing>
       </w:r>
-      <w:r>
-        <w:rPr>
-          <w:rFonts w:ascii="Times New Roman" w:hAnsi="Times New Roman" w:cs="Times New Roman"/>
-          <w:b/>
-          <w:bCs/>
-          <w:noProof/>
-          <w:sz w:val="36"/>
-          <w:szCs w:val="36"/>
+    </w:p>
+    <w:p>
+      <w:pPr>
+        <w:pStyle w:val="Caption"/>
+        <w:jc w:val="center"/>
+      </w:pPr>
+      <w:r>
+        <w:t xml:space="preserve">Figure </w:t>
+      </w:r>
+      <w:fldSimple w:instr=" SEQ Figure \* ARABIC ">
+        <w:r>
+          <w:rPr>
+            <w:noProof/>
+          </w:rPr>
+          <w:t>11</w:t>
+        </w:r>
+      </w:fldSimple>
+      <w:r>
+        <w:t>: Highest education level across age groups.</w:t>
+      </w:r>
+    </w:p>
+    <w:p>
+      <w:pPr>
+        <w:jc w:val="both"/>
+        <w:rPr>
+          <w:rFonts w:ascii="Times New Roman" w:hAnsi="Times New Roman" w:cs="Times New Roman"/>
+        </w:rPr>
+      </w:pPr>
+      <w:r>
+        <w:lastRenderedPageBreak/>
+        <w:t xml:space="preserve">This </w:t>
+      </w:r>
+      <w:r>
+        <w:rPr>
+          <w:rFonts w:ascii="Times New Roman" w:hAnsi="Times New Roman" w:cs="Times New Roman"/>
+        </w:rPr>
+        <w:t xml:space="preserve">emphasizes the lack of interest in the youth in attending TVET institutions. In part, this could be attributed to the perception and general demeaner given to TVET institutions. The role of TVET is of </w:t>
+      </w:r>
+      <w:r>
+        <w:rPr>
+          <w:rFonts w:ascii="Times New Roman" w:hAnsi="Times New Roman" w:cs="Times New Roman"/>
+        </w:rPr>
+        <w:t>vital importance</w:t>
+      </w:r>
+      <w:r>
+        <w:rPr>
+          <w:rFonts w:ascii="Times New Roman" w:hAnsi="Times New Roman" w:cs="Times New Roman"/>
+        </w:rPr>
+        <w:t xml:space="preserve"> to the youth as it equips the youth with immediately employable skills. This indicates that a considerable effort must be taken to ensure that the TVET sector is lucrative enough to attract the </w:t>
+      </w:r>
+      <w:r>
+        <w:rPr>
+          <w:rFonts w:ascii="Times New Roman" w:hAnsi="Times New Roman" w:cs="Times New Roman"/>
+        </w:rPr>
+        <w:t>youth because as more youth gain highly employable skills, the burden of unemployment can be reduced. Again, most students in TVET institutions may end up creating their own jobs thereby becoming entrepreneurs themselves.</w:t>
+      </w:r>
+      <w:r>
+        <w:rPr>
+          <w:rFonts w:ascii="Times New Roman" w:hAnsi="Times New Roman" w:cs="Times New Roman"/>
+        </w:rPr>
+        <w:t xml:space="preserve"> On other hand, most of the respondents who are currently schooling fall between the ages of 15 – 20. Out of this, a significant proportion are enrolled in the SHS</w:t>
+      </w:r>
+      <w:r>
+        <w:rPr>
+          <w:rFonts w:ascii="Times New Roman" w:hAnsi="Times New Roman" w:cs="Times New Roman"/>
+        </w:rPr>
+        <w:t>. A more detailed information about this distribution is given in Figure 12.</w:t>
+      </w:r>
+    </w:p>
+    <w:p>
+      <w:pPr>
+        <w:keepNext/>
+        <w:jc w:val="center"/>
+      </w:pPr>
+      <w:r>
+        <w:rPr>
+          <w:rFonts w:ascii="Times New Roman" w:hAnsi="Times New Roman" w:cs="Times New Roman"/>
+          <w:noProof/>
         </w:rPr>
         <w:drawing>
-          <wp:inline distT="0" distB="0" distL="0" distR="0" wp14:anchorId="308ACA3D" wp14:editId="7F74150E">
-            <wp:extent cx="5731510" cy="3047365"/>
-            <wp:effectExtent l="0" t="0" r="2540" b="635"/>
-            <wp:docPr id="14" name="Picture 14"/>
+          <wp:inline distT="0" distB="0" distL="0" distR="0" wp14:anchorId="7BDABA20" wp14:editId="03CEFCAF">
+            <wp:extent cx="4753155" cy="2376578"/>
+            <wp:effectExtent l="0" t="0" r="0" b="5080"/>
+            <wp:docPr id="48" name="Picture 48"/>
             <wp:cNvGraphicFramePr>
               <a:graphicFrameLocks xmlns:a="http://schemas.openxmlformats.org/drawingml/2006/main" noChangeAspect="1"/>
             </wp:cNvGraphicFramePr>
@@ -2484,11 +2594,11 @@
               <a:graphicData uri="http://schemas.openxmlformats.org/drawingml/2006/picture">
                 <pic:pic xmlns:pic="http://schemas.openxmlformats.org/drawingml/2006/picture">
                   <pic:nvPicPr>
-                    <pic:cNvPr id="14" name="Picture 14"/>
+                    <pic:cNvPr id="48" name="Picture 48"/>
                     <pic:cNvPicPr/>
                   </pic:nvPicPr>
                   <pic:blipFill>
-                    <a:blip r:embed="rId20">
+                    <a:blip r:embed="rId20" cstate="print">
                       <a:extLst>
                         <a:ext uri="{28A0092B-C50C-407E-A947-70E740481C1C}">
                           <a14:useLocalDpi xmlns:a14="http://schemas.microsoft.com/office/drawing/2010/main" val="0"/>
@@ -2502,7 +2612,7 @@
                   <pic:spPr>
                     <a:xfrm>
                       <a:off x="0" y="0"/>
-                      <a:ext cx="5731510" cy="3047365"/>
+                      <a:ext cx="4765577" cy="2382789"/>
                     </a:xfrm>
                     <a:prstGeom prst="rect">
                       <a:avLst/>
@@ -2514,20 +2624,67 @@
           </wp:inline>
         </w:drawing>
       </w:r>
-      <w:r>
-        <w:rPr>
-          <w:rFonts w:ascii="Times New Roman" w:hAnsi="Times New Roman" w:cs="Times New Roman"/>
-          <w:b/>
-          <w:bCs/>
-          <w:noProof/>
-          <w:sz w:val="36"/>
-          <w:szCs w:val="36"/>
+    </w:p>
+    <w:p>
+      <w:pPr>
+        <w:pStyle w:val="Caption"/>
+        <w:jc w:val="center"/>
+      </w:pPr>
+      <w:r>
+        <w:t xml:space="preserve">Figure </w:t>
+      </w:r>
+      <w:fldSimple w:instr=" SEQ Figure \* ARABIC ">
+        <w:r>
+          <w:rPr>
+            <w:noProof/>
+          </w:rPr>
+          <w:t>12</w:t>
+        </w:r>
+      </w:fldSimple>
+      <w:r>
+        <w:t>: Current educational level across age groups.</w:t>
+      </w:r>
+    </w:p>
+    <w:p>
+      <w:pPr>
+        <w:jc w:val="both"/>
+        <w:rPr>
+          <w:rFonts w:ascii="Times New Roman" w:hAnsi="Times New Roman" w:cs="Times New Roman"/>
+        </w:rPr>
+      </w:pPr>
+      <w:r>
+        <w:rPr>
+          <w:rFonts w:ascii="Times New Roman" w:hAnsi="Times New Roman" w:cs="Times New Roman"/>
+        </w:rPr>
+        <w:t>One observation that is very important is to check the employment status across the different age groups to determine the actual unemployment rate.</w:t>
+      </w:r>
+      <w:r>
+        <w:rPr>
+          <w:rFonts w:ascii="Times New Roman" w:hAnsi="Times New Roman" w:cs="Times New Roman"/>
+        </w:rPr>
+        <w:t xml:space="preserve"> From </w:t>
+      </w:r>
+      <w:r>
+        <w:rPr>
+          <w:rFonts w:ascii="Times New Roman" w:hAnsi="Times New Roman" w:cs="Times New Roman"/>
+        </w:rPr>
+        <w:t>Figure 13, it is obvious that most of the unemployed respondents are between the ages of 15 – 20. With this age range, most individuals are expected to be in schools and not working, hence the higher number of unemployment. For the age groups 21 – 25 and 26 – 30, they are expected to have entered the workforce (except a few who may be in tertiary).  That is, these actually confirms the problem of unemployment as already established Figure 9.</w:t>
+      </w:r>
+    </w:p>
+    <w:p>
+      <w:pPr>
+        <w:keepNext/>
+        <w:jc w:val="center"/>
+      </w:pPr>
+      <w:r>
+        <w:rPr>
+          <w:noProof/>
         </w:rPr>
         <w:drawing>
-          <wp:inline distT="0" distB="0" distL="0" distR="0" wp14:anchorId="7E0B454F" wp14:editId="00EB2131">
-            <wp:extent cx="5010150" cy="2435690"/>
-            <wp:effectExtent l="0" t="0" r="0" b="3175"/>
-            <wp:docPr id="15" name="Picture 15"/>
+          <wp:inline distT="0" distB="0" distL="0" distR="0" wp14:anchorId="4CCFAB4C" wp14:editId="346DAF49">
+            <wp:extent cx="4615132" cy="2769284"/>
+            <wp:effectExtent l="0" t="0" r="0" b="0"/>
+            <wp:docPr id="49" name="Picture 49"/>
             <wp:cNvGraphicFramePr>
               <a:graphicFrameLocks xmlns:a="http://schemas.openxmlformats.org/drawingml/2006/main" noChangeAspect="1"/>
             </wp:cNvGraphicFramePr>
@@ -2535,7 +2692,7 @@
               <a:graphicData uri="http://schemas.openxmlformats.org/drawingml/2006/picture">
                 <pic:pic xmlns:pic="http://schemas.openxmlformats.org/drawingml/2006/picture">
                   <pic:nvPicPr>
-                    <pic:cNvPr id="15" name="Picture 15"/>
+                    <pic:cNvPr id="49" name="Picture 49"/>
                     <pic:cNvPicPr/>
                   </pic:nvPicPr>
                   <pic:blipFill>
@@ -2553,7 +2710,7 @@
                   <pic:spPr>
                     <a:xfrm>
                       <a:off x="0" y="0"/>
-                      <a:ext cx="5036322" cy="2448413"/>
+                      <a:ext cx="4631454" cy="2779078"/>
                     </a:xfrm>
                     <a:prstGeom prst="rect">
                       <a:avLst/>
@@ -2565,21 +2722,129 @@
           </wp:inline>
         </w:drawing>
       </w:r>
-      <w:r>
-        <w:rPr>
-          <w:rFonts w:ascii="Times New Roman" w:hAnsi="Times New Roman" w:cs="Times New Roman"/>
-          <w:b/>
-          <w:bCs/>
-          <w:noProof/>
-          <w:sz w:val="36"/>
-          <w:szCs w:val="36"/>
+    </w:p>
+    <w:p>
+      <w:pPr>
+        <w:pStyle w:val="Caption"/>
+        <w:jc w:val="center"/>
+      </w:pPr>
+      <w:r>
+        <w:t xml:space="preserve">Figure </w:t>
+      </w:r>
+      <w:fldSimple w:instr=" SEQ Figure \* ARABIC ">
+        <w:r>
+          <w:rPr>
+            <w:noProof/>
+          </w:rPr>
+          <w:t>13</w:t>
+        </w:r>
+      </w:fldSimple>
+      <w:r>
+        <w:t>: Employment status across different age groups.</w:t>
+      </w:r>
+    </w:p>
+    <w:p>
+      <w:pPr>
+        <w:jc w:val="both"/>
+        <w:rPr>
+          <w:rFonts w:ascii="Times New Roman" w:hAnsi="Times New Roman" w:cs="Times New Roman"/>
+        </w:rPr>
+      </w:pPr>
+      <w:r>
+        <w:rPr>
+          <w:rFonts w:ascii="Times New Roman" w:hAnsi="Times New Roman" w:cs="Times New Roman"/>
         </w:rPr>
         <w:lastRenderedPageBreak/>
+        <w:t xml:space="preserve">Regarding the issue of unemployment, one question that always arises is “how education affects the employment status of individuals.” As we can see in Figure 14, we have that most of the unemployed respondents have attended school in the past. This could hint to several issue; </w:t>
+      </w:r>
+    </w:p>
+    <w:p>
+      <w:pPr>
+        <w:jc w:val="both"/>
+        <w:rPr>
+          <w:rFonts w:ascii="Times New Roman" w:hAnsi="Times New Roman" w:cs="Times New Roman"/>
+        </w:rPr>
+      </w:pPr>
+      <w:r>
+        <w:rPr>
+          <w:rFonts w:ascii="Times New Roman" w:hAnsi="Times New Roman" w:cs="Times New Roman"/>
+        </w:rPr>
+        <w:t>First</w:t>
+      </w:r>
+      <w:r>
+        <w:rPr>
+          <w:rFonts w:ascii="Times New Roman" w:hAnsi="Times New Roman" w:cs="Times New Roman"/>
+        </w:rPr>
+        <w:t>ly</w:t>
+      </w:r>
+      <w:r>
+        <w:rPr>
+          <w:rFonts w:ascii="Times New Roman" w:hAnsi="Times New Roman" w:cs="Times New Roman"/>
+        </w:rPr>
+        <w:t xml:space="preserve">, there is a general consensus that whatever is taught in school does not directly apply in the job market, hence most graduates with lack of any actual job experience find it extremely difficult to enter the workforce, hence the huge number of unemployed graduates. This could be remedied by establishing </w:t>
+      </w:r>
+      <w:r>
+        <w:rPr>
+          <w:rFonts w:ascii="Times New Roman" w:hAnsi="Times New Roman" w:cs="Times New Roman"/>
+        </w:rPr>
+        <w:t xml:space="preserve">relevant relationships between schools and industries such that by the time a student graduates from school (even at the SHS level), they would have attained some hands-on experience in the field of specialization. This could go a long way to bridge the gap between academia and the industry, ultimately reducing the rate of unemployment. </w:t>
+      </w:r>
+    </w:p>
+    <w:p>
+      <w:pPr>
+        <w:jc w:val="both"/>
+        <w:rPr>
+          <w:rFonts w:ascii="Times New Roman" w:hAnsi="Times New Roman" w:cs="Times New Roman"/>
+        </w:rPr>
+      </w:pPr>
+      <w:r>
+        <w:rPr>
+          <w:rFonts w:ascii="Times New Roman" w:hAnsi="Times New Roman" w:cs="Times New Roman"/>
+        </w:rPr>
+        <w:t>Secondly, this observation could be as a result of more qualified individuals competing for very few job openings. In this case, the obvious solution would be the creation of more employment opportunities.</w:t>
+      </w:r>
+      <w:r>
+        <w:rPr>
+          <w:rFonts w:ascii="Times New Roman" w:hAnsi="Times New Roman" w:cs="Times New Roman"/>
+        </w:rPr>
+        <w:t xml:space="preserve"> </w:t>
+      </w:r>
+    </w:p>
+    <w:p>
+      <w:pPr>
+        <w:jc w:val="both"/>
+        <w:rPr>
+          <w:rFonts w:ascii="Times New Roman" w:hAnsi="Times New Roman" w:cs="Times New Roman"/>
+        </w:rPr>
+      </w:pPr>
+      <w:r>
+        <w:rPr>
+          <w:rFonts w:ascii="Times New Roman" w:hAnsi="Times New Roman" w:cs="Times New Roman"/>
+        </w:rPr>
+        <w:t>Another interesting observation that can be made from Figure 14, is the small number of unemployed youths who have never been to school. This is because only small proportion of the youth have never been to school. Out of that small number, most engage in trading and learning of various skills such as braiding, barbering, sewing, etc at an early age and hence work as apprentice to others or even create their own shops</w:t>
+      </w:r>
+      <w:r>
+        <w:rPr>
+          <w:rFonts w:ascii="Times New Roman" w:hAnsi="Times New Roman" w:cs="Times New Roman"/>
+        </w:rPr>
+        <w:t>.</w:t>
+      </w:r>
+    </w:p>
+    <w:p>
+      <w:pPr>
+        <w:keepNext/>
+        <w:jc w:val="center"/>
+      </w:pPr>
+      <w:r>
+        <w:rPr>
+          <w:rFonts w:ascii="Times New Roman" w:hAnsi="Times New Roman" w:cs="Times New Roman"/>
+          <w:noProof/>
+        </w:rPr>
         <w:drawing>
-          <wp:inline distT="0" distB="0" distL="0" distR="0" wp14:anchorId="7B9E1323" wp14:editId="3DF5EB53">
-            <wp:extent cx="5731510" cy="2786380"/>
-            <wp:effectExtent l="0" t="0" r="2540" b="0"/>
-            <wp:docPr id="16" name="Picture 16"/>
+          <wp:inline distT="0" distB="0" distL="0" distR="0" wp14:anchorId="11B4C327" wp14:editId="73C2AC95">
+            <wp:extent cx="4373592" cy="2624349"/>
+            <wp:effectExtent l="0" t="0" r="8255" b="5080"/>
+            <wp:docPr id="50" name="Picture 50"/>
             <wp:cNvGraphicFramePr>
               <a:graphicFrameLocks xmlns:a="http://schemas.openxmlformats.org/drawingml/2006/main" noChangeAspect="1"/>
             </wp:cNvGraphicFramePr>
@@ -2587,7 +2852,7 @@
               <a:graphicData uri="http://schemas.openxmlformats.org/drawingml/2006/picture">
                 <pic:pic xmlns:pic="http://schemas.openxmlformats.org/drawingml/2006/picture">
                   <pic:nvPicPr>
-                    <pic:cNvPr id="16" name="Picture 16"/>
+                    <pic:cNvPr id="50" name="Picture 50"/>
                     <pic:cNvPicPr/>
                   </pic:nvPicPr>
                   <pic:blipFill>
@@ -2605,7 +2870,7 @@
                   <pic:spPr>
                     <a:xfrm>
                       <a:off x="0" y="0"/>
-                      <a:ext cx="5731510" cy="2786380"/>
+                      <a:ext cx="4384742" cy="2631039"/>
                     </a:xfrm>
                     <a:prstGeom prst="rect">
                       <a:avLst/>
@@ -2617,20 +2882,81 @@
           </wp:inline>
         </w:drawing>
       </w:r>
-      <w:r>
-        <w:rPr>
-          <w:rFonts w:ascii="Times New Roman" w:hAnsi="Times New Roman" w:cs="Times New Roman"/>
-          <w:b/>
-          <w:bCs/>
-          <w:noProof/>
-          <w:sz w:val="36"/>
-          <w:szCs w:val="36"/>
+    </w:p>
+    <w:p>
+      <w:pPr>
+        <w:pStyle w:val="Caption"/>
+        <w:jc w:val="center"/>
+      </w:pPr>
+      <w:r>
+        <w:t xml:space="preserve">Figure </w:t>
+      </w:r>
+      <w:fldSimple w:instr=" SEQ Figure \* ARABIC ">
+        <w:r>
+          <w:rPr>
+            <w:noProof/>
+          </w:rPr>
+          <w:t>14</w:t>
+        </w:r>
+      </w:fldSimple>
+      <w:r>
+        <w:t>: Education status of unemployed youth.</w:t>
+      </w:r>
+    </w:p>
+    <w:p>
+      <w:pPr>
+        <w:jc w:val="both"/>
+        <w:rPr>
+          <w:rFonts w:ascii="Times New Roman" w:hAnsi="Times New Roman" w:cs="Times New Roman"/>
+        </w:rPr>
+      </w:pPr>
+      <w:r>
+        <w:rPr>
+          <w:rFonts w:ascii="Times New Roman" w:hAnsi="Times New Roman" w:cs="Times New Roman"/>
+        </w:rPr>
+        <w:t>For persons with disabilities (PWD), a significant number of them are unemployed (illustrated in Figure 15). This should be of great concern because most of these individuals lack reasonable accommodations to effectively contribute to the society as a whole. There is also the problem of perception, where most employers shy away from employing persons with disabilities simply because of their deformities or because they generally lack information on how to deal with such persons and to avoid any problems, they simply do not hire persons with disabilities.</w:t>
+      </w:r>
+      <w:r>
+        <w:rPr>
+          <w:rFonts w:ascii="Times New Roman" w:hAnsi="Times New Roman" w:cs="Times New Roman"/>
+        </w:rPr>
+        <w:t xml:space="preserve"> Although PWDs form small percentage of the entire population, their needs and challenges must be of utmost importance so as to create an inclusive society. To address these issues, the most immediate and perhaps obvious remedy would be to create awareness and sensitize the general population on issues regarding persons with disabilities. This could range from constitutional laws that support their rights to provision of reasonable accommodations by employers. Again, there should be the enforcement of laws such that individuals would not be denied employment opportunities they qualify on the grounds of their disability. Most importantly, there could creation of skills and training workshops and entrepreneurship classes specially designed for PWDs to equip them </w:t>
+      </w:r>
+      <w:r>
+        <w:rPr>
+          <w:rFonts w:ascii="Times New Roman" w:hAnsi="Times New Roman" w:cs="Times New Roman"/>
+        </w:rPr>
+        <w:lastRenderedPageBreak/>
+        <w:t xml:space="preserve">with the </w:t>
+      </w:r>
+      <w:r>
+        <w:rPr>
+          <w:rFonts w:ascii="Times New Roman" w:hAnsi="Times New Roman" w:cs="Times New Roman"/>
+        </w:rPr>
+        <w:t>skills, knowledge and possibly the resources to set up their own businesses. This in turn will reduce the burden of unemployment on the government.</w:t>
+      </w:r>
+      <w:r>
+        <w:rPr>
+          <w:rFonts w:ascii="Times New Roman" w:hAnsi="Times New Roman" w:cs="Times New Roman"/>
+        </w:rPr>
+        <w:t xml:space="preserve">  </w:t>
+      </w:r>
+    </w:p>
+    <w:p>
+      <w:pPr>
+        <w:keepNext/>
+        <w:jc w:val="center"/>
+      </w:pPr>
+      <w:r>
+        <w:rPr>
+          <w:rFonts w:ascii="Times New Roman" w:hAnsi="Times New Roman" w:cs="Times New Roman"/>
+          <w:noProof/>
         </w:rPr>
         <w:drawing>
-          <wp:inline distT="0" distB="0" distL="0" distR="0" wp14:anchorId="0A7A8775" wp14:editId="3E14C6B6">
-            <wp:extent cx="5731510" cy="2786380"/>
-            <wp:effectExtent l="0" t="0" r="2540" b="0"/>
-            <wp:docPr id="17" name="Picture 17"/>
+          <wp:inline distT="0" distB="0" distL="0" distR="0" wp14:anchorId="37BF10E6" wp14:editId="255F2512">
+            <wp:extent cx="4045789" cy="2427653"/>
+            <wp:effectExtent l="0" t="0" r="0" b="0"/>
+            <wp:docPr id="51" name="Picture 51"/>
             <wp:cNvGraphicFramePr>
               <a:graphicFrameLocks xmlns:a="http://schemas.openxmlformats.org/drawingml/2006/main" noChangeAspect="1"/>
             </wp:cNvGraphicFramePr>
@@ -2638,11 +2964,11 @@
               <a:graphicData uri="http://schemas.openxmlformats.org/drawingml/2006/picture">
                 <pic:pic xmlns:pic="http://schemas.openxmlformats.org/drawingml/2006/picture">
                   <pic:nvPicPr>
-                    <pic:cNvPr id="17" name="Picture 17"/>
+                    <pic:cNvPr id="51" name="Picture 51"/>
                     <pic:cNvPicPr/>
                   </pic:nvPicPr>
                   <pic:blipFill>
-                    <a:blip r:embed="rId23">
+                    <a:blip r:embed="rId23" cstate="print">
                       <a:extLst>
                         <a:ext uri="{28A0092B-C50C-407E-A947-70E740481C1C}">
                           <a14:useLocalDpi xmlns:a14="http://schemas.microsoft.com/office/drawing/2010/main" val="0"/>
@@ -2656,7 +2982,7 @@
                   <pic:spPr>
                     <a:xfrm>
                       <a:off x="0" y="0"/>
-                      <a:ext cx="5731510" cy="2786380"/>
+                      <a:ext cx="4059316" cy="2435770"/>
                     </a:xfrm>
                     <a:prstGeom prst="rect">
                       <a:avLst/>
@@ -2668,20 +2994,57 @@
           </wp:inline>
         </w:drawing>
       </w:r>
-      <w:r>
-        <w:rPr>
-          <w:rFonts w:ascii="Times New Roman" w:hAnsi="Times New Roman" w:cs="Times New Roman"/>
-          <w:b/>
-          <w:bCs/>
-          <w:noProof/>
-          <w:sz w:val="36"/>
-          <w:szCs w:val="36"/>
+    </w:p>
+    <w:p>
+      <w:pPr>
+        <w:pStyle w:val="Caption"/>
+        <w:jc w:val="center"/>
+      </w:pPr>
+      <w:r>
+        <w:t xml:space="preserve">Figure </w:t>
+      </w:r>
+      <w:fldSimple w:instr=" SEQ Figure \* ARABIC ">
+        <w:r>
+          <w:rPr>
+            <w:noProof/>
+          </w:rPr>
+          <w:t>15</w:t>
+        </w:r>
+      </w:fldSimple>
+      <w:r>
+        <w:t>: Employment by disability status</w:t>
+      </w:r>
+    </w:p>
+    <w:p/>
+    <w:p>
+      <w:pPr>
+        <w:jc w:val="both"/>
+      </w:pPr>
+      <w:r>
+        <w:t>As illustrated in Figure 16, we have that approximately 59% of all male respondents are unemployed compared to about 62% unemployed females. This generally asserts that unemployment is greater in females than in males.</w:t>
+      </w:r>
+      <w:r>
+        <w:t xml:space="preserve"> The percentage of self-employed respondents is similar for both genders with about 24%.</w:t>
+      </w:r>
+      <w:r>
+        <w:t xml:space="preserve"> The itching question will be the cause of different unemployment rates between males and females. </w:t>
+      </w:r>
+    </w:p>
+    <w:p/>
+    <w:p>
+      <w:pPr>
+        <w:keepNext/>
+        <w:jc w:val="center"/>
+      </w:pPr>
+      <w:r>
+        <w:rPr>
+          <w:noProof/>
         </w:rPr>
         <w:drawing>
-          <wp:inline distT="0" distB="0" distL="0" distR="0" wp14:anchorId="569D2860" wp14:editId="3D99CDA1">
-            <wp:extent cx="5731510" cy="2786380"/>
-            <wp:effectExtent l="0" t="0" r="2540" b="0"/>
-            <wp:docPr id="18" name="Picture 18"/>
+          <wp:inline distT="0" distB="0" distL="0" distR="0" wp14:anchorId="4E52563D" wp14:editId="1C0D0541">
+            <wp:extent cx="4787660" cy="2872808"/>
+            <wp:effectExtent l="0" t="0" r="0" b="3810"/>
+            <wp:docPr id="52" name="Picture 52"/>
             <wp:cNvGraphicFramePr>
               <a:graphicFrameLocks xmlns:a="http://schemas.openxmlformats.org/drawingml/2006/main" noChangeAspect="1"/>
             </wp:cNvGraphicFramePr>
@@ -2689,7 +3052,7 @@
               <a:graphicData uri="http://schemas.openxmlformats.org/drawingml/2006/picture">
                 <pic:pic xmlns:pic="http://schemas.openxmlformats.org/drawingml/2006/picture">
                   <pic:nvPicPr>
-                    <pic:cNvPr id="18" name="Picture 18"/>
+                    <pic:cNvPr id="52" name="Picture 52"/>
                     <pic:cNvPicPr/>
                   </pic:nvPicPr>
                   <pic:blipFill>
@@ -2707,7 +3070,7 @@
                   <pic:spPr>
                     <a:xfrm>
                       <a:off x="0" y="0"/>
-                      <a:ext cx="5731510" cy="2786380"/>
+                      <a:ext cx="4800801" cy="2880693"/>
                     </a:xfrm>
                     <a:prstGeom prst="rect">
                       <a:avLst/>
@@ -2719,21 +3082,101 @@
           </wp:inline>
         </w:drawing>
       </w:r>
-      <w:r>
-        <w:rPr>
-          <w:rFonts w:ascii="Times New Roman" w:hAnsi="Times New Roman" w:cs="Times New Roman"/>
-          <w:b/>
-          <w:bCs/>
-          <w:noProof/>
-          <w:sz w:val="36"/>
-          <w:szCs w:val="36"/>
+    </w:p>
+    <w:p>
+      <w:pPr>
+        <w:pStyle w:val="Caption"/>
+        <w:jc w:val="center"/>
+      </w:pPr>
+      <w:r>
+        <w:t xml:space="preserve">Figure </w:t>
+      </w:r>
+      <w:fldSimple w:instr=" SEQ Figure \* ARABIC ">
+        <w:r>
+          <w:rPr>
+            <w:noProof/>
+          </w:rPr>
+          <w:t>16</w:t>
+        </w:r>
+      </w:fldSimple>
+      <w:r>
+        <w:t>: Employment by gender</w:t>
+      </w:r>
+    </w:p>
+    <w:p>
+      <w:pPr>
+        <w:jc w:val="both"/>
+        <w:rPr>
+          <w:rFonts w:ascii="Times New Roman" w:hAnsi="Times New Roman" w:cs="Times New Roman"/>
+        </w:rPr>
+      </w:pPr>
+    </w:p>
+    <w:p>
+      <w:pPr>
+        <w:jc w:val="both"/>
+        <w:rPr>
+          <w:rFonts w:ascii="Times New Roman" w:hAnsi="Times New Roman" w:cs="Times New Roman"/>
+        </w:rPr>
+      </w:pPr>
+      <w:r>
+        <w:rPr>
+          <w:rFonts w:ascii="Times New Roman" w:hAnsi="Times New Roman" w:cs="Times New Roman"/>
+        </w:rPr>
+        <w:t>Now, concerning the civic participation of the youth, Figure 17 shows the number of respondents who plan to vote in the upcoming election given their participation in town hall meetings.</w:t>
+      </w:r>
+      <w:r>
+        <w:rPr>
+          <w:rFonts w:ascii="Times New Roman" w:hAnsi="Times New Roman" w:cs="Times New Roman"/>
+        </w:rPr>
+        <w:t xml:space="preserve"> Despite the rather </w:t>
+      </w:r>
+      <w:r>
+        <w:rPr>
+          <w:rFonts w:ascii="Times New Roman" w:hAnsi="Times New Roman" w:cs="Times New Roman"/>
         </w:rPr>
         <w:lastRenderedPageBreak/>
+        <w:t>small number of participants that have taken part in town hall meetings,</w:t>
+      </w:r>
+      <w:r>
+        <w:rPr>
+          <w:rFonts w:ascii="Times New Roman" w:hAnsi="Times New Roman" w:cs="Times New Roman"/>
+        </w:rPr>
+        <w:t xml:space="preserve"> about 76%</w:t>
+      </w:r>
+      <w:r>
+        <w:rPr>
+          <w:rFonts w:ascii="Times New Roman" w:hAnsi="Times New Roman" w:cs="Times New Roman"/>
+        </w:rPr>
+        <w:t xml:space="preserve"> </w:t>
+      </w:r>
+      <w:r>
+        <w:rPr>
+          <w:rFonts w:ascii="Times New Roman" w:hAnsi="Times New Roman" w:cs="Times New Roman"/>
+        </w:rPr>
+        <w:t>said they would be voting in the upcoming elections compared to the 47% for those who had never taken part in town hall meetings</w:t>
+      </w:r>
+      <w:r>
+        <w:rPr>
+          <w:rFonts w:ascii="Times New Roman" w:hAnsi="Times New Roman" w:cs="Times New Roman"/>
+        </w:rPr>
+        <w:t xml:space="preserve"> and the 68% who were not sure of their participation in town hall meetings. Based on this result, it suffices to conclude that youth participation in town hall meetings encourages or enlighten them on the importance of exercising the civic rights.</w:t>
+      </w:r>
+    </w:p>
+    <w:p>
+      <w:pPr>
+        <w:keepNext/>
+        <w:jc w:val="center"/>
+      </w:pPr>
+      <w:r>
+        <w:rPr>
+          <w:rFonts w:ascii="Times New Roman" w:hAnsi="Times New Roman" w:cs="Times New Roman"/>
+          <w:noProof/>
+        </w:rPr>
         <w:drawing>
-          <wp:inline distT="0" distB="0" distL="0" distR="0" wp14:anchorId="68970D9D" wp14:editId="53B078D0">
-            <wp:extent cx="5731510" cy="2786380"/>
-            <wp:effectExtent l="0" t="0" r="2540" b="0"/>
-            <wp:docPr id="19" name="Picture 19"/>
+          <wp:inline distT="0" distB="0" distL="0" distR="0" wp14:anchorId="4CBF3379" wp14:editId="24AE9931">
+            <wp:extent cx="4528868" cy="2717522"/>
+            <wp:effectExtent l="0" t="0" r="5080" b="6985"/>
+            <wp:docPr id="53" name="Picture 53"/>
             <wp:cNvGraphicFramePr>
               <a:graphicFrameLocks xmlns:a="http://schemas.openxmlformats.org/drawingml/2006/main" noChangeAspect="1"/>
             </wp:cNvGraphicFramePr>
@@ -2741,7 +3184,7 @@
               <a:graphicData uri="http://schemas.openxmlformats.org/drawingml/2006/picture">
                 <pic:pic xmlns:pic="http://schemas.openxmlformats.org/drawingml/2006/picture">
                   <pic:nvPicPr>
-                    <pic:cNvPr id="19" name="Picture 19"/>
+                    <pic:cNvPr id="53" name="Picture 53"/>
                     <pic:cNvPicPr/>
                   </pic:nvPicPr>
                   <pic:blipFill>
@@ -2759,7 +3202,7 @@
                   <pic:spPr>
                     <a:xfrm>
                       <a:off x="0" y="0"/>
-                      <a:ext cx="5731510" cy="2786380"/>
+                      <a:ext cx="4544452" cy="2726873"/>
                     </a:xfrm>
                     <a:prstGeom prst="rect">
                       <a:avLst/>
@@ -2771,20 +3214,104 @@
           </wp:inline>
         </w:drawing>
       </w:r>
-      <w:r>
-        <w:rPr>
-          <w:rFonts w:ascii="Times New Roman" w:hAnsi="Times New Roman" w:cs="Times New Roman"/>
-          <w:b/>
-          <w:bCs/>
-          <w:noProof/>
-          <w:sz w:val="36"/>
-          <w:szCs w:val="36"/>
+    </w:p>
+    <w:p>
+      <w:pPr>
+        <w:pStyle w:val="Caption"/>
+        <w:jc w:val="center"/>
+      </w:pPr>
+      <w:r>
+        <w:t xml:space="preserve">Figure </w:t>
+      </w:r>
+      <w:fldSimple w:instr=" SEQ Figure \* ARABIC ">
+        <w:r>
+          <w:rPr>
+            <w:noProof/>
+          </w:rPr>
+          <w:t>17</w:t>
+        </w:r>
+      </w:fldSimple>
+      <w:r>
+        <w:t>: Voting plans by civic participation.</w:t>
+      </w:r>
+    </w:p>
+    <w:p>
+      <w:pPr>
+        <w:jc w:val="both"/>
+        <w:rPr>
+          <w:rFonts w:ascii="Times New Roman" w:hAnsi="Times New Roman" w:cs="Times New Roman"/>
+        </w:rPr>
+      </w:pPr>
+      <w:r>
+        <w:rPr>
+          <w:rFonts w:ascii="Times New Roman" w:hAnsi="Times New Roman" w:cs="Times New Roman"/>
+        </w:rPr>
+        <w:t xml:space="preserve">Among all age groups, a larger proportion were enthusiastic about </w:t>
+      </w:r>
+      <w:r>
+        <w:rPr>
+          <w:rFonts w:ascii="Times New Roman" w:hAnsi="Times New Roman" w:cs="Times New Roman"/>
+        </w:rPr>
+        <w:t>keeping</w:t>
+      </w:r>
+      <w:r>
+        <w:rPr>
+          <w:rFonts w:ascii="Times New Roman" w:hAnsi="Times New Roman" w:cs="Times New Roman"/>
+        </w:rPr>
+        <w:t xml:space="preserve"> in</w:t>
+      </w:r>
+      <w:r>
+        <w:rPr>
+          <w:rFonts w:ascii="Times New Roman" w:hAnsi="Times New Roman" w:cs="Times New Roman"/>
+        </w:rPr>
+        <w:t xml:space="preserve"> touch</w:t>
+      </w:r>
+      <w:r>
+        <w:rPr>
+          <w:rFonts w:ascii="Times New Roman" w:hAnsi="Times New Roman" w:cs="Times New Roman"/>
+        </w:rPr>
+        <w:t xml:space="preserve"> </w:t>
+      </w:r>
+      <w:r>
+        <w:rPr>
+          <w:rFonts w:ascii="Times New Roman" w:hAnsi="Times New Roman" w:cs="Times New Roman"/>
+        </w:rPr>
+        <w:t xml:space="preserve">with </w:t>
+      </w:r>
+      <w:r>
+        <w:rPr>
+          <w:rFonts w:ascii="Times New Roman" w:hAnsi="Times New Roman" w:cs="Times New Roman"/>
+        </w:rPr>
+        <w:t xml:space="preserve">youth </w:t>
+      </w:r>
+      <w:r>
+        <w:rPr>
+          <w:rFonts w:ascii="Times New Roman" w:hAnsi="Times New Roman" w:cs="Times New Roman"/>
+        </w:rPr>
+        <w:t xml:space="preserve">organisations that promote youth activities and participation </w:t>
+      </w:r>
+      <w:r>
+        <w:rPr>
+          <w:rFonts w:ascii="Times New Roman" w:hAnsi="Times New Roman" w:cs="Times New Roman"/>
+        </w:rPr>
+        <w:t>as illustrated in Figure 18.</w:t>
+      </w:r>
+    </w:p>
+    <w:p>
+      <w:pPr>
+        <w:keepNext/>
+        <w:jc w:val="center"/>
+      </w:pPr>
+      <w:r>
+        <w:rPr>
+          <w:rFonts w:ascii="Times New Roman" w:hAnsi="Times New Roman" w:cs="Times New Roman"/>
+          <w:noProof/>
         </w:rPr>
         <w:drawing>
-          <wp:inline distT="0" distB="0" distL="0" distR="0" wp14:anchorId="1AA46B08" wp14:editId="0B514F53">
-            <wp:extent cx="5731510" cy="3007995"/>
-            <wp:effectExtent l="0" t="0" r="2540" b="1905"/>
-            <wp:docPr id="20" name="Picture 20"/>
+          <wp:inline distT="0" distB="0" distL="0" distR="0" wp14:anchorId="348D3646" wp14:editId="0C1B9D36">
+            <wp:extent cx="4499779" cy="2700067"/>
+            <wp:effectExtent l="0" t="0" r="0" b="5080"/>
+            <wp:docPr id="54" name="Picture 54"/>
             <wp:cNvGraphicFramePr>
               <a:graphicFrameLocks xmlns:a="http://schemas.openxmlformats.org/drawingml/2006/main" noChangeAspect="1"/>
             </wp:cNvGraphicFramePr>
@@ -2792,7 +3319,7 @@
               <a:graphicData uri="http://schemas.openxmlformats.org/drawingml/2006/picture">
                 <pic:pic xmlns:pic="http://schemas.openxmlformats.org/drawingml/2006/picture">
                   <pic:nvPicPr>
-                    <pic:cNvPr id="20" name="Picture 20"/>
+                    <pic:cNvPr id="54" name="Picture 54"/>
                     <pic:cNvPicPr/>
                   </pic:nvPicPr>
                   <pic:blipFill>
@@ -2810,7 +3337,7 @@
                   <pic:spPr>
                     <a:xfrm>
                       <a:off x="0" y="0"/>
-                      <a:ext cx="5731510" cy="3007995"/>
+                      <a:ext cx="4521170" cy="2712902"/>
                     </a:xfrm>
                     <a:prstGeom prst="rect">
                       <a:avLst/>
@@ -2822,20 +3349,144 @@
           </wp:inline>
         </w:drawing>
       </w:r>
-      <w:r>
-        <w:rPr>
-          <w:rFonts w:ascii="Times New Roman" w:hAnsi="Times New Roman" w:cs="Times New Roman"/>
-          <w:b/>
-          <w:bCs/>
-          <w:noProof/>
+    </w:p>
+    <w:p>
+      <w:pPr>
+        <w:pStyle w:val="Caption"/>
+        <w:jc w:val="center"/>
+      </w:pPr>
+      <w:r>
+        <w:t xml:space="preserve">Figure </w:t>
+      </w:r>
+      <w:fldSimple w:instr=" SEQ Figure \* ARABIC ">
+        <w:r>
+          <w:rPr>
+            <w:noProof/>
+          </w:rPr>
+          <w:t>18</w:t>
+        </w:r>
+      </w:fldSimple>
+      <w:r>
+        <w:t>: Interest in keeping in touch with youth groups across different ages.</w:t>
+      </w:r>
+    </w:p>
+    <w:p/>
+    <w:p>
+      <w:pPr>
+        <w:pBdr>
+          <w:bottom w:val="single" w:sz="6" w:space="1" w:color="auto"/>
+        </w:pBdr>
+        <w:jc w:val="both"/>
+        <w:rPr>
+          <w:rFonts w:ascii="Times New Roman" w:hAnsi="Times New Roman" w:cs="Times New Roman"/>
+          <w:b/>
+          <w:bCs/>
+          <w:sz w:val="32"/>
+          <w:szCs w:val="32"/>
+        </w:rPr>
+      </w:pPr>
+      <w:r>
+        <w:rPr>
+          <w:rFonts w:ascii="Times New Roman" w:hAnsi="Times New Roman" w:cs="Times New Roman"/>
+          <w:b/>
+          <w:bCs/>
+          <w:sz w:val="32"/>
+          <w:szCs w:val="32"/>
+        </w:rPr>
+        <w:t>CONCLUSIO</w:t>
+      </w:r>
+      <w:r>
+        <w:rPr>
+          <w:rFonts w:ascii="Times New Roman" w:hAnsi="Times New Roman" w:cs="Times New Roman"/>
+          <w:b/>
+          <w:bCs/>
+          <w:sz w:val="32"/>
+          <w:szCs w:val="32"/>
+        </w:rPr>
+        <w:t>N</w:t>
+      </w:r>
+    </w:p>
+    <w:p>
+      <w:pPr>
+        <w:jc w:val="both"/>
+        <w:rPr>
+          <w:rFonts w:ascii="Times New Roman" w:hAnsi="Times New Roman" w:cs="Times New Roman"/>
+          <w:b/>
+          <w:bCs/>
+          <w:sz w:val="24"/>
+          <w:szCs w:val="24"/>
+        </w:rPr>
+      </w:pPr>
+    </w:p>
+    <w:p>
+      <w:pPr>
+        <w:rPr>
+          <w:rFonts w:ascii="Times New Roman" w:hAnsi="Times New Roman" w:cs="Times New Roman"/>
+          <w:b/>
+          <w:bCs/>
+          <w:sz w:val="24"/>
+          <w:szCs w:val="24"/>
+        </w:rPr>
+      </w:pPr>
+      <w:r>
+        <w:rPr>
+          <w:rFonts w:ascii="Times New Roman" w:hAnsi="Times New Roman" w:cs="Times New Roman"/>
+          <w:b/>
+          <w:bCs/>
+          <w:sz w:val="24"/>
+          <w:szCs w:val="24"/>
+        </w:rPr>
+        <w:br w:type="page"/>
+      </w:r>
+    </w:p>
+    <w:p>
+      <w:pPr>
+        <w:jc w:val="center"/>
+        <w:rPr>
+          <w:rFonts w:ascii="Times New Roman" w:hAnsi="Times New Roman" w:cs="Times New Roman"/>
+          <w:b/>
+          <w:bCs/>
           <w:sz w:val="36"/>
           <w:szCs w:val="36"/>
         </w:rPr>
+      </w:pPr>
+      <w:r>
+        <w:rPr>
+          <w:rFonts w:ascii="Times New Roman" w:hAnsi="Times New Roman" w:cs="Times New Roman"/>
+          <w:b/>
+          <w:bCs/>
+          <w:sz w:val="36"/>
+          <w:szCs w:val="36"/>
+        </w:rPr>
+        <w:lastRenderedPageBreak/>
+        <w:t>APPENDIX</w:t>
+      </w:r>
+    </w:p>
+    <w:p>
+      <w:pPr>
+        <w:jc w:val="center"/>
+        <w:rPr>
+          <w:rFonts w:ascii="Times New Roman" w:hAnsi="Times New Roman" w:cs="Times New Roman"/>
+          <w:b/>
+          <w:bCs/>
+          <w:sz w:val="36"/>
+          <w:szCs w:val="36"/>
+        </w:rPr>
+      </w:pPr>
+      <w:r>
+        <w:rPr>
+          <w:rFonts w:ascii="Times New Roman" w:hAnsi="Times New Roman" w:cs="Times New Roman"/>
+          <w:b/>
+          <w:bCs/>
+          <w:noProof/>
+          <w:sz w:val="36"/>
+          <w:szCs w:val="36"/>
+        </w:rPr>
         <w:drawing>
-          <wp:inline distT="0" distB="0" distL="0" distR="0" wp14:anchorId="4B1F4E1D" wp14:editId="0835A097">
+          <wp:inline distT="0" distB="0" distL="0" distR="0" wp14:anchorId="4EBC865E" wp14:editId="599BE6B6">
             <wp:extent cx="5731510" cy="2786380"/>
             <wp:effectExtent l="0" t="0" r="2540" b="0"/>
-            <wp:docPr id="21" name="Picture 21"/>
+            <wp:docPr id="10" name="Picture 10"/>
             <wp:cNvGraphicFramePr>
               <a:graphicFrameLocks xmlns:a="http://schemas.openxmlformats.org/drawingml/2006/main" noChangeAspect="1"/>
             </wp:cNvGraphicFramePr>
@@ -2843,7 +3494,7 @@
               <a:graphicData uri="http://schemas.openxmlformats.org/drawingml/2006/picture">
                 <pic:pic xmlns:pic="http://schemas.openxmlformats.org/drawingml/2006/picture">
                   <pic:nvPicPr>
-                    <pic:cNvPr id="21" name="Picture 21"/>
+                    <pic:cNvPr id="10" name="Picture 10"/>
                     <pic:cNvPicPr/>
                   </pic:nvPicPr>
                   <pic:blipFill>
@@ -2882,12 +3533,11 @@
           <w:sz w:val="36"/>
           <w:szCs w:val="36"/>
         </w:rPr>
-        <w:lastRenderedPageBreak/>
         <w:drawing>
-          <wp:inline distT="0" distB="0" distL="0" distR="0" wp14:anchorId="7C6D2D9C" wp14:editId="1C826AFF">
-            <wp:extent cx="5731510" cy="2786380"/>
-            <wp:effectExtent l="0" t="0" r="2540" b="0"/>
-            <wp:docPr id="22" name="Picture 22"/>
+          <wp:inline distT="0" distB="0" distL="0" distR="0" wp14:anchorId="308ACA3D" wp14:editId="7F74150E">
+            <wp:extent cx="5731510" cy="3047365"/>
+            <wp:effectExtent l="0" t="0" r="2540" b="635"/>
+            <wp:docPr id="14" name="Picture 14"/>
             <wp:cNvGraphicFramePr>
               <a:graphicFrameLocks xmlns:a="http://schemas.openxmlformats.org/drawingml/2006/main" noChangeAspect="1"/>
             </wp:cNvGraphicFramePr>
@@ -2895,7 +3545,7 @@
               <a:graphicData uri="http://schemas.openxmlformats.org/drawingml/2006/picture">
                 <pic:pic xmlns:pic="http://schemas.openxmlformats.org/drawingml/2006/picture">
                   <pic:nvPicPr>
-                    <pic:cNvPr id="22" name="Picture 22"/>
+                    <pic:cNvPr id="14" name="Picture 14"/>
                     <pic:cNvPicPr/>
                   </pic:nvPicPr>
                   <pic:blipFill>
@@ -2913,7 +3563,7 @@
                   <pic:spPr>
                     <a:xfrm>
                       <a:off x="0" y="0"/>
-                      <a:ext cx="5731510" cy="2786380"/>
+                      <a:ext cx="5731510" cy="3047365"/>
                     </a:xfrm>
                     <a:prstGeom prst="rect">
                       <a:avLst/>
@@ -2935,10 +3585,10 @@
           <w:szCs w:val="36"/>
         </w:rPr>
         <w:drawing>
-          <wp:inline distT="0" distB="0" distL="0" distR="0" wp14:anchorId="4D863B5C" wp14:editId="4D9FB2F0">
-            <wp:extent cx="5731510" cy="2644140"/>
-            <wp:effectExtent l="0" t="0" r="2540" b="3810"/>
-            <wp:docPr id="23" name="Picture 23"/>
+          <wp:inline distT="0" distB="0" distL="0" distR="0" wp14:anchorId="7E0B454F" wp14:editId="00EB2131">
+            <wp:extent cx="5010150" cy="2435690"/>
+            <wp:effectExtent l="0" t="0" r="0" b="3175"/>
+            <wp:docPr id="15" name="Picture 15"/>
             <wp:cNvGraphicFramePr>
               <a:graphicFrameLocks xmlns:a="http://schemas.openxmlformats.org/drawingml/2006/main" noChangeAspect="1"/>
             </wp:cNvGraphicFramePr>
@@ -2946,7 +3596,7 @@
               <a:graphicData uri="http://schemas.openxmlformats.org/drawingml/2006/picture">
                 <pic:pic xmlns:pic="http://schemas.openxmlformats.org/drawingml/2006/picture">
                   <pic:nvPicPr>
-                    <pic:cNvPr id="23" name="Picture 23"/>
+                    <pic:cNvPr id="15" name="Picture 15"/>
                     <pic:cNvPicPr/>
                   </pic:nvPicPr>
                   <pic:blipFill>
@@ -2964,7 +3614,7 @@
                   <pic:spPr>
                     <a:xfrm>
                       <a:off x="0" y="0"/>
-                      <a:ext cx="5731510" cy="2644140"/>
+                      <a:ext cx="5036322" cy="2448413"/>
                     </a:xfrm>
                     <a:prstGeom prst="rect">
                       <a:avLst/>
@@ -2985,11 +3635,12 @@
           <w:sz w:val="36"/>
           <w:szCs w:val="36"/>
         </w:rPr>
+        <w:lastRenderedPageBreak/>
         <w:drawing>
-          <wp:inline distT="0" distB="0" distL="0" distR="0" wp14:anchorId="43A14A32" wp14:editId="6182AE61">
+          <wp:inline distT="0" distB="0" distL="0" distR="0" wp14:anchorId="7B9E1323" wp14:editId="3DF5EB53">
             <wp:extent cx="5731510" cy="2786380"/>
             <wp:effectExtent l="0" t="0" r="2540" b="0"/>
-            <wp:docPr id="24" name="Picture 24"/>
+            <wp:docPr id="16" name="Picture 16"/>
             <wp:cNvGraphicFramePr>
               <a:graphicFrameLocks xmlns:a="http://schemas.openxmlformats.org/drawingml/2006/main" noChangeAspect="1"/>
             </wp:cNvGraphicFramePr>
@@ -2997,7 +3648,7 @@
               <a:graphicData uri="http://schemas.openxmlformats.org/drawingml/2006/picture">
                 <pic:pic xmlns:pic="http://schemas.openxmlformats.org/drawingml/2006/picture">
                   <pic:nvPicPr>
-                    <pic:cNvPr id="24" name="Picture 24"/>
+                    <pic:cNvPr id="16" name="Picture 16"/>
                     <pic:cNvPicPr/>
                   </pic:nvPicPr>
                   <pic:blipFill>
@@ -3036,12 +3687,11 @@
           <w:sz w:val="36"/>
           <w:szCs w:val="36"/>
         </w:rPr>
-        <w:lastRenderedPageBreak/>
         <w:drawing>
-          <wp:inline distT="0" distB="0" distL="0" distR="0" wp14:anchorId="2AEB2E37" wp14:editId="60835FEA">
-            <wp:extent cx="5731510" cy="2971800"/>
+          <wp:inline distT="0" distB="0" distL="0" distR="0" wp14:anchorId="0A7A8775" wp14:editId="3E14C6B6">
+            <wp:extent cx="5731510" cy="2786380"/>
             <wp:effectExtent l="0" t="0" r="2540" b="0"/>
-            <wp:docPr id="25" name="Picture 25"/>
+            <wp:docPr id="17" name="Picture 17"/>
             <wp:cNvGraphicFramePr>
               <a:graphicFrameLocks xmlns:a="http://schemas.openxmlformats.org/drawingml/2006/main" noChangeAspect="1"/>
             </wp:cNvGraphicFramePr>
@@ -3049,7 +3699,7 @@
               <a:graphicData uri="http://schemas.openxmlformats.org/drawingml/2006/picture">
                 <pic:pic xmlns:pic="http://schemas.openxmlformats.org/drawingml/2006/picture">
                   <pic:nvPicPr>
-                    <pic:cNvPr id="25" name="Picture 25"/>
+                    <pic:cNvPr id="17" name="Picture 17"/>
                     <pic:cNvPicPr/>
                   </pic:nvPicPr>
                   <pic:blipFill>
@@ -3067,7 +3717,7 @@
                   <pic:spPr>
                     <a:xfrm>
                       <a:off x="0" y="0"/>
-                      <a:ext cx="5731510" cy="2971800"/>
+                      <a:ext cx="5731510" cy="2786380"/>
                     </a:xfrm>
                     <a:prstGeom prst="rect">
                       <a:avLst/>
@@ -3089,10 +3739,10 @@
           <w:szCs w:val="36"/>
         </w:rPr>
         <w:drawing>
-          <wp:inline distT="0" distB="0" distL="0" distR="0" wp14:anchorId="6D13436F" wp14:editId="3EE76081">
-            <wp:extent cx="5731510" cy="2644140"/>
-            <wp:effectExtent l="0" t="0" r="2540" b="3810"/>
-            <wp:docPr id="26" name="Picture 26"/>
+          <wp:inline distT="0" distB="0" distL="0" distR="0" wp14:anchorId="569D2860" wp14:editId="3D99CDA1">
+            <wp:extent cx="5731510" cy="2786380"/>
+            <wp:effectExtent l="0" t="0" r="2540" b="0"/>
+            <wp:docPr id="18" name="Picture 18"/>
             <wp:cNvGraphicFramePr>
               <a:graphicFrameLocks xmlns:a="http://schemas.openxmlformats.org/drawingml/2006/main" noChangeAspect="1"/>
             </wp:cNvGraphicFramePr>
@@ -3100,7 +3750,7 @@
               <a:graphicData uri="http://schemas.openxmlformats.org/drawingml/2006/picture">
                 <pic:pic xmlns:pic="http://schemas.openxmlformats.org/drawingml/2006/picture">
                   <pic:nvPicPr>
-                    <pic:cNvPr id="26" name="Picture 26"/>
+                    <pic:cNvPr id="18" name="Picture 18"/>
                     <pic:cNvPicPr/>
                   </pic:nvPicPr>
                   <pic:blipFill>
@@ -3118,7 +3768,7 @@
                   <pic:spPr>
                     <a:xfrm>
                       <a:off x="0" y="0"/>
-                      <a:ext cx="5731510" cy="2644140"/>
+                      <a:ext cx="5731510" cy="2786380"/>
                     </a:xfrm>
                     <a:prstGeom prst="rect">
                       <a:avLst/>
@@ -3139,11 +3789,12 @@
           <w:sz w:val="36"/>
           <w:szCs w:val="36"/>
         </w:rPr>
+        <w:lastRenderedPageBreak/>
         <w:drawing>
-          <wp:inline distT="0" distB="0" distL="0" distR="0" wp14:anchorId="1AFCF340" wp14:editId="0F7F405D">
+          <wp:inline distT="0" distB="0" distL="0" distR="0" wp14:anchorId="68970D9D" wp14:editId="53B078D0">
             <wp:extent cx="5731510" cy="2786380"/>
             <wp:effectExtent l="0" t="0" r="2540" b="0"/>
-            <wp:docPr id="27" name="Picture 27"/>
+            <wp:docPr id="19" name="Picture 19"/>
             <wp:cNvGraphicFramePr>
               <a:graphicFrameLocks xmlns:a="http://schemas.openxmlformats.org/drawingml/2006/main" noChangeAspect="1"/>
             </wp:cNvGraphicFramePr>
@@ -3151,7 +3802,7 @@
               <a:graphicData uri="http://schemas.openxmlformats.org/drawingml/2006/picture">
                 <pic:pic xmlns:pic="http://schemas.openxmlformats.org/drawingml/2006/picture">
                   <pic:nvPicPr>
-                    <pic:cNvPr id="27" name="Picture 27"/>
+                    <pic:cNvPr id="19" name="Picture 19"/>
                     <pic:cNvPicPr/>
                   </pic:nvPicPr>
                   <pic:blipFill>
@@ -3190,12 +3841,11 @@
           <w:sz w:val="36"/>
           <w:szCs w:val="36"/>
         </w:rPr>
-        <w:lastRenderedPageBreak/>
         <w:drawing>
-          <wp:inline distT="0" distB="0" distL="0" distR="0" wp14:anchorId="52045ED3" wp14:editId="4508540C">
-            <wp:extent cx="5731510" cy="2786380"/>
-            <wp:effectExtent l="0" t="0" r="2540" b="0"/>
-            <wp:docPr id="28" name="Picture 28"/>
+          <wp:inline distT="0" distB="0" distL="0" distR="0" wp14:anchorId="1AA46B08" wp14:editId="0B514F53">
+            <wp:extent cx="5731510" cy="3007995"/>
+            <wp:effectExtent l="0" t="0" r="2540" b="1905"/>
+            <wp:docPr id="20" name="Picture 20"/>
             <wp:cNvGraphicFramePr>
               <a:graphicFrameLocks xmlns:a="http://schemas.openxmlformats.org/drawingml/2006/main" noChangeAspect="1"/>
             </wp:cNvGraphicFramePr>
@@ -3203,7 +3853,7 @@
               <a:graphicData uri="http://schemas.openxmlformats.org/drawingml/2006/picture">
                 <pic:pic xmlns:pic="http://schemas.openxmlformats.org/drawingml/2006/picture">
                   <pic:nvPicPr>
-                    <pic:cNvPr id="28" name="Picture 28"/>
+                    <pic:cNvPr id="20" name="Picture 20"/>
                     <pic:cNvPicPr/>
                   </pic:nvPicPr>
                   <pic:blipFill>
@@ -3221,7 +3871,7 @@
                   <pic:spPr>
                     <a:xfrm>
                       <a:off x="0" y="0"/>
-                      <a:ext cx="5731510" cy="2786380"/>
+                      <a:ext cx="5731510" cy="3007995"/>
                     </a:xfrm>
                     <a:prstGeom prst="rect">
                       <a:avLst/>
@@ -3243,10 +3893,10 @@
           <w:szCs w:val="36"/>
         </w:rPr>
         <w:drawing>
-          <wp:inline distT="0" distB="0" distL="0" distR="0" wp14:anchorId="30D5F12E" wp14:editId="20B8824A">
+          <wp:inline distT="0" distB="0" distL="0" distR="0" wp14:anchorId="4B1F4E1D" wp14:editId="0835A097">
             <wp:extent cx="5731510" cy="2786380"/>
             <wp:effectExtent l="0" t="0" r="2540" b="0"/>
-            <wp:docPr id="29" name="Picture 29"/>
+            <wp:docPr id="21" name="Picture 21"/>
             <wp:cNvGraphicFramePr>
               <a:graphicFrameLocks xmlns:a="http://schemas.openxmlformats.org/drawingml/2006/main" noChangeAspect="1"/>
             </wp:cNvGraphicFramePr>
@@ -3254,7 +3904,7 @@
               <a:graphicData uri="http://schemas.openxmlformats.org/drawingml/2006/picture">
                 <pic:pic xmlns:pic="http://schemas.openxmlformats.org/drawingml/2006/picture">
                   <pic:nvPicPr>
-                    <pic:cNvPr id="29" name="Picture 29"/>
+                    <pic:cNvPr id="21" name="Picture 21"/>
                     <pic:cNvPicPr/>
                   </pic:nvPicPr>
                   <pic:blipFill>
@@ -3293,11 +3943,12 @@
           <w:sz w:val="36"/>
           <w:szCs w:val="36"/>
         </w:rPr>
+        <w:lastRenderedPageBreak/>
         <w:drawing>
-          <wp:inline distT="0" distB="0" distL="0" distR="0" wp14:anchorId="400B7D68" wp14:editId="63AF76C7">
+          <wp:inline distT="0" distB="0" distL="0" distR="0" wp14:anchorId="7C6D2D9C" wp14:editId="1C826AFF">
             <wp:extent cx="5731510" cy="2786380"/>
             <wp:effectExtent l="0" t="0" r="2540" b="0"/>
-            <wp:docPr id="30" name="Picture 30"/>
+            <wp:docPr id="22" name="Picture 22"/>
             <wp:cNvGraphicFramePr>
               <a:graphicFrameLocks xmlns:a="http://schemas.openxmlformats.org/drawingml/2006/main" noChangeAspect="1"/>
             </wp:cNvGraphicFramePr>
@@ -3305,7 +3956,7 @@
               <a:graphicData uri="http://schemas.openxmlformats.org/drawingml/2006/picture">
                 <pic:pic xmlns:pic="http://schemas.openxmlformats.org/drawingml/2006/picture">
                   <pic:nvPicPr>
-                    <pic:cNvPr id="30" name="Picture 30"/>
+                    <pic:cNvPr id="22" name="Picture 22"/>
                     <pic:cNvPicPr/>
                   </pic:nvPicPr>
                   <pic:blipFill>
@@ -3344,12 +3995,11 @@
           <w:sz w:val="36"/>
           <w:szCs w:val="36"/>
         </w:rPr>
-        <w:lastRenderedPageBreak/>
         <w:drawing>
-          <wp:inline distT="0" distB="0" distL="0" distR="0" wp14:anchorId="03AF209A" wp14:editId="2C8B1785">
+          <wp:inline distT="0" distB="0" distL="0" distR="0" wp14:anchorId="4D863B5C" wp14:editId="4D9FB2F0">
             <wp:extent cx="5731510" cy="2644140"/>
             <wp:effectExtent l="0" t="0" r="2540" b="3810"/>
-            <wp:docPr id="31" name="Picture 31"/>
+            <wp:docPr id="23" name="Picture 23"/>
             <wp:cNvGraphicFramePr>
               <a:graphicFrameLocks xmlns:a="http://schemas.openxmlformats.org/drawingml/2006/main" noChangeAspect="1"/>
             </wp:cNvGraphicFramePr>
@@ -3357,7 +4007,7 @@
               <a:graphicData uri="http://schemas.openxmlformats.org/drawingml/2006/picture">
                 <pic:pic xmlns:pic="http://schemas.openxmlformats.org/drawingml/2006/picture">
                   <pic:nvPicPr>
-                    <pic:cNvPr id="31" name="Picture 31"/>
+                    <pic:cNvPr id="23" name="Picture 23"/>
                     <pic:cNvPicPr/>
                   </pic:nvPicPr>
                   <pic:blipFill>
@@ -3397,10 +4047,10 @@
           <w:szCs w:val="36"/>
         </w:rPr>
         <w:drawing>
-          <wp:inline distT="0" distB="0" distL="0" distR="0" wp14:anchorId="26E95B11" wp14:editId="2243B097">
+          <wp:inline distT="0" distB="0" distL="0" distR="0" wp14:anchorId="43A14A32" wp14:editId="6182AE61">
             <wp:extent cx="5731510" cy="2786380"/>
             <wp:effectExtent l="0" t="0" r="2540" b="0"/>
-            <wp:docPr id="32" name="Picture 32"/>
+            <wp:docPr id="24" name="Picture 24"/>
             <wp:cNvGraphicFramePr>
               <a:graphicFrameLocks xmlns:a="http://schemas.openxmlformats.org/drawingml/2006/main" noChangeAspect="1"/>
             </wp:cNvGraphicFramePr>
@@ -3408,7 +4058,7 @@
               <a:graphicData uri="http://schemas.openxmlformats.org/drawingml/2006/picture">
                 <pic:pic xmlns:pic="http://schemas.openxmlformats.org/drawingml/2006/picture">
                   <pic:nvPicPr>
-                    <pic:cNvPr id="32" name="Picture 32"/>
+                    <pic:cNvPr id="24" name="Picture 24"/>
                     <pic:cNvPicPr/>
                   </pic:nvPicPr>
                   <pic:blipFill>
@@ -3447,11 +4097,12 @@
           <w:sz w:val="36"/>
           <w:szCs w:val="36"/>
         </w:rPr>
+        <w:lastRenderedPageBreak/>
         <w:drawing>
-          <wp:inline distT="0" distB="0" distL="0" distR="0" wp14:anchorId="4547A36C" wp14:editId="6798AA3C">
-            <wp:extent cx="5731510" cy="2786380"/>
+          <wp:inline distT="0" distB="0" distL="0" distR="0" wp14:anchorId="2AEB2E37" wp14:editId="60835FEA">
+            <wp:extent cx="5731510" cy="2971800"/>
             <wp:effectExtent l="0" t="0" r="2540" b="0"/>
-            <wp:docPr id="33" name="Picture 33"/>
+            <wp:docPr id="25" name="Picture 25"/>
             <wp:cNvGraphicFramePr>
               <a:graphicFrameLocks xmlns:a="http://schemas.openxmlformats.org/drawingml/2006/main" noChangeAspect="1"/>
             </wp:cNvGraphicFramePr>
@@ -3459,7 +4110,7 @@
               <a:graphicData uri="http://schemas.openxmlformats.org/drawingml/2006/picture">
                 <pic:pic xmlns:pic="http://schemas.openxmlformats.org/drawingml/2006/picture">
                   <pic:nvPicPr>
-                    <pic:cNvPr id="33" name="Picture 33"/>
+                    <pic:cNvPr id="25" name="Picture 25"/>
                     <pic:cNvPicPr/>
                   </pic:nvPicPr>
                   <pic:blipFill>
@@ -3477,7 +4128,7 @@
                   <pic:spPr>
                     <a:xfrm>
                       <a:off x="0" y="0"/>
-                      <a:ext cx="5731510" cy="2786380"/>
+                      <a:ext cx="5731510" cy="2971800"/>
                     </a:xfrm>
                     <a:prstGeom prst="rect">
                       <a:avLst/>
@@ -3498,12 +4149,11 @@
           <w:sz w:val="36"/>
           <w:szCs w:val="36"/>
         </w:rPr>
-        <w:lastRenderedPageBreak/>
         <w:drawing>
-          <wp:inline distT="0" distB="0" distL="0" distR="0" wp14:anchorId="14F531DE" wp14:editId="16ECDF62">
-            <wp:extent cx="5731510" cy="3355975"/>
-            <wp:effectExtent l="0" t="0" r="2540" b="0"/>
-            <wp:docPr id="34" name="Picture 34"/>
+          <wp:inline distT="0" distB="0" distL="0" distR="0" wp14:anchorId="6D13436F" wp14:editId="3EE76081">
+            <wp:extent cx="5731510" cy="2644140"/>
+            <wp:effectExtent l="0" t="0" r="2540" b="3810"/>
+            <wp:docPr id="26" name="Picture 26"/>
             <wp:cNvGraphicFramePr>
               <a:graphicFrameLocks xmlns:a="http://schemas.openxmlformats.org/drawingml/2006/main" noChangeAspect="1"/>
             </wp:cNvGraphicFramePr>
@@ -3511,7 +4161,7 @@
               <a:graphicData uri="http://schemas.openxmlformats.org/drawingml/2006/picture">
                 <pic:pic xmlns:pic="http://schemas.openxmlformats.org/drawingml/2006/picture">
                   <pic:nvPicPr>
-                    <pic:cNvPr id="34" name="Picture 34"/>
+                    <pic:cNvPr id="26" name="Picture 26"/>
                     <pic:cNvPicPr/>
                   </pic:nvPicPr>
                   <pic:blipFill>
@@ -3529,7 +4179,7 @@
                   <pic:spPr>
                     <a:xfrm>
                       <a:off x="0" y="0"/>
-                      <a:ext cx="5731510" cy="3355975"/>
+                      <a:ext cx="5731510" cy="2644140"/>
                     </a:xfrm>
                     <a:prstGeom prst="rect">
                       <a:avLst/>
@@ -3551,10 +4201,10 @@
           <w:szCs w:val="36"/>
         </w:rPr>
         <w:drawing>
-          <wp:inline distT="0" distB="0" distL="0" distR="0" wp14:anchorId="6A53D143" wp14:editId="487AC61B">
+          <wp:inline distT="0" distB="0" distL="0" distR="0" wp14:anchorId="1AFCF340" wp14:editId="0F7F405D">
             <wp:extent cx="5731510" cy="2786380"/>
             <wp:effectExtent l="0" t="0" r="2540" b="0"/>
-            <wp:docPr id="35" name="Picture 35"/>
+            <wp:docPr id="27" name="Picture 27"/>
             <wp:cNvGraphicFramePr>
               <a:graphicFrameLocks xmlns:a="http://schemas.openxmlformats.org/drawingml/2006/main" noChangeAspect="1"/>
             </wp:cNvGraphicFramePr>
@@ -3562,7 +4212,7 @@
               <a:graphicData uri="http://schemas.openxmlformats.org/drawingml/2006/picture">
                 <pic:pic xmlns:pic="http://schemas.openxmlformats.org/drawingml/2006/picture">
                   <pic:nvPicPr>
-                    <pic:cNvPr id="35" name="Picture 35"/>
+                    <pic:cNvPr id="27" name="Picture 27"/>
                     <pic:cNvPicPr/>
                   </pic:nvPicPr>
                   <pic:blipFill>
@@ -3601,11 +4251,12 @@
           <w:sz w:val="36"/>
           <w:szCs w:val="36"/>
         </w:rPr>
+        <w:lastRenderedPageBreak/>
         <w:drawing>
-          <wp:inline distT="0" distB="0" distL="0" distR="0" wp14:anchorId="400FC247" wp14:editId="56D67EEB">
-            <wp:extent cx="5466359" cy="2657475"/>
-            <wp:effectExtent l="0" t="0" r="1270" b="0"/>
-            <wp:docPr id="36" name="Picture 36"/>
+          <wp:inline distT="0" distB="0" distL="0" distR="0" wp14:anchorId="52045ED3" wp14:editId="4508540C">
+            <wp:extent cx="5731510" cy="2786380"/>
+            <wp:effectExtent l="0" t="0" r="2540" b="0"/>
+            <wp:docPr id="28" name="Picture 28"/>
             <wp:cNvGraphicFramePr>
               <a:graphicFrameLocks xmlns:a="http://schemas.openxmlformats.org/drawingml/2006/main" noChangeAspect="1"/>
             </wp:cNvGraphicFramePr>
@@ -3613,7 +4264,7 @@
               <a:graphicData uri="http://schemas.openxmlformats.org/drawingml/2006/picture">
                 <pic:pic xmlns:pic="http://schemas.openxmlformats.org/drawingml/2006/picture">
                   <pic:nvPicPr>
-                    <pic:cNvPr id="36" name="Picture 36"/>
+                    <pic:cNvPr id="28" name="Picture 28"/>
                     <pic:cNvPicPr/>
                   </pic:nvPicPr>
                   <pic:blipFill>
@@ -3631,7 +4282,7 @@
                   <pic:spPr>
                     <a:xfrm>
                       <a:off x="0" y="0"/>
-                      <a:ext cx="5490792" cy="2669353"/>
+                      <a:ext cx="5731510" cy="2786380"/>
                     </a:xfrm>
                     <a:prstGeom prst="rect">
                       <a:avLst/>
@@ -3652,12 +4303,11 @@
           <w:sz w:val="36"/>
           <w:szCs w:val="36"/>
         </w:rPr>
-        <w:lastRenderedPageBreak/>
         <w:drawing>
-          <wp:inline distT="0" distB="0" distL="0" distR="0" wp14:anchorId="6818BB6F" wp14:editId="5815538E">
+          <wp:inline distT="0" distB="0" distL="0" distR="0" wp14:anchorId="30D5F12E" wp14:editId="20B8824A">
             <wp:extent cx="5731510" cy="2786380"/>
             <wp:effectExtent l="0" t="0" r="2540" b="0"/>
-            <wp:docPr id="37" name="Picture 37"/>
+            <wp:docPr id="29" name="Picture 29"/>
             <wp:cNvGraphicFramePr>
               <a:graphicFrameLocks xmlns:a="http://schemas.openxmlformats.org/drawingml/2006/main" noChangeAspect="1"/>
             </wp:cNvGraphicFramePr>
@@ -3665,7 +4315,7 @@
               <a:graphicData uri="http://schemas.openxmlformats.org/drawingml/2006/picture">
                 <pic:pic xmlns:pic="http://schemas.openxmlformats.org/drawingml/2006/picture">
                   <pic:nvPicPr>
-                    <pic:cNvPr id="37" name="Picture 37"/>
+                    <pic:cNvPr id="29" name="Picture 29"/>
                     <pic:cNvPicPr/>
                   </pic:nvPicPr>
                   <pic:blipFill>
@@ -3705,10 +4355,10 @@
           <w:szCs w:val="36"/>
         </w:rPr>
         <w:drawing>
-          <wp:inline distT="0" distB="0" distL="0" distR="0" wp14:anchorId="02C38D9B" wp14:editId="5EA46A48">
-            <wp:extent cx="5731510" cy="2644140"/>
-            <wp:effectExtent l="0" t="0" r="2540" b="3810"/>
-            <wp:docPr id="38" name="Picture 38"/>
+          <wp:inline distT="0" distB="0" distL="0" distR="0" wp14:anchorId="400B7D68" wp14:editId="63AF76C7">
+            <wp:extent cx="5731510" cy="2786380"/>
+            <wp:effectExtent l="0" t="0" r="2540" b="0"/>
+            <wp:docPr id="30" name="Picture 30"/>
             <wp:cNvGraphicFramePr>
               <a:graphicFrameLocks xmlns:a="http://schemas.openxmlformats.org/drawingml/2006/main" noChangeAspect="1"/>
             </wp:cNvGraphicFramePr>
@@ -3716,11 +4366,63 @@
               <a:graphicData uri="http://schemas.openxmlformats.org/drawingml/2006/picture">
                 <pic:pic xmlns:pic="http://schemas.openxmlformats.org/drawingml/2006/picture">
                   <pic:nvPicPr>
-                    <pic:cNvPr id="38" name="Picture 38"/>
+                    <pic:cNvPr id="30" name="Picture 30"/>
                     <pic:cNvPicPr/>
                   </pic:nvPicPr>
                   <pic:blipFill>
                     <a:blip r:embed="rId44">
+                      <a:extLst>
+                        <a:ext uri="{28A0092B-C50C-407E-A947-70E740481C1C}">
+                          <a14:useLocalDpi xmlns:a14="http://schemas.microsoft.com/office/drawing/2010/main" val="0"/>
+                        </a:ext>
+                      </a:extLst>
+                    </a:blip>
+                    <a:stretch>
+                      <a:fillRect/>
+                    </a:stretch>
+                  </pic:blipFill>
+                  <pic:spPr>
+                    <a:xfrm>
+                      <a:off x="0" y="0"/>
+                      <a:ext cx="5731510" cy="2786380"/>
+                    </a:xfrm>
+                    <a:prstGeom prst="rect">
+                      <a:avLst/>
+                    </a:prstGeom>
+                  </pic:spPr>
+                </pic:pic>
+              </a:graphicData>
+            </a:graphic>
+          </wp:inline>
+        </w:drawing>
+      </w:r>
+      <w:r>
+        <w:rPr>
+          <w:rFonts w:ascii="Times New Roman" w:hAnsi="Times New Roman" w:cs="Times New Roman"/>
+          <w:b/>
+          <w:bCs/>
+          <w:noProof/>
+          <w:sz w:val="36"/>
+          <w:szCs w:val="36"/>
+        </w:rPr>
+        <w:lastRenderedPageBreak/>
+        <w:drawing>
+          <wp:inline distT="0" distB="0" distL="0" distR="0" wp14:anchorId="03AF209A" wp14:editId="2C8B1785">
+            <wp:extent cx="5731510" cy="2644140"/>
+            <wp:effectExtent l="0" t="0" r="2540" b="3810"/>
+            <wp:docPr id="31" name="Picture 31"/>
+            <wp:cNvGraphicFramePr>
+              <a:graphicFrameLocks xmlns:a="http://schemas.openxmlformats.org/drawingml/2006/main" noChangeAspect="1"/>
+            </wp:cNvGraphicFramePr>
+            <a:graphic xmlns:a="http://schemas.openxmlformats.org/drawingml/2006/main">
+              <a:graphicData uri="http://schemas.openxmlformats.org/drawingml/2006/picture">
+                <pic:pic xmlns:pic="http://schemas.openxmlformats.org/drawingml/2006/picture">
+                  <pic:nvPicPr>
+                    <pic:cNvPr id="31" name="Picture 31"/>
+                    <pic:cNvPicPr/>
+                  </pic:nvPicPr>
+                  <pic:blipFill>
+                    <a:blip r:embed="rId45">
                       <a:extLst>
                         <a:ext uri="{28A0092B-C50C-407E-A947-70E740481C1C}">
                           <a14:useLocalDpi xmlns:a14="http://schemas.microsoft.com/office/drawing/2010/main" val="0"/>
@@ -3756,10 +4458,10 @@
           <w:szCs w:val="36"/>
         </w:rPr>
         <w:drawing>
-          <wp:inline distT="0" distB="0" distL="0" distR="0" wp14:anchorId="29E9A567" wp14:editId="3DDB67B8">
+          <wp:inline distT="0" distB="0" distL="0" distR="0" wp14:anchorId="26E95B11" wp14:editId="2243B097">
             <wp:extent cx="5731510" cy="2786380"/>
             <wp:effectExtent l="0" t="0" r="2540" b="0"/>
-            <wp:docPr id="39" name="Picture 39"/>
+            <wp:docPr id="32" name="Picture 32"/>
             <wp:cNvGraphicFramePr>
               <a:graphicFrameLocks xmlns:a="http://schemas.openxmlformats.org/drawingml/2006/main" noChangeAspect="1"/>
             </wp:cNvGraphicFramePr>
@@ -3767,11 +4469,11 @@
               <a:graphicData uri="http://schemas.openxmlformats.org/drawingml/2006/picture">
                 <pic:pic xmlns:pic="http://schemas.openxmlformats.org/drawingml/2006/picture">
                   <pic:nvPicPr>
-                    <pic:cNvPr id="39" name="Picture 39"/>
+                    <pic:cNvPr id="32" name="Picture 32"/>
                     <pic:cNvPicPr/>
                   </pic:nvPicPr>
                   <pic:blipFill>
-                    <a:blip r:embed="rId45">
+                    <a:blip r:embed="rId46">
                       <a:extLst>
                         <a:ext uri="{28A0092B-C50C-407E-A947-70E740481C1C}">
                           <a14:useLocalDpi xmlns:a14="http://schemas.microsoft.com/office/drawing/2010/main" val="0"/>
@@ -3806,12 +4508,11 @@
           <w:sz w:val="36"/>
           <w:szCs w:val="36"/>
         </w:rPr>
-        <w:lastRenderedPageBreak/>
         <w:drawing>
-          <wp:inline distT="0" distB="0" distL="0" distR="0" wp14:anchorId="6EFDDE62" wp14:editId="605ACD28">
-            <wp:extent cx="5731510" cy="2644140"/>
-            <wp:effectExtent l="0" t="0" r="2540" b="3810"/>
-            <wp:docPr id="40" name="Picture 40"/>
+          <wp:inline distT="0" distB="0" distL="0" distR="0" wp14:anchorId="4547A36C" wp14:editId="6798AA3C">
+            <wp:extent cx="5731510" cy="2786380"/>
+            <wp:effectExtent l="0" t="0" r="2540" b="0"/>
+            <wp:docPr id="33" name="Picture 33"/>
             <wp:cNvGraphicFramePr>
               <a:graphicFrameLocks xmlns:a="http://schemas.openxmlformats.org/drawingml/2006/main" noChangeAspect="1"/>
             </wp:cNvGraphicFramePr>
@@ -3819,58 +4520,7 @@
               <a:graphicData uri="http://schemas.openxmlformats.org/drawingml/2006/picture">
                 <pic:pic xmlns:pic="http://schemas.openxmlformats.org/drawingml/2006/picture">
                   <pic:nvPicPr>
-                    <pic:cNvPr id="40" name="Picture 40"/>
-                    <pic:cNvPicPr/>
-                  </pic:nvPicPr>
-                  <pic:blipFill>
-                    <a:blip r:embed="rId46">
-                      <a:extLst>
-                        <a:ext uri="{28A0092B-C50C-407E-A947-70E740481C1C}">
-                          <a14:useLocalDpi xmlns:a14="http://schemas.microsoft.com/office/drawing/2010/main" val="0"/>
-                        </a:ext>
-                      </a:extLst>
-                    </a:blip>
-                    <a:stretch>
-                      <a:fillRect/>
-                    </a:stretch>
-                  </pic:blipFill>
-                  <pic:spPr>
-                    <a:xfrm>
-                      <a:off x="0" y="0"/>
-                      <a:ext cx="5731510" cy="2644140"/>
-                    </a:xfrm>
-                    <a:prstGeom prst="rect">
-                      <a:avLst/>
-                    </a:prstGeom>
-                  </pic:spPr>
-                </pic:pic>
-              </a:graphicData>
-            </a:graphic>
-          </wp:inline>
-        </w:drawing>
-      </w:r>
-      <w:r>
-        <w:rPr>
-          <w:rFonts w:ascii="Times New Roman" w:hAnsi="Times New Roman" w:cs="Times New Roman"/>
-          <w:b/>
-          <w:bCs/>
-          <w:noProof/>
-          <w:sz w:val="36"/>
-          <w:szCs w:val="36"/>
-        </w:rPr>
-        <w:drawing>
-          <wp:inline distT="0" distB="0" distL="0" distR="0" wp14:anchorId="47175CF0" wp14:editId="6181F15A">
-            <wp:extent cx="5731510" cy="2786380"/>
-            <wp:effectExtent l="0" t="0" r="2540" b="0"/>
-            <wp:docPr id="41" name="Picture 41"/>
-            <wp:cNvGraphicFramePr>
-              <a:graphicFrameLocks xmlns:a="http://schemas.openxmlformats.org/drawingml/2006/main" noChangeAspect="1"/>
-            </wp:cNvGraphicFramePr>
-            <a:graphic xmlns:a="http://schemas.openxmlformats.org/drawingml/2006/main">
-              <a:graphicData uri="http://schemas.openxmlformats.org/drawingml/2006/picture">
-                <pic:pic xmlns:pic="http://schemas.openxmlformats.org/drawingml/2006/picture">
-                  <pic:nvPicPr>
-                    <pic:cNvPr id="41" name="Picture 41"/>
+                    <pic:cNvPr id="33" name="Picture 33"/>
                     <pic:cNvPicPr/>
                   </pic:nvPicPr>
                   <pic:blipFill>
@@ -3909,6 +4559,417 @@
           <w:sz w:val="36"/>
           <w:szCs w:val="36"/>
         </w:rPr>
+        <w:lastRenderedPageBreak/>
+        <w:drawing>
+          <wp:inline distT="0" distB="0" distL="0" distR="0" wp14:anchorId="14F531DE" wp14:editId="16ECDF62">
+            <wp:extent cx="5731510" cy="3355975"/>
+            <wp:effectExtent l="0" t="0" r="2540" b="0"/>
+            <wp:docPr id="34" name="Picture 34"/>
+            <wp:cNvGraphicFramePr>
+              <a:graphicFrameLocks xmlns:a="http://schemas.openxmlformats.org/drawingml/2006/main" noChangeAspect="1"/>
+            </wp:cNvGraphicFramePr>
+            <a:graphic xmlns:a="http://schemas.openxmlformats.org/drawingml/2006/main">
+              <a:graphicData uri="http://schemas.openxmlformats.org/drawingml/2006/picture">
+                <pic:pic xmlns:pic="http://schemas.openxmlformats.org/drawingml/2006/picture">
+                  <pic:nvPicPr>
+                    <pic:cNvPr id="34" name="Picture 34"/>
+                    <pic:cNvPicPr/>
+                  </pic:nvPicPr>
+                  <pic:blipFill>
+                    <a:blip r:embed="rId48">
+                      <a:extLst>
+                        <a:ext uri="{28A0092B-C50C-407E-A947-70E740481C1C}">
+                          <a14:useLocalDpi xmlns:a14="http://schemas.microsoft.com/office/drawing/2010/main" val="0"/>
+                        </a:ext>
+                      </a:extLst>
+                    </a:blip>
+                    <a:stretch>
+                      <a:fillRect/>
+                    </a:stretch>
+                  </pic:blipFill>
+                  <pic:spPr>
+                    <a:xfrm>
+                      <a:off x="0" y="0"/>
+                      <a:ext cx="5731510" cy="3355975"/>
+                    </a:xfrm>
+                    <a:prstGeom prst="rect">
+                      <a:avLst/>
+                    </a:prstGeom>
+                  </pic:spPr>
+                </pic:pic>
+              </a:graphicData>
+            </a:graphic>
+          </wp:inline>
+        </w:drawing>
+      </w:r>
+      <w:r>
+        <w:rPr>
+          <w:rFonts w:ascii="Times New Roman" w:hAnsi="Times New Roman" w:cs="Times New Roman"/>
+          <w:b/>
+          <w:bCs/>
+          <w:noProof/>
+          <w:sz w:val="36"/>
+          <w:szCs w:val="36"/>
+        </w:rPr>
+        <w:drawing>
+          <wp:inline distT="0" distB="0" distL="0" distR="0" wp14:anchorId="6A53D143" wp14:editId="487AC61B">
+            <wp:extent cx="5731510" cy="2786380"/>
+            <wp:effectExtent l="0" t="0" r="2540" b="0"/>
+            <wp:docPr id="35" name="Picture 35"/>
+            <wp:cNvGraphicFramePr>
+              <a:graphicFrameLocks xmlns:a="http://schemas.openxmlformats.org/drawingml/2006/main" noChangeAspect="1"/>
+            </wp:cNvGraphicFramePr>
+            <a:graphic xmlns:a="http://schemas.openxmlformats.org/drawingml/2006/main">
+              <a:graphicData uri="http://schemas.openxmlformats.org/drawingml/2006/picture">
+                <pic:pic xmlns:pic="http://schemas.openxmlformats.org/drawingml/2006/picture">
+                  <pic:nvPicPr>
+                    <pic:cNvPr id="35" name="Picture 35"/>
+                    <pic:cNvPicPr/>
+                  </pic:nvPicPr>
+                  <pic:blipFill>
+                    <a:blip r:embed="rId49">
+                      <a:extLst>
+                        <a:ext uri="{28A0092B-C50C-407E-A947-70E740481C1C}">
+                          <a14:useLocalDpi xmlns:a14="http://schemas.microsoft.com/office/drawing/2010/main" val="0"/>
+                        </a:ext>
+                      </a:extLst>
+                    </a:blip>
+                    <a:stretch>
+                      <a:fillRect/>
+                    </a:stretch>
+                  </pic:blipFill>
+                  <pic:spPr>
+                    <a:xfrm>
+                      <a:off x="0" y="0"/>
+                      <a:ext cx="5731510" cy="2786380"/>
+                    </a:xfrm>
+                    <a:prstGeom prst="rect">
+                      <a:avLst/>
+                    </a:prstGeom>
+                  </pic:spPr>
+                </pic:pic>
+              </a:graphicData>
+            </a:graphic>
+          </wp:inline>
+        </w:drawing>
+      </w:r>
+      <w:r>
+        <w:rPr>
+          <w:rFonts w:ascii="Times New Roman" w:hAnsi="Times New Roman" w:cs="Times New Roman"/>
+          <w:b/>
+          <w:bCs/>
+          <w:noProof/>
+          <w:sz w:val="36"/>
+          <w:szCs w:val="36"/>
+        </w:rPr>
+        <w:drawing>
+          <wp:inline distT="0" distB="0" distL="0" distR="0" wp14:anchorId="400FC247" wp14:editId="56D67EEB">
+            <wp:extent cx="5466359" cy="2657475"/>
+            <wp:effectExtent l="0" t="0" r="1270" b="0"/>
+            <wp:docPr id="36" name="Picture 36"/>
+            <wp:cNvGraphicFramePr>
+              <a:graphicFrameLocks xmlns:a="http://schemas.openxmlformats.org/drawingml/2006/main" noChangeAspect="1"/>
+            </wp:cNvGraphicFramePr>
+            <a:graphic xmlns:a="http://schemas.openxmlformats.org/drawingml/2006/main">
+              <a:graphicData uri="http://schemas.openxmlformats.org/drawingml/2006/picture">
+                <pic:pic xmlns:pic="http://schemas.openxmlformats.org/drawingml/2006/picture">
+                  <pic:nvPicPr>
+                    <pic:cNvPr id="36" name="Picture 36"/>
+                    <pic:cNvPicPr/>
+                  </pic:nvPicPr>
+                  <pic:blipFill>
+                    <a:blip r:embed="rId50">
+                      <a:extLst>
+                        <a:ext uri="{28A0092B-C50C-407E-A947-70E740481C1C}">
+                          <a14:useLocalDpi xmlns:a14="http://schemas.microsoft.com/office/drawing/2010/main" val="0"/>
+                        </a:ext>
+                      </a:extLst>
+                    </a:blip>
+                    <a:stretch>
+                      <a:fillRect/>
+                    </a:stretch>
+                  </pic:blipFill>
+                  <pic:spPr>
+                    <a:xfrm>
+                      <a:off x="0" y="0"/>
+                      <a:ext cx="5490792" cy="2669353"/>
+                    </a:xfrm>
+                    <a:prstGeom prst="rect">
+                      <a:avLst/>
+                    </a:prstGeom>
+                  </pic:spPr>
+                </pic:pic>
+              </a:graphicData>
+            </a:graphic>
+          </wp:inline>
+        </w:drawing>
+      </w:r>
+      <w:r>
+        <w:rPr>
+          <w:rFonts w:ascii="Times New Roman" w:hAnsi="Times New Roman" w:cs="Times New Roman"/>
+          <w:b/>
+          <w:bCs/>
+          <w:noProof/>
+          <w:sz w:val="36"/>
+          <w:szCs w:val="36"/>
+        </w:rPr>
+        <w:lastRenderedPageBreak/>
+        <w:drawing>
+          <wp:inline distT="0" distB="0" distL="0" distR="0" wp14:anchorId="6818BB6F" wp14:editId="5815538E">
+            <wp:extent cx="5731510" cy="2786380"/>
+            <wp:effectExtent l="0" t="0" r="2540" b="0"/>
+            <wp:docPr id="37" name="Picture 37"/>
+            <wp:cNvGraphicFramePr>
+              <a:graphicFrameLocks xmlns:a="http://schemas.openxmlformats.org/drawingml/2006/main" noChangeAspect="1"/>
+            </wp:cNvGraphicFramePr>
+            <a:graphic xmlns:a="http://schemas.openxmlformats.org/drawingml/2006/main">
+              <a:graphicData uri="http://schemas.openxmlformats.org/drawingml/2006/picture">
+                <pic:pic xmlns:pic="http://schemas.openxmlformats.org/drawingml/2006/picture">
+                  <pic:nvPicPr>
+                    <pic:cNvPr id="37" name="Picture 37"/>
+                    <pic:cNvPicPr/>
+                  </pic:nvPicPr>
+                  <pic:blipFill>
+                    <a:blip r:embed="rId51">
+                      <a:extLst>
+                        <a:ext uri="{28A0092B-C50C-407E-A947-70E740481C1C}">
+                          <a14:useLocalDpi xmlns:a14="http://schemas.microsoft.com/office/drawing/2010/main" val="0"/>
+                        </a:ext>
+                      </a:extLst>
+                    </a:blip>
+                    <a:stretch>
+                      <a:fillRect/>
+                    </a:stretch>
+                  </pic:blipFill>
+                  <pic:spPr>
+                    <a:xfrm>
+                      <a:off x="0" y="0"/>
+                      <a:ext cx="5731510" cy="2786380"/>
+                    </a:xfrm>
+                    <a:prstGeom prst="rect">
+                      <a:avLst/>
+                    </a:prstGeom>
+                  </pic:spPr>
+                </pic:pic>
+              </a:graphicData>
+            </a:graphic>
+          </wp:inline>
+        </w:drawing>
+      </w:r>
+      <w:r>
+        <w:rPr>
+          <w:rFonts w:ascii="Times New Roman" w:hAnsi="Times New Roman" w:cs="Times New Roman"/>
+          <w:b/>
+          <w:bCs/>
+          <w:noProof/>
+          <w:sz w:val="36"/>
+          <w:szCs w:val="36"/>
+        </w:rPr>
+        <w:drawing>
+          <wp:inline distT="0" distB="0" distL="0" distR="0" wp14:anchorId="02C38D9B" wp14:editId="5EA46A48">
+            <wp:extent cx="5731510" cy="2644140"/>
+            <wp:effectExtent l="0" t="0" r="2540" b="3810"/>
+            <wp:docPr id="38" name="Picture 38"/>
+            <wp:cNvGraphicFramePr>
+              <a:graphicFrameLocks xmlns:a="http://schemas.openxmlformats.org/drawingml/2006/main" noChangeAspect="1"/>
+            </wp:cNvGraphicFramePr>
+            <a:graphic xmlns:a="http://schemas.openxmlformats.org/drawingml/2006/main">
+              <a:graphicData uri="http://schemas.openxmlformats.org/drawingml/2006/picture">
+                <pic:pic xmlns:pic="http://schemas.openxmlformats.org/drawingml/2006/picture">
+                  <pic:nvPicPr>
+                    <pic:cNvPr id="38" name="Picture 38"/>
+                    <pic:cNvPicPr/>
+                  </pic:nvPicPr>
+                  <pic:blipFill>
+                    <a:blip r:embed="rId52">
+                      <a:extLst>
+                        <a:ext uri="{28A0092B-C50C-407E-A947-70E740481C1C}">
+                          <a14:useLocalDpi xmlns:a14="http://schemas.microsoft.com/office/drawing/2010/main" val="0"/>
+                        </a:ext>
+                      </a:extLst>
+                    </a:blip>
+                    <a:stretch>
+                      <a:fillRect/>
+                    </a:stretch>
+                  </pic:blipFill>
+                  <pic:spPr>
+                    <a:xfrm>
+                      <a:off x="0" y="0"/>
+                      <a:ext cx="5731510" cy="2644140"/>
+                    </a:xfrm>
+                    <a:prstGeom prst="rect">
+                      <a:avLst/>
+                    </a:prstGeom>
+                  </pic:spPr>
+                </pic:pic>
+              </a:graphicData>
+            </a:graphic>
+          </wp:inline>
+        </w:drawing>
+      </w:r>
+      <w:r>
+        <w:rPr>
+          <w:rFonts w:ascii="Times New Roman" w:hAnsi="Times New Roman" w:cs="Times New Roman"/>
+          <w:b/>
+          <w:bCs/>
+          <w:noProof/>
+          <w:sz w:val="36"/>
+          <w:szCs w:val="36"/>
+        </w:rPr>
+        <w:drawing>
+          <wp:inline distT="0" distB="0" distL="0" distR="0" wp14:anchorId="29E9A567" wp14:editId="3DDB67B8">
+            <wp:extent cx="5731510" cy="2786380"/>
+            <wp:effectExtent l="0" t="0" r="2540" b="0"/>
+            <wp:docPr id="39" name="Picture 39"/>
+            <wp:cNvGraphicFramePr>
+              <a:graphicFrameLocks xmlns:a="http://schemas.openxmlformats.org/drawingml/2006/main" noChangeAspect="1"/>
+            </wp:cNvGraphicFramePr>
+            <a:graphic xmlns:a="http://schemas.openxmlformats.org/drawingml/2006/main">
+              <a:graphicData uri="http://schemas.openxmlformats.org/drawingml/2006/picture">
+                <pic:pic xmlns:pic="http://schemas.openxmlformats.org/drawingml/2006/picture">
+                  <pic:nvPicPr>
+                    <pic:cNvPr id="39" name="Picture 39"/>
+                    <pic:cNvPicPr/>
+                  </pic:nvPicPr>
+                  <pic:blipFill>
+                    <a:blip r:embed="rId53">
+                      <a:extLst>
+                        <a:ext uri="{28A0092B-C50C-407E-A947-70E740481C1C}">
+                          <a14:useLocalDpi xmlns:a14="http://schemas.microsoft.com/office/drawing/2010/main" val="0"/>
+                        </a:ext>
+                      </a:extLst>
+                    </a:blip>
+                    <a:stretch>
+                      <a:fillRect/>
+                    </a:stretch>
+                  </pic:blipFill>
+                  <pic:spPr>
+                    <a:xfrm>
+                      <a:off x="0" y="0"/>
+                      <a:ext cx="5731510" cy="2786380"/>
+                    </a:xfrm>
+                    <a:prstGeom prst="rect">
+                      <a:avLst/>
+                    </a:prstGeom>
+                  </pic:spPr>
+                </pic:pic>
+              </a:graphicData>
+            </a:graphic>
+          </wp:inline>
+        </w:drawing>
+      </w:r>
+      <w:r>
+        <w:rPr>
+          <w:rFonts w:ascii="Times New Roman" w:hAnsi="Times New Roman" w:cs="Times New Roman"/>
+          <w:b/>
+          <w:bCs/>
+          <w:noProof/>
+          <w:sz w:val="36"/>
+          <w:szCs w:val="36"/>
+        </w:rPr>
+        <w:lastRenderedPageBreak/>
+        <w:drawing>
+          <wp:inline distT="0" distB="0" distL="0" distR="0" wp14:anchorId="6EFDDE62" wp14:editId="605ACD28">
+            <wp:extent cx="5731510" cy="2644140"/>
+            <wp:effectExtent l="0" t="0" r="2540" b="3810"/>
+            <wp:docPr id="40" name="Picture 40"/>
+            <wp:cNvGraphicFramePr>
+              <a:graphicFrameLocks xmlns:a="http://schemas.openxmlformats.org/drawingml/2006/main" noChangeAspect="1"/>
+            </wp:cNvGraphicFramePr>
+            <a:graphic xmlns:a="http://schemas.openxmlformats.org/drawingml/2006/main">
+              <a:graphicData uri="http://schemas.openxmlformats.org/drawingml/2006/picture">
+                <pic:pic xmlns:pic="http://schemas.openxmlformats.org/drawingml/2006/picture">
+                  <pic:nvPicPr>
+                    <pic:cNvPr id="40" name="Picture 40"/>
+                    <pic:cNvPicPr/>
+                  </pic:nvPicPr>
+                  <pic:blipFill>
+                    <a:blip r:embed="rId54">
+                      <a:extLst>
+                        <a:ext uri="{28A0092B-C50C-407E-A947-70E740481C1C}">
+                          <a14:useLocalDpi xmlns:a14="http://schemas.microsoft.com/office/drawing/2010/main" val="0"/>
+                        </a:ext>
+                      </a:extLst>
+                    </a:blip>
+                    <a:stretch>
+                      <a:fillRect/>
+                    </a:stretch>
+                  </pic:blipFill>
+                  <pic:spPr>
+                    <a:xfrm>
+                      <a:off x="0" y="0"/>
+                      <a:ext cx="5731510" cy="2644140"/>
+                    </a:xfrm>
+                    <a:prstGeom prst="rect">
+                      <a:avLst/>
+                    </a:prstGeom>
+                  </pic:spPr>
+                </pic:pic>
+              </a:graphicData>
+            </a:graphic>
+          </wp:inline>
+        </w:drawing>
+      </w:r>
+      <w:r>
+        <w:rPr>
+          <w:rFonts w:ascii="Times New Roman" w:hAnsi="Times New Roman" w:cs="Times New Roman"/>
+          <w:b/>
+          <w:bCs/>
+          <w:noProof/>
+          <w:sz w:val="36"/>
+          <w:szCs w:val="36"/>
+        </w:rPr>
+        <w:drawing>
+          <wp:inline distT="0" distB="0" distL="0" distR="0" wp14:anchorId="47175CF0" wp14:editId="6181F15A">
+            <wp:extent cx="5731510" cy="2786380"/>
+            <wp:effectExtent l="0" t="0" r="2540" b="0"/>
+            <wp:docPr id="41" name="Picture 41"/>
+            <wp:cNvGraphicFramePr>
+              <a:graphicFrameLocks xmlns:a="http://schemas.openxmlformats.org/drawingml/2006/main" noChangeAspect="1"/>
+            </wp:cNvGraphicFramePr>
+            <a:graphic xmlns:a="http://schemas.openxmlformats.org/drawingml/2006/main">
+              <a:graphicData uri="http://schemas.openxmlformats.org/drawingml/2006/picture">
+                <pic:pic xmlns:pic="http://schemas.openxmlformats.org/drawingml/2006/picture">
+                  <pic:nvPicPr>
+                    <pic:cNvPr id="41" name="Picture 41"/>
+                    <pic:cNvPicPr/>
+                  </pic:nvPicPr>
+                  <pic:blipFill>
+                    <a:blip r:embed="rId55">
+                      <a:extLst>
+                        <a:ext uri="{28A0092B-C50C-407E-A947-70E740481C1C}">
+                          <a14:useLocalDpi xmlns:a14="http://schemas.microsoft.com/office/drawing/2010/main" val="0"/>
+                        </a:ext>
+                      </a:extLst>
+                    </a:blip>
+                    <a:stretch>
+                      <a:fillRect/>
+                    </a:stretch>
+                  </pic:blipFill>
+                  <pic:spPr>
+                    <a:xfrm>
+                      <a:off x="0" y="0"/>
+                      <a:ext cx="5731510" cy="2786380"/>
+                    </a:xfrm>
+                    <a:prstGeom prst="rect">
+                      <a:avLst/>
+                    </a:prstGeom>
+                  </pic:spPr>
+                </pic:pic>
+              </a:graphicData>
+            </a:graphic>
+          </wp:inline>
+        </w:drawing>
+      </w:r>
+      <w:r>
+        <w:rPr>
+          <w:rFonts w:ascii="Times New Roman" w:hAnsi="Times New Roman" w:cs="Times New Roman"/>
+          <w:b/>
+          <w:bCs/>
+          <w:noProof/>
+          <w:sz w:val="36"/>
+          <w:szCs w:val="36"/>
+        </w:rPr>
         <w:drawing>
           <wp:inline distT="0" distB="0" distL="0" distR="0" wp14:anchorId="518B16B0" wp14:editId="2E26D9DE">
             <wp:extent cx="5731510" cy="3007995"/>
@@ -3925,7 +4986,7 @@
                     <pic:cNvPicPr/>
                   </pic:nvPicPr>
                   <pic:blipFill>
-                    <a:blip r:embed="rId48">
+                    <a:blip r:embed="rId56">
                       <a:extLst>
                         <a:ext uri="{28A0092B-C50C-407E-A947-70E740481C1C}">
                           <a14:useLocalDpi xmlns:a14="http://schemas.microsoft.com/office/drawing/2010/main" val="0"/>
@@ -3977,7 +5038,7 @@
                     <pic:cNvPicPr/>
                   </pic:nvPicPr>
                   <pic:blipFill>
-                    <a:blip r:embed="rId49">
+                    <a:blip r:embed="rId57">
                       <a:extLst>
                         <a:ext uri="{28A0092B-C50C-407E-A947-70E740481C1C}">
                           <a14:useLocalDpi xmlns:a14="http://schemas.microsoft.com/office/drawing/2010/main" val="0"/>
@@ -4028,7 +5089,7 @@
                     <pic:cNvPicPr/>
                   </pic:nvPicPr>
                   <pic:blipFill>
-                    <a:blip r:embed="rId50">
+                    <a:blip r:embed="rId58">
                       <a:extLst>
                         <a:ext uri="{28A0092B-C50C-407E-A947-70E740481C1C}">
                           <a14:useLocalDpi xmlns:a14="http://schemas.microsoft.com/office/drawing/2010/main" val="0"/>
@@ -4079,7 +5140,7 @@
                     <pic:cNvPicPr/>
                   </pic:nvPicPr>
                   <pic:blipFill>
-                    <a:blip r:embed="rId51">
+                    <a:blip r:embed="rId59">
                       <a:extLst>
                         <a:ext uri="{28A0092B-C50C-407E-A947-70E740481C1C}">
                           <a14:useLocalDpi xmlns:a14="http://schemas.microsoft.com/office/drawing/2010/main" val="0"/>

</xml_diff>